<commit_message>
add overfitting fix file
</commit_message>
<xml_diff>
--- a/report.docx
+++ b/report.docx
@@ -365,7 +365,7 @@
                     <pic:cNvPicPr/>
                   </pic:nvPicPr>
                   <pic:blipFill>
-                    <a:blip r:embed="rId4">
+                    <a:blip r:embed="rId5">
                       <a:extLst>
                         <a:ext uri="{28A0092B-C50C-407E-A947-70E740481C1C}">
                           <a14:useLocalDpi xmlns:a14="http://schemas.microsoft.com/office/drawing/2010/main" val="0"/>
@@ -578,7 +578,7 @@
                     <pic:cNvPicPr/>
                   </pic:nvPicPr>
                   <pic:blipFill>
-                    <a:blip r:embed="rId5">
+                    <a:blip r:embed="rId6">
                       <a:extLst>
                         <a:ext uri="{28A0092B-C50C-407E-A947-70E740481C1C}">
                           <a14:useLocalDpi xmlns:a14="http://schemas.microsoft.com/office/drawing/2010/main" val="0"/>
@@ -629,6 +629,7 @@
       <w:r>
         <w:rPr>
           <w:rFonts w:ascii="Times New Roman" w:hAnsi="Times New Roman" w:cs="Times New Roman"/>
+          <w:noProof/>
         </w:rPr>
         <w:drawing>
           <wp:inline distT="0" distB="0" distL="0" distR="0" wp14:anchorId="5B45E506" wp14:editId="50A073C4">
@@ -646,7 +647,7 @@
                     <pic:cNvPicPr/>
                   </pic:nvPicPr>
                   <pic:blipFill>
-                    <a:blip r:embed="rId6"/>
+                    <a:blip r:embed="rId7"/>
                     <a:stretch>
                       <a:fillRect/>
                     </a:stretch>
@@ -807,7 +808,7 @@
           <w:noProof/>
         </w:rPr>
         <w:drawing>
-          <wp:inline distT="0" distB="0" distL="0" distR="0" wp14:anchorId="0486DBF1" wp14:editId="6E817CE8">
+          <wp:inline distT="0" distB="0" distL="0" distR="0" wp14:anchorId="0486DBF1" wp14:editId="66B3F246">
             <wp:extent cx="5731510" cy="2090420"/>
             <wp:effectExtent l="0" t="0" r="0" b="5080"/>
             <wp:docPr id="1494105632" name="Picture 3" descr="A screen shot of a computer program&#10;&#10;Description automatically generated"/>
@@ -822,7 +823,7 @@
                     <pic:cNvPicPr/>
                   </pic:nvPicPr>
                   <pic:blipFill>
-                    <a:blip r:embed="rId7" cstate="print">
+                    <a:blip r:embed="rId8" cstate="print">
                       <a:extLst>
                         <a:ext uri="{28A0092B-C50C-407E-A947-70E740481C1C}">
                           <a14:useLocalDpi xmlns:a14="http://schemas.microsoft.com/office/drawing/2010/main" val="0"/>
@@ -878,19 +879,7 @@
         <w:rPr>
           <w:rFonts w:ascii="Consolas" w:hAnsi="Consolas" w:cs="Consolas"/>
         </w:rPr>
-        <w:t>sklearn.model_selection</w:t>
-      </w:r>
-      <w:r>
-        <w:rPr>
-          <w:rFonts w:ascii="Consolas" w:hAnsi="Consolas" w:cs="Consolas"/>
-        </w:rPr>
-        <w:t>.</w:t>
-      </w:r>
-      <w:r>
-        <w:rPr>
-          <w:rFonts w:ascii="Consolas" w:hAnsi="Consolas" w:cs="Consolas"/>
-        </w:rPr>
-        <w:t>train_test_split</w:t>
+        <w:t>sklearn.model_selection.train_test_split</w:t>
       </w:r>
       <w:r>
         <w:rPr>
@@ -911,7 +900,7 @@
           <w:noProof/>
         </w:rPr>
         <w:drawing>
-          <wp:inline distT="0" distB="0" distL="0" distR="0" wp14:anchorId="26B8F2CD" wp14:editId="158361F6">
+          <wp:inline distT="0" distB="0" distL="0" distR="0" wp14:anchorId="26B8F2CD" wp14:editId="1A205D9C">
             <wp:extent cx="5731510" cy="3290570"/>
             <wp:effectExtent l="0" t="0" r="0" b="0"/>
             <wp:docPr id="1974715195" name="Picture 4" descr="A screenshot of a computer program&#10;&#10;Description automatically generated"/>
@@ -926,7 +915,7 @@
                     <pic:cNvPicPr/>
                   </pic:nvPicPr>
                   <pic:blipFill>
-                    <a:blip r:embed="rId8" cstate="print">
+                    <a:blip r:embed="rId9" cstate="print">
                       <a:extLst>
                         <a:ext uri="{28A0092B-C50C-407E-A947-70E740481C1C}">
                           <a14:useLocalDpi xmlns:a14="http://schemas.microsoft.com/office/drawing/2010/main" val="0"/>
@@ -989,61 +978,296 @@
           <w:rFonts w:ascii="Times New Roman" w:hAnsi="Times New Roman" w:cs="Times New Roman"/>
         </w:rPr>
       </w:pPr>
+      <w:r>
+        <w:rPr>
+          <w:rFonts w:ascii="Times New Roman" w:hAnsi="Times New Roman" w:cs="Times New Roman"/>
+        </w:rPr>
+        <w:t xml:space="preserve">I decided to use a convolutional neural network for my first model as they are state of the art for image </w:t>
+      </w:r>
+      <w:r>
+        <w:rPr>
+          <w:rFonts w:ascii="Times New Roman" w:hAnsi="Times New Roman" w:cs="Times New Roman"/>
+        </w:rPr>
+        <w:t>classification,</w:t>
+      </w:r>
+      <w:r>
+        <w:rPr>
+          <w:rFonts w:ascii="Times New Roman" w:hAnsi="Times New Roman" w:cs="Times New Roman"/>
+        </w:rPr>
+        <w:t xml:space="preserve"> and we have been studying their intricacies in class. </w:t>
+      </w:r>
+      <w:r>
+        <w:rPr>
+          <w:rFonts w:ascii="Times New Roman" w:hAnsi="Times New Roman" w:cs="Times New Roman"/>
+        </w:rPr>
+        <w:t xml:space="preserve">CNNs are highly customisable in terms of their layer architecture allowing them to be tuned for each dataset. For my model, I concluded after much tweaking that the layers shown in the image below gave an acceptable 98% accuracy. </w:t>
+      </w:r>
+    </w:p>
+    <w:p>
+      <w:pPr>
+        <w:rPr>
+          <w:rFonts w:ascii="Times New Roman" w:hAnsi="Times New Roman" w:cs="Times New Roman"/>
+        </w:rPr>
+      </w:pPr>
+      <w:r>
+        <w:rPr>
+          <w:rFonts w:ascii="Times New Roman" w:hAnsi="Times New Roman" w:cs="Times New Roman"/>
+          <w:noProof/>
+        </w:rPr>
+        <w:lastRenderedPageBreak/>
+        <w:drawing>
+          <wp:inline distT="0" distB="0" distL="0" distR="0" wp14:anchorId="4FAEFED8" wp14:editId="567E43A5">
+            <wp:extent cx="5731510" cy="1565275"/>
+            <wp:effectExtent l="0" t="0" r="0" b="0"/>
+            <wp:docPr id="797260512" name="Picture 1" descr="A computer screen with text on it&#10;&#10;Description automatically generated"/>
+            <wp:cNvGraphicFramePr>
+              <a:graphicFrameLocks xmlns:a="http://schemas.openxmlformats.org/drawingml/2006/main" noChangeAspect="1"/>
+            </wp:cNvGraphicFramePr>
+            <a:graphic xmlns:a="http://schemas.openxmlformats.org/drawingml/2006/main">
+              <a:graphicData uri="http://schemas.openxmlformats.org/drawingml/2006/picture">
+                <pic:pic xmlns:pic="http://schemas.openxmlformats.org/drawingml/2006/picture">
+                  <pic:nvPicPr>
+                    <pic:cNvPr id="797260512" name="Picture 1" descr="A computer screen with text on it&#10;&#10;Description automatically generated"/>
+                    <pic:cNvPicPr/>
+                  </pic:nvPicPr>
+                  <pic:blipFill>
+                    <a:blip r:embed="rId10" cstate="print">
+                      <a:extLst>
+                        <a:ext uri="{28A0092B-C50C-407E-A947-70E740481C1C}">
+                          <a14:useLocalDpi xmlns:a14="http://schemas.microsoft.com/office/drawing/2010/main" val="0"/>
+                        </a:ext>
+                      </a:extLst>
+                    </a:blip>
+                    <a:stretch>
+                      <a:fillRect/>
+                    </a:stretch>
+                  </pic:blipFill>
+                  <pic:spPr>
+                    <a:xfrm>
+                      <a:off x="0" y="0"/>
+                      <a:ext cx="5731510" cy="1565275"/>
+                    </a:xfrm>
+                    <a:prstGeom prst="rect">
+                      <a:avLst/>
+                    </a:prstGeom>
+                  </pic:spPr>
+                </pic:pic>
+              </a:graphicData>
+            </a:graphic>
+          </wp:inline>
+        </w:drawing>
+      </w:r>
+    </w:p>
+    <w:p>
+      <w:pPr>
+        <w:rPr>
+          <w:rFonts w:ascii="Times New Roman" w:hAnsi="Times New Roman" w:cs="Times New Roman"/>
+        </w:rPr>
+      </w:pPr>
+    </w:p>
+    <w:p>
+      <w:pPr>
+        <w:rPr>
+          <w:rFonts w:ascii="Times New Roman" w:hAnsi="Times New Roman" w:cs="Times New Roman"/>
+        </w:rPr>
+      </w:pPr>
+      <w:r>
+        <w:rPr>
+          <w:rFonts w:ascii="Times New Roman" w:hAnsi="Times New Roman" w:cs="Times New Roman"/>
+          <w:b/>
+          <w:bCs/>
+          <w:sz w:val="32"/>
+          <w:szCs w:val="32"/>
+          <w:u w:val="single"/>
+        </w:rPr>
+        <w:t>Machine learning model #2 – Support Vector Machine</w:t>
+      </w:r>
+    </w:p>
+    <w:p>
+      <w:pPr>
+        <w:rPr>
+          <w:rFonts w:ascii="Times New Roman" w:hAnsi="Times New Roman" w:cs="Times New Roman"/>
+        </w:rPr>
+      </w:pPr>
+      <w:r>
+        <w:rPr>
+          <w:rFonts w:ascii="Times New Roman" w:hAnsi="Times New Roman" w:cs="Times New Roman"/>
+        </w:rPr>
+        <w:t>For my second choice</w:t>
+      </w:r>
+    </w:p>
+    <w:p>
+      <w:pPr>
+        <w:rPr>
+          <w:rFonts w:ascii="Times New Roman" w:hAnsi="Times New Roman" w:cs="Times New Roman"/>
+        </w:rPr>
+      </w:pPr>
+    </w:p>
+    <w:p>
+      <w:pPr>
+        <w:rPr>
+          <w:rFonts w:ascii="Times New Roman" w:hAnsi="Times New Roman" w:cs="Times New Roman"/>
+          <w:b/>
+          <w:bCs/>
+          <w:sz w:val="32"/>
+          <w:szCs w:val="32"/>
+          <w:u w:val="single"/>
+        </w:rPr>
+      </w:pPr>
+      <w:r>
+        <w:rPr>
+          <w:rFonts w:ascii="Times New Roman" w:hAnsi="Times New Roman" w:cs="Times New Roman"/>
+          <w:b/>
+          <w:bCs/>
+          <w:sz w:val="32"/>
+          <w:szCs w:val="32"/>
+          <w:u w:val="single"/>
+        </w:rPr>
+        <w:t>Results comparison across the models built (support with tables/figures)</w:t>
+      </w:r>
+    </w:p>
+    <w:p>
+      <w:pPr>
+        <w:rPr>
+          <w:rFonts w:ascii="Times New Roman" w:hAnsi="Times New Roman" w:cs="Times New Roman"/>
+          <w:b/>
+          <w:bCs/>
+          <w:sz w:val="32"/>
+          <w:szCs w:val="32"/>
+          <w:u w:val="single"/>
+        </w:rPr>
+      </w:pPr>
+      <w:r>
+        <w:rPr>
+          <w:rFonts w:ascii="Times New Roman" w:hAnsi="Times New Roman" w:cs="Times New Roman"/>
+        </w:rPr>
+        <w:t>d</w:t>
+      </w:r>
+    </w:p>
+    <w:p>
+      <w:pPr>
+        <w:rPr>
+          <w:rFonts w:ascii="Times New Roman" w:hAnsi="Times New Roman" w:cs="Times New Roman"/>
+          <w:b/>
+          <w:bCs/>
+          <w:sz w:val="32"/>
+          <w:szCs w:val="32"/>
+          <w:u w:val="single"/>
+        </w:rPr>
+      </w:pPr>
+      <w:r>
+        <w:rPr>
+          <w:rFonts w:ascii="Times New Roman" w:hAnsi="Times New Roman" w:cs="Times New Roman"/>
+          <w:b/>
+          <w:bCs/>
+          <w:sz w:val="32"/>
+          <w:szCs w:val="32"/>
+          <w:u w:val="single"/>
+        </w:rPr>
+        <w:t xml:space="preserve">Conclusion, </w:t>
+      </w:r>
       <w:proofErr w:type="spellStart"/>
       <w:r>
         <w:rPr>
           <w:rFonts w:ascii="Times New Roman" w:hAnsi="Times New Roman" w:cs="Times New Roman"/>
-        </w:rPr>
-        <w:t>Jhj</w:t>
+          <w:b/>
+          <w:bCs/>
+          <w:sz w:val="32"/>
+          <w:szCs w:val="32"/>
+          <w:u w:val="single"/>
+        </w:rPr>
+        <w:t>recommenda</w:t>
       </w:r>
       <w:proofErr w:type="spellEnd"/>
-    </w:p>
-    <w:p>
-      <w:pPr>
-        <w:rPr>
-          <w:rFonts w:ascii="Times New Roman" w:hAnsi="Times New Roman" w:cs="Times New Roman"/>
-        </w:rPr>
-      </w:pPr>
-    </w:p>
-    <w:p>
-      <w:pPr>
-        <w:rPr>
-          <w:rFonts w:ascii="Times New Roman" w:hAnsi="Times New Roman" w:cs="Times New Roman"/>
-        </w:rPr>
-      </w:pPr>
-      <w:r>
-        <w:rPr>
-          <w:rFonts w:ascii="Times New Roman" w:hAnsi="Times New Roman" w:cs="Times New Roman"/>
-          <w:b/>
-          <w:bCs/>
-          <w:sz w:val="32"/>
-          <w:szCs w:val="32"/>
-          <w:u w:val="single"/>
-        </w:rPr>
-        <w:t>Machine learning model #2 – Support Vector Machine</w:t>
-      </w:r>
-    </w:p>
-    <w:p>
-      <w:pPr>
-        <w:rPr>
-          <w:rFonts w:ascii="Times New Roman" w:hAnsi="Times New Roman" w:cs="Times New Roman"/>
-        </w:rPr>
-      </w:pPr>
+      <w:r>
+        <w:rPr>
+          <w:rFonts w:ascii="Times New Roman" w:hAnsi="Times New Roman" w:cs="Times New Roman"/>
+          <w:b/>
+          <w:bCs/>
+          <w:sz w:val="32"/>
+          <w:szCs w:val="32"/>
+          <w:u w:val="single"/>
+        </w:rPr>
+        <w:t xml:space="preserve"> </w:t>
+      </w:r>
       <w:proofErr w:type="spellStart"/>
       <w:r>
         <w:rPr>
           <w:rFonts w:ascii="Times New Roman" w:hAnsi="Times New Roman" w:cs="Times New Roman"/>
-        </w:rPr>
-        <w:t>adsadasd</w:t>
+          <w:b/>
+          <w:bCs/>
+          <w:sz w:val="32"/>
+          <w:szCs w:val="32"/>
+          <w:u w:val="single"/>
+        </w:rPr>
+        <w:t>ons</w:t>
       </w:r>
       <w:proofErr w:type="spellEnd"/>
-    </w:p>
-    <w:p>
-      <w:pPr>
-        <w:rPr>
-          <w:rFonts w:ascii="Times New Roman" w:hAnsi="Times New Roman" w:cs="Times New Roman"/>
-        </w:rPr>
-      </w:pPr>
+      <w:r>
+        <w:rPr>
+          <w:rFonts w:ascii="Times New Roman" w:hAnsi="Times New Roman" w:cs="Times New Roman"/>
+          <w:b/>
+          <w:bCs/>
+          <w:sz w:val="32"/>
+          <w:szCs w:val="32"/>
+          <w:u w:val="single"/>
+        </w:rPr>
+        <w:t>, and future work</w:t>
+      </w:r>
+    </w:p>
+    <w:p>
+      <w:pPr>
+        <w:rPr>
+          <w:rFonts w:ascii="Times New Roman" w:hAnsi="Times New Roman" w:cs="Times New Roman"/>
+          <w:b/>
+          <w:bCs/>
+          <w:sz w:val="32"/>
+          <w:szCs w:val="32"/>
+          <w:u w:val="single"/>
+        </w:rPr>
+      </w:pPr>
+      <w:r>
+        <w:rPr>
+          <w:rFonts w:ascii="Times New Roman" w:hAnsi="Times New Roman" w:cs="Times New Roman"/>
+        </w:rPr>
+        <w:t>d</w:t>
+      </w:r>
+    </w:p>
+    <w:p>
+      <w:pPr>
+        <w:rPr>
+          <w:rFonts w:ascii="Times New Roman" w:hAnsi="Times New Roman" w:cs="Times New Roman"/>
+          <w:b/>
+          <w:bCs/>
+          <w:sz w:val="32"/>
+          <w:szCs w:val="32"/>
+          <w:u w:val="single"/>
+        </w:rPr>
+      </w:pPr>
+      <w:r>
+        <w:rPr>
+          <w:rFonts w:ascii="Times New Roman" w:hAnsi="Times New Roman" w:cs="Times New Roman"/>
+          <w:b/>
+          <w:bCs/>
+          <w:sz w:val="32"/>
+          <w:szCs w:val="32"/>
+          <w:u w:val="single"/>
+        </w:rPr>
+        <w:t>References</w:t>
+      </w:r>
+    </w:p>
+    <w:p>
+      <w:pPr>
+        <w:rPr>
+          <w:rFonts w:ascii="Times New Roman" w:hAnsi="Times New Roman" w:cs="Times New Roman"/>
+        </w:rPr>
+      </w:pPr>
+      <w:r>
+        <w:rPr>
+          <w:rFonts w:ascii="Times New Roman" w:hAnsi="Times New Roman" w:cs="Times New Roman"/>
+        </w:rPr>
+        <w:t>d</w:t>
+      </w:r>
     </w:p>
     <w:sectPr>
       <w:pgSz w:w="11906" w:h="16838"/>
@@ -1451,6 +1675,7 @@
   <w:style w:type="paragraph" w:default="1" w:styleId="Normal">
     <w:name w:val="Normal"/>
     <w:qFormat/>
+    <w:rsid w:val="001E55F8"/>
   </w:style>
   <w:style w:type="paragraph" w:styleId="Heading1">
     <w:name w:val="heading 1"/>
@@ -2262,4 +2487,16 @@
     </a:ext>
   </a:extLst>
 </a:theme>
+</file>
+
+<file path=customXml/item1.xml><?xml version="1.0" encoding="utf-8"?>
+<b:Sources xmlns:b="http://schemas.openxmlformats.org/officeDocument/2006/bibliography" xmlns="http://schemas.openxmlformats.org/officeDocument/2006/bibliography" SelectedStyle="/HarvardAnglia2008OfficeOnline.xsl" StyleName="Harvard - Anglia" Version="2008"/>
+</file>
+
+<file path=customXml/itemProps1.xml><?xml version="1.0" encoding="utf-8"?>
+<ds:datastoreItem xmlns:ds="http://schemas.openxmlformats.org/officeDocument/2006/customXml" ds:itemID="{D9F921E6-1D8E-254B-B57F-E9665C8FB85A}">
+  <ds:schemaRefs>
+    <ds:schemaRef ds:uri="http://schemas.openxmlformats.org/officeDocument/2006/bibliography"/>
+  </ds:schemaRefs>
+</ds:datastoreItem>
 </file>
</xml_diff>

<commit_message>
checked for dupes in data analysis got updated spec updated the report a tiny bit
</commit_message>
<xml_diff>
--- a/report.docx
+++ b/report.docx
@@ -236,104 +236,276 @@
         <w:rPr>
           <w:rFonts w:ascii="Times New Roman" w:hAnsi="Times New Roman" w:cs="Times New Roman"/>
         </w:rPr>
-        <w:t>For this assignment, I have chosen to train 2 machine learning models on the Caltech-101 database. This is a database consisting of 101 different image classes, most of which are animals, instruments or other common objects. I will attempt to compare and contrast the differences of two machine learning models</w:t>
-      </w:r>
-      <w:r>
-        <w:rPr>
-          <w:rFonts w:ascii="Times New Roman" w:hAnsi="Times New Roman" w:cs="Times New Roman"/>
-        </w:rPr>
-        <w:t xml:space="preserve">. The two models I will be training are a Convolutional Neural Network and a </w:t>
-      </w:r>
-      <w:r>
+        <w:t>For this assignment, I have chosen to train 2 machine learning models on the Caltech-101 database. This is a data</w:t>
+      </w:r>
+      <w:r>
+        <w:rPr>
+          <w:rFonts w:ascii="Times New Roman" w:hAnsi="Times New Roman" w:cs="Times New Roman"/>
+        </w:rPr>
+        <w:t xml:space="preserve">set </w:t>
+      </w:r>
+      <w:r>
+        <w:rPr>
+          <w:rFonts w:ascii="Times New Roman" w:hAnsi="Times New Roman" w:cs="Times New Roman"/>
+        </w:rPr>
+        <w:t xml:space="preserve">consisting of 101 different image classes, most of which are animals, instruments or other common objects. I will </w:t>
+      </w:r>
+      <w:r>
+        <w:rPr>
+          <w:rFonts w:ascii="Times New Roman" w:hAnsi="Times New Roman" w:cs="Times New Roman"/>
+        </w:rPr>
+        <w:t>be comparing</w:t>
+      </w:r>
+      <w:r>
+        <w:rPr>
+          <w:rFonts w:ascii="Times New Roman" w:hAnsi="Times New Roman" w:cs="Times New Roman"/>
+        </w:rPr>
+        <w:t xml:space="preserve"> the differences of two machine learning models</w:t>
+      </w:r>
+      <w:r>
+        <w:rPr>
+          <w:rFonts w:ascii="Times New Roman" w:hAnsi="Times New Roman" w:cs="Times New Roman"/>
+        </w:rPr>
+        <w:t>. The two models I will be training are a Convolutional Neural Network and a</w:t>
+      </w:r>
+      <w:r>
+        <w:rPr>
+          <w:rFonts w:ascii="Times New Roman" w:hAnsi="Times New Roman" w:cs="Times New Roman"/>
+        </w:rPr>
+        <w:t xml:space="preserve"> Support Vector Machine for classification </w:t>
+      </w:r>
+    </w:p>
+    <w:p>
+      <w:pPr>
+        <w:spacing w:line="276" w:lineRule="auto"/>
         <w:rPr>
           <w:rFonts w:ascii="Times New Roman" w:hAnsi="Times New Roman" w:cs="Times New Roman"/>
           <w:color w:val="FF0000"/>
         </w:rPr>
-        <w:t>TODO</w:t>
-      </w:r>
-      <w:r>
-        <w:rPr>
-          <w:rFonts w:ascii="Times New Roman" w:hAnsi="Times New Roman" w:cs="Times New Roman"/>
-          <w:color w:val="FF0000"/>
+      </w:pPr>
+    </w:p>
+    <w:p>
+      <w:pPr>
+        <w:spacing w:line="276" w:lineRule="auto"/>
+        <w:rPr>
+          <w:rFonts w:ascii="Times New Roman" w:hAnsi="Times New Roman" w:cs="Times New Roman"/>
+          <w:b/>
+          <w:bCs/>
+          <w:sz w:val="32"/>
+          <w:szCs w:val="32"/>
+          <w:u w:val="single"/>
+        </w:rPr>
+      </w:pPr>
+      <w:r>
+        <w:rPr>
+          <w:rFonts w:ascii="Times New Roman" w:hAnsi="Times New Roman" w:cs="Times New Roman"/>
+          <w:b/>
+          <w:bCs/>
+          <w:sz w:val="32"/>
+          <w:szCs w:val="32"/>
+          <w:u w:val="single"/>
+        </w:rPr>
+        <w:t>Exploratory</w:t>
+      </w:r>
+      <w:r>
+        <w:rPr>
+          <w:rFonts w:ascii="Times New Roman" w:hAnsi="Times New Roman" w:cs="Times New Roman"/>
+          <w:b/>
+          <w:bCs/>
+          <w:sz w:val="32"/>
+          <w:szCs w:val="32"/>
+          <w:u w:val="single"/>
+        </w:rPr>
+        <w:t xml:space="preserve"> Data Analysis</w:t>
+      </w:r>
+      <w:r>
+        <w:rPr>
+          <w:rFonts w:ascii="Times New Roman" w:hAnsi="Times New Roman" w:cs="Times New Roman"/>
+          <w:b/>
+          <w:bCs/>
+          <w:sz w:val="32"/>
+          <w:szCs w:val="32"/>
+          <w:u w:val="single"/>
+        </w:rPr>
+        <w:t xml:space="preserve"> </w:t>
+      </w:r>
+      <w:r>
+        <w:rPr>
+          <w:rFonts w:ascii="Times New Roman" w:hAnsi="Times New Roman" w:cs="Times New Roman"/>
+          <w:b/>
+          <w:bCs/>
+          <w:sz w:val="32"/>
+          <w:szCs w:val="32"/>
+          <w:u w:val="single"/>
+        </w:rPr>
+        <w:t>(dataset description and visualisation, support with figures)</w:t>
+      </w:r>
+    </w:p>
+    <w:p>
+      <w:pPr>
+        <w:spacing w:line="276" w:lineRule="auto"/>
+        <w:rPr>
+          <w:rFonts w:ascii="Times New Roman" w:hAnsi="Times New Roman" w:cs="Times New Roman"/>
+        </w:rPr>
+      </w:pPr>
+      <w:r>
+        <w:rPr>
+          <w:rFonts w:ascii="Times New Roman" w:hAnsi="Times New Roman" w:cs="Times New Roman"/>
+        </w:rPr>
+        <w:t xml:space="preserve">I decided to choose the Caltech-101 dataset as there is a wide range of classes and not so many total images that it would cause the training to take too long. I wanted to choose a bigger dataset than some of the ones we have been using in the labs so I can utilise some of the techniques </w:t>
+      </w:r>
+      <w:r>
+        <w:rPr>
+          <w:rFonts w:ascii="Times New Roman" w:hAnsi="Times New Roman" w:cs="Times New Roman"/>
+        </w:rPr>
+        <w:t xml:space="preserve">we haven’t used </w:t>
+      </w:r>
+      <w:r>
+        <w:rPr>
+          <w:rFonts w:ascii="Times New Roman" w:hAnsi="Times New Roman" w:cs="Times New Roman"/>
+        </w:rPr>
+        <w:t>from the lectures</w:t>
+      </w:r>
+      <w:r>
+        <w:rPr>
+          <w:rFonts w:ascii="Times New Roman" w:hAnsi="Times New Roman" w:cs="Times New Roman"/>
+        </w:rPr>
+        <w:t xml:space="preserve"> like SoftMax activation</w:t>
+      </w:r>
+      <w:r>
+        <w:rPr>
+          <w:rFonts w:ascii="Times New Roman" w:hAnsi="Times New Roman" w:cs="Times New Roman"/>
+        </w:rPr>
+        <w:t xml:space="preserve"> for classifying when there are more than two classes</w:t>
+      </w:r>
+      <w:r>
+        <w:rPr>
+          <w:rFonts w:ascii="Times New Roman" w:hAnsi="Times New Roman" w:cs="Times New Roman"/>
         </w:rPr>
         <w:t>.</w:t>
       </w:r>
+      <w:r>
+        <w:rPr>
+          <w:rFonts w:ascii="Times New Roman" w:hAnsi="Times New Roman" w:cs="Times New Roman"/>
+        </w:rPr>
+        <w:t xml:space="preserve"> Below is a python extract that shows the number of classes and the first 5 names.</w:t>
+      </w:r>
+    </w:p>
+    <w:p>
+      <w:pPr>
+        <w:rPr>
+          <w:rFonts w:ascii="Times New Roman" w:hAnsi="Times New Roman" w:cs="Times New Roman"/>
+        </w:rPr>
+      </w:pPr>
+    </w:p>
+    <w:p>
+      <w:pPr>
+        <w:rPr>
+          <w:rFonts w:ascii="Times New Roman" w:hAnsi="Times New Roman" w:cs="Times New Roman"/>
+        </w:rPr>
+      </w:pPr>
+      <w:r>
+        <w:rPr>
+          <w:rFonts w:ascii="Times New Roman" w:hAnsi="Times New Roman" w:cs="Times New Roman"/>
+        </w:rPr>
+        <w:t xml:space="preserve">The image below shows </w:t>
+      </w:r>
+      <w:r>
+        <w:rPr>
+          <w:rFonts w:ascii="Times New Roman" w:hAnsi="Times New Roman" w:cs="Times New Roman"/>
+        </w:rPr>
+        <w:t>some numerical data about the data set</w:t>
+      </w:r>
+    </w:p>
+    <w:p>
+      <w:pPr>
+        <w:rPr>
+          <w:rFonts w:ascii="Times New Roman" w:hAnsi="Times New Roman" w:cs="Times New Roman"/>
+        </w:rPr>
+      </w:pPr>
+    </w:p>
+    <w:p>
+      <w:pPr>
+        <w:rPr>
+          <w:rFonts w:ascii="Times New Roman" w:hAnsi="Times New Roman" w:cs="Times New Roman"/>
+        </w:rPr>
+      </w:pPr>
+    </w:p>
+    <w:p>
+      <w:pPr>
+        <w:rPr>
+          <w:rFonts w:ascii="Times New Roman" w:hAnsi="Times New Roman" w:cs="Times New Roman"/>
+        </w:rPr>
+      </w:pPr>
+    </w:p>
+    <w:p>
+      <w:pPr>
+        <w:rPr>
+          <w:rFonts w:ascii="Times New Roman" w:hAnsi="Times New Roman" w:cs="Times New Roman"/>
+        </w:rPr>
+      </w:pPr>
+    </w:p>
+    <w:p>
+      <w:pPr>
+        <w:rPr>
+          <w:rFonts w:ascii="Times New Roman" w:hAnsi="Times New Roman" w:cs="Times New Roman"/>
+        </w:rPr>
+      </w:pPr>
+    </w:p>
+    <w:p>
+      <w:pPr>
+        <w:rPr>
+          <w:rFonts w:ascii="Times New Roman" w:hAnsi="Times New Roman" w:cs="Times New Roman"/>
+        </w:rPr>
+      </w:pPr>
+    </w:p>
+    <w:p>
+      <w:pPr>
+        <w:rPr>
+          <w:rFonts w:ascii="Times New Roman" w:hAnsi="Times New Roman" w:cs="Times New Roman"/>
+        </w:rPr>
+      </w:pPr>
+    </w:p>
+    <w:p>
+      <w:pPr>
+        <w:rPr>
+          <w:rFonts w:ascii="Times New Roman" w:hAnsi="Times New Roman" w:cs="Times New Roman"/>
+        </w:rPr>
+      </w:pPr>
+    </w:p>
+    <w:p>
+      <w:pPr>
+        <w:rPr>
+          <w:rFonts w:ascii="Times New Roman" w:hAnsi="Times New Roman" w:cs="Times New Roman"/>
+        </w:rPr>
+      </w:pPr>
+    </w:p>
+    <w:p>
+      <w:pPr>
+        <w:rPr>
+          <w:rFonts w:ascii="Times New Roman" w:hAnsi="Times New Roman" w:cs="Times New Roman"/>
+        </w:rPr>
+      </w:pPr>
+    </w:p>
+    <w:p>
+      <w:pPr>
+        <w:rPr>
+          <w:rFonts w:ascii="Times New Roman" w:hAnsi="Times New Roman" w:cs="Times New Roman"/>
+        </w:rPr>
+      </w:pPr>
+    </w:p>
+    <w:p>
+      <w:pPr>
+        <w:rPr>
+          <w:rFonts w:ascii="Times New Roman" w:hAnsi="Times New Roman" w:cs="Times New Roman"/>
+        </w:rPr>
+      </w:pPr>
     </w:p>
     <w:p>
       <w:pPr>
         <w:spacing w:line="276" w:lineRule="auto"/>
         <w:rPr>
           <w:rFonts w:ascii="Times New Roman" w:hAnsi="Times New Roman" w:cs="Times New Roman"/>
-          <w:b/>
-          <w:bCs/>
-          <w:sz w:val="32"/>
-          <w:szCs w:val="32"/>
-          <w:u w:val="single"/>
-        </w:rPr>
-      </w:pPr>
-    </w:p>
-    <w:p>
-      <w:pPr>
-        <w:spacing w:line="276" w:lineRule="auto"/>
-        <w:rPr>
-          <w:rFonts w:ascii="Times New Roman" w:hAnsi="Times New Roman" w:cs="Times New Roman"/>
-          <w:b/>
-          <w:bCs/>
-          <w:sz w:val="32"/>
-          <w:szCs w:val="32"/>
-          <w:u w:val="single"/>
-        </w:rPr>
-      </w:pPr>
-      <w:r>
-        <w:rPr>
-          <w:rFonts w:ascii="Times New Roman" w:hAnsi="Times New Roman" w:cs="Times New Roman"/>
-          <w:b/>
-          <w:bCs/>
-          <w:sz w:val="32"/>
-          <w:szCs w:val="32"/>
-          <w:u w:val="single"/>
-        </w:rPr>
-        <w:t>Exploratory</w:t>
-      </w:r>
-      <w:r>
-        <w:rPr>
-          <w:rFonts w:ascii="Times New Roman" w:hAnsi="Times New Roman" w:cs="Times New Roman"/>
-          <w:b/>
-          <w:bCs/>
-          <w:sz w:val="32"/>
-          <w:szCs w:val="32"/>
-          <w:u w:val="single"/>
-        </w:rPr>
-        <w:t xml:space="preserve"> Data Analysis</w:t>
-      </w:r>
-      <w:r>
-        <w:rPr>
-          <w:rFonts w:ascii="Times New Roman" w:hAnsi="Times New Roman" w:cs="Times New Roman"/>
-          <w:b/>
-          <w:bCs/>
-          <w:sz w:val="32"/>
-          <w:szCs w:val="32"/>
-          <w:u w:val="single"/>
-        </w:rPr>
-        <w:t xml:space="preserve"> </w:t>
-      </w:r>
-      <w:r>
-        <w:rPr>
-          <w:rFonts w:ascii="Times New Roman" w:hAnsi="Times New Roman" w:cs="Times New Roman"/>
-          <w:b/>
-          <w:bCs/>
-          <w:sz w:val="32"/>
-          <w:szCs w:val="32"/>
-          <w:u w:val="single"/>
-        </w:rPr>
-        <w:t>(dataset description and visualisation, support with Python code snippets and figures)</w:t>
-      </w:r>
-    </w:p>
-    <w:p>
-      <w:pPr>
-        <w:spacing w:line="276" w:lineRule="auto"/>
-        <w:rPr>
-          <w:rFonts w:ascii="Times New Roman" w:hAnsi="Times New Roman" w:cs="Times New Roman"/>
         </w:rPr>
       </w:pPr>
       <w:r>
@@ -341,227 +513,7 @@
           <w:rFonts w:ascii="Times New Roman" w:hAnsi="Times New Roman" w:cs="Times New Roman"/>
           <w:noProof/>
         </w:rPr>
-        <w:drawing>
-          <wp:anchor distT="0" distB="0" distL="114300" distR="114300" simplePos="0" relativeHeight="251658240" behindDoc="0" locked="0" layoutInCell="1" allowOverlap="1" wp14:anchorId="2DD79B5D" wp14:editId="7532E292">
-            <wp:simplePos x="0" y="0"/>
-            <wp:positionH relativeFrom="column">
-              <wp:posOffset>858520</wp:posOffset>
-            </wp:positionH>
-            <wp:positionV relativeFrom="paragraph">
-              <wp:posOffset>1248681</wp:posOffset>
-            </wp:positionV>
-            <wp:extent cx="4343327" cy="2098040"/>
-            <wp:effectExtent l="0" t="0" r="635" b="0"/>
-            <wp:wrapTopAndBottom/>
-            <wp:docPr id="1264095808" name="Picture 1" descr="A computer screen shot of a program&#10;&#10;Description automatically generated"/>
-            <wp:cNvGraphicFramePr>
-              <a:graphicFrameLocks xmlns:a="http://schemas.openxmlformats.org/drawingml/2006/main" noChangeAspect="1"/>
-            </wp:cNvGraphicFramePr>
-            <a:graphic xmlns:a="http://schemas.openxmlformats.org/drawingml/2006/main">
-              <a:graphicData uri="http://schemas.openxmlformats.org/drawingml/2006/picture">
-                <pic:pic xmlns:pic="http://schemas.openxmlformats.org/drawingml/2006/picture">
-                  <pic:nvPicPr>
-                    <pic:cNvPr id="1264095808" name="Picture 1" descr="A computer screen shot of a program&#10;&#10;Description automatically generated"/>
-                    <pic:cNvPicPr/>
-                  </pic:nvPicPr>
-                  <pic:blipFill>
-                    <a:blip r:embed="rId5">
-                      <a:extLst>
-                        <a:ext uri="{28A0092B-C50C-407E-A947-70E740481C1C}">
-                          <a14:useLocalDpi xmlns:a14="http://schemas.microsoft.com/office/drawing/2010/main" val="0"/>
-                        </a:ext>
-                      </a:extLst>
-                    </a:blip>
-                    <a:stretch>
-                      <a:fillRect/>
-                    </a:stretch>
-                  </pic:blipFill>
-                  <pic:spPr>
-                    <a:xfrm>
-                      <a:off x="0" y="0"/>
-                      <a:ext cx="4343327" cy="2098040"/>
-                    </a:xfrm>
-                    <a:prstGeom prst="rect">
-                      <a:avLst/>
-                    </a:prstGeom>
-                  </pic:spPr>
-                </pic:pic>
-              </a:graphicData>
-            </a:graphic>
-            <wp14:sizeRelH relativeFrom="page">
-              <wp14:pctWidth>0</wp14:pctWidth>
-            </wp14:sizeRelH>
-            <wp14:sizeRelV relativeFrom="page">
-              <wp14:pctHeight>0</wp14:pctHeight>
-            </wp14:sizeRelV>
-          </wp:anchor>
-        </w:drawing>
-      </w:r>
-      <w:r>
-        <w:rPr>
-          <w:rFonts w:ascii="Times New Roman" w:hAnsi="Times New Roman" w:cs="Times New Roman"/>
-        </w:rPr>
-        <w:t xml:space="preserve">I decided to choose the Caltech-101 dataset as there is a wide range of classes and not so many total images that it would cause the training to take too long. I wanted to choose a bigger dataset than some of the ones we have been using in the labs so I can utilise some of the techniques </w:t>
-      </w:r>
-      <w:r>
-        <w:rPr>
-          <w:rFonts w:ascii="Times New Roman" w:hAnsi="Times New Roman" w:cs="Times New Roman"/>
-        </w:rPr>
-        <w:t xml:space="preserve">we haven’t used </w:t>
-      </w:r>
-      <w:r>
-        <w:rPr>
-          <w:rFonts w:ascii="Times New Roman" w:hAnsi="Times New Roman" w:cs="Times New Roman"/>
-        </w:rPr>
-        <w:t>from the lectures</w:t>
-      </w:r>
-      <w:r>
-        <w:rPr>
-          <w:rFonts w:ascii="Times New Roman" w:hAnsi="Times New Roman" w:cs="Times New Roman"/>
-        </w:rPr>
-        <w:t xml:space="preserve"> like SoftMax activation</w:t>
-      </w:r>
-      <w:r>
-        <w:rPr>
-          <w:rFonts w:ascii="Times New Roman" w:hAnsi="Times New Roman" w:cs="Times New Roman"/>
-        </w:rPr>
-        <w:t xml:space="preserve"> for classifying when there are more than two classes</w:t>
-      </w:r>
-      <w:r>
-        <w:rPr>
-          <w:rFonts w:ascii="Times New Roman" w:hAnsi="Times New Roman" w:cs="Times New Roman"/>
-        </w:rPr>
-        <w:t>.</w:t>
-      </w:r>
-      <w:r>
-        <w:rPr>
-          <w:rFonts w:ascii="Times New Roman" w:hAnsi="Times New Roman" w:cs="Times New Roman"/>
-        </w:rPr>
-        <w:t xml:space="preserve"> Below is a python extract that shows the number of classes and the first 5 names.</w:t>
-      </w:r>
-    </w:p>
-    <w:p>
-      <w:pPr>
-        <w:rPr>
-          <w:rFonts w:ascii="Times New Roman" w:hAnsi="Times New Roman" w:cs="Times New Roman"/>
-        </w:rPr>
-      </w:pPr>
-    </w:p>
-    <w:p>
-      <w:pPr>
-        <w:rPr>
-          <w:rFonts w:ascii="Times New Roman" w:hAnsi="Times New Roman" w:cs="Times New Roman"/>
-        </w:rPr>
-      </w:pPr>
-      <w:r>
-        <w:rPr>
-          <w:rFonts w:ascii="Times New Roman" w:hAnsi="Times New Roman" w:cs="Times New Roman"/>
-        </w:rPr>
-        <w:t xml:space="preserve">The image below shows </w:t>
-      </w:r>
-      <w:r>
-        <w:rPr>
-          <w:rFonts w:ascii="Times New Roman" w:hAnsi="Times New Roman" w:cs="Times New Roman"/>
-        </w:rPr>
-        <w:t>some numerical data about the data set</w:t>
-      </w:r>
-    </w:p>
-    <w:p>
-      <w:pPr>
-        <w:rPr>
-          <w:rFonts w:ascii="Times New Roman" w:hAnsi="Times New Roman" w:cs="Times New Roman"/>
-        </w:rPr>
-      </w:pPr>
-    </w:p>
-    <w:p>
-      <w:pPr>
-        <w:rPr>
-          <w:rFonts w:ascii="Times New Roman" w:hAnsi="Times New Roman" w:cs="Times New Roman"/>
-        </w:rPr>
-      </w:pPr>
-    </w:p>
-    <w:p>
-      <w:pPr>
-        <w:rPr>
-          <w:rFonts w:ascii="Times New Roman" w:hAnsi="Times New Roman" w:cs="Times New Roman"/>
-        </w:rPr>
-      </w:pPr>
-    </w:p>
-    <w:p>
-      <w:pPr>
-        <w:rPr>
-          <w:rFonts w:ascii="Times New Roman" w:hAnsi="Times New Roman" w:cs="Times New Roman"/>
-        </w:rPr>
-      </w:pPr>
-    </w:p>
-    <w:p>
-      <w:pPr>
-        <w:rPr>
-          <w:rFonts w:ascii="Times New Roman" w:hAnsi="Times New Roman" w:cs="Times New Roman"/>
-        </w:rPr>
-      </w:pPr>
-    </w:p>
-    <w:p>
-      <w:pPr>
-        <w:rPr>
-          <w:rFonts w:ascii="Times New Roman" w:hAnsi="Times New Roman" w:cs="Times New Roman"/>
-        </w:rPr>
-      </w:pPr>
-    </w:p>
-    <w:p>
-      <w:pPr>
-        <w:rPr>
-          <w:rFonts w:ascii="Times New Roman" w:hAnsi="Times New Roman" w:cs="Times New Roman"/>
-        </w:rPr>
-      </w:pPr>
-    </w:p>
-    <w:p>
-      <w:pPr>
-        <w:rPr>
-          <w:rFonts w:ascii="Times New Roman" w:hAnsi="Times New Roman" w:cs="Times New Roman"/>
-        </w:rPr>
-      </w:pPr>
-    </w:p>
-    <w:p>
-      <w:pPr>
-        <w:rPr>
-          <w:rFonts w:ascii="Times New Roman" w:hAnsi="Times New Roman" w:cs="Times New Roman"/>
-        </w:rPr>
-      </w:pPr>
-    </w:p>
-    <w:p>
-      <w:pPr>
-        <w:rPr>
-          <w:rFonts w:ascii="Times New Roman" w:hAnsi="Times New Roman" w:cs="Times New Roman"/>
-        </w:rPr>
-      </w:pPr>
-    </w:p>
-    <w:p>
-      <w:pPr>
-        <w:rPr>
-          <w:rFonts w:ascii="Times New Roman" w:hAnsi="Times New Roman" w:cs="Times New Roman"/>
-        </w:rPr>
-      </w:pPr>
-    </w:p>
-    <w:p>
-      <w:pPr>
-        <w:rPr>
-          <w:rFonts w:ascii="Times New Roman" w:hAnsi="Times New Roman" w:cs="Times New Roman"/>
-        </w:rPr>
-      </w:pPr>
-    </w:p>
-    <w:p>
-      <w:pPr>
-        <w:spacing w:line="276" w:lineRule="auto"/>
-        <w:rPr>
-          <w:rFonts w:ascii="Times New Roman" w:hAnsi="Times New Roman" w:cs="Times New Roman"/>
-        </w:rPr>
-      </w:pPr>
-      <w:r>
-        <w:rPr>
-          <w:rFonts w:ascii="Times New Roman" w:hAnsi="Times New Roman" w:cs="Times New Roman"/>
-          <w:noProof/>
-        </w:rPr>
+        <w:lastRenderedPageBreak/>
         <w:drawing>
           <wp:inline distT="0" distB="0" distL="0" distR="0" wp14:anchorId="6E1C72A5" wp14:editId="236B2D6E">
             <wp:extent cx="5731510" cy="1848485"/>
@@ -578,7 +530,7 @@
                     <pic:cNvPicPr/>
                   </pic:nvPicPr>
                   <pic:blipFill>
-                    <a:blip r:embed="rId6">
+                    <a:blip r:embed="rId5">
                       <a:extLst>
                         <a:ext uri="{28A0092B-C50C-407E-A947-70E740481C1C}">
                           <a14:useLocalDpi xmlns:a14="http://schemas.microsoft.com/office/drawing/2010/main" val="0"/>
@@ -647,7 +599,7 @@
                     <pic:cNvPicPr/>
                   </pic:nvPicPr>
                   <pic:blipFill>
-                    <a:blip r:embed="rId7"/>
+                    <a:blip r:embed="rId6"/>
                     <a:stretch>
                       <a:fillRect/>
                     </a:stretch>
@@ -787,201 +739,107 @@
         <w:rPr>
           <w:rFonts w:ascii="Times New Roman" w:hAnsi="Times New Roman" w:cs="Times New Roman"/>
         </w:rPr>
+        <w:t>NumPy</w:t>
+      </w:r>
+      <w:r>
+        <w:rPr>
+          <w:rFonts w:ascii="Times New Roman" w:hAnsi="Times New Roman" w:cs="Times New Roman"/>
+        </w:rPr>
+        <w:t xml:space="preserve"> array of its colour data</w:t>
+      </w:r>
+      <w:r>
+        <w:rPr>
+          <w:rFonts w:ascii="Times New Roman" w:hAnsi="Times New Roman" w:cs="Times New Roman"/>
+        </w:rPr>
+        <w:t xml:space="preserve"> as seen below in the code snippet.</w:t>
+      </w:r>
+    </w:p>
+    <w:p>
+      <w:pPr>
+        <w:rPr>
+          <w:rFonts w:ascii="Times New Roman" w:hAnsi="Times New Roman" w:cs="Times New Roman"/>
+        </w:rPr>
+      </w:pPr>
+      <w:r>
+        <w:rPr>
+          <w:rFonts w:ascii="Times New Roman" w:hAnsi="Times New Roman" w:cs="Times New Roman"/>
+        </w:rPr>
+        <w:t>The function above simply loops through each directory and each image inside then loads each image to a raw RGB pixel value format then adds it to an array.</w:t>
+      </w:r>
+    </w:p>
+    <w:p>
+      <w:pPr>
+        <w:rPr>
+          <w:rFonts w:ascii="Times New Roman" w:hAnsi="Times New Roman" w:cs="Times New Roman"/>
+        </w:rPr>
+      </w:pPr>
+      <w:r>
+        <w:rPr>
+          <w:rFonts w:ascii="Times New Roman" w:hAnsi="Times New Roman" w:cs="Times New Roman"/>
+        </w:rPr>
+        <w:t xml:space="preserve">I call this function using the code below, specifying that I will load all the images as 128x128 pixels. After normalising the RGB values to be in the range of 0 to 1, I call </w:t>
+      </w:r>
+      <w:r>
+        <w:rPr>
+          <w:rFonts w:ascii="Consolas" w:hAnsi="Consolas" w:cs="Consolas"/>
+        </w:rPr>
+        <w:t>sklearn.model_selection.train_test_split</w:t>
+      </w:r>
+      <w:r>
+        <w:rPr>
+          <w:rFonts w:ascii="Times New Roman" w:hAnsi="Times New Roman" w:cs="Times New Roman"/>
+        </w:rPr>
+        <w:t xml:space="preserve"> to get a testing and training split of my data. </w:t>
+      </w:r>
+    </w:p>
+    <w:p>
+      <w:pPr>
+        <w:rPr>
+          <w:rFonts w:ascii="Times New Roman" w:hAnsi="Times New Roman" w:cs="Times New Roman"/>
+        </w:rPr>
+      </w:pPr>
+    </w:p>
+    <w:p>
+      <w:pPr>
+        <w:rPr>
+          <w:rFonts w:ascii="Times New Roman" w:hAnsi="Times New Roman" w:cs="Times New Roman"/>
+        </w:rPr>
+      </w:pPr>
+    </w:p>
+    <w:p>
+      <w:pPr>
+        <w:rPr>
+          <w:rFonts w:ascii="Times New Roman" w:hAnsi="Times New Roman" w:cs="Times New Roman"/>
+          <w:b/>
+          <w:bCs/>
+          <w:sz w:val="32"/>
+          <w:szCs w:val="32"/>
+          <w:u w:val="single"/>
+        </w:rPr>
+      </w:pPr>
+      <w:r>
+        <w:rPr>
+          <w:rFonts w:ascii="Times New Roman" w:hAnsi="Times New Roman" w:cs="Times New Roman"/>
+          <w:b/>
+          <w:bCs/>
+          <w:sz w:val="32"/>
+          <w:szCs w:val="32"/>
+          <w:u w:val="single"/>
+        </w:rPr>
+        <w:t>Machine learning model #1 – Convolutional Neural Network</w:t>
+      </w:r>
+    </w:p>
+    <w:p>
+      <w:pPr>
+        <w:rPr>
+          <w:rFonts w:ascii="Times New Roman" w:hAnsi="Times New Roman" w:cs="Times New Roman"/>
+        </w:rPr>
+      </w:pPr>
+      <w:r>
+        <w:rPr>
+          <w:rFonts w:ascii="Times New Roman" w:hAnsi="Times New Roman" w:cs="Times New Roman"/>
+        </w:rPr>
         <w:lastRenderedPageBreak/>
-        <w:t>NumPy</w:t>
-      </w:r>
-      <w:r>
-        <w:rPr>
-          <w:rFonts w:ascii="Times New Roman" w:hAnsi="Times New Roman" w:cs="Times New Roman"/>
-        </w:rPr>
-        <w:t xml:space="preserve"> array of its colour data</w:t>
-      </w:r>
-      <w:r>
-        <w:rPr>
-          <w:rFonts w:ascii="Times New Roman" w:hAnsi="Times New Roman" w:cs="Times New Roman"/>
-        </w:rPr>
-        <w:t xml:space="preserve"> as seen below in the code snippet.</w:t>
-      </w:r>
-      <w:r>
-        <w:rPr>
-          <w:rFonts w:ascii="Times New Roman" w:hAnsi="Times New Roman" w:cs="Times New Roman"/>
-          <w:noProof/>
-        </w:rPr>
-        <w:drawing>
-          <wp:inline distT="0" distB="0" distL="0" distR="0" wp14:anchorId="0486DBF1" wp14:editId="66B3F246">
-            <wp:extent cx="5731510" cy="2090420"/>
-            <wp:effectExtent l="0" t="0" r="0" b="5080"/>
-            <wp:docPr id="1494105632" name="Picture 3" descr="A screen shot of a computer program&#10;&#10;Description automatically generated"/>
-            <wp:cNvGraphicFramePr>
-              <a:graphicFrameLocks xmlns:a="http://schemas.openxmlformats.org/drawingml/2006/main" noChangeAspect="1"/>
-            </wp:cNvGraphicFramePr>
-            <a:graphic xmlns:a="http://schemas.openxmlformats.org/drawingml/2006/main">
-              <a:graphicData uri="http://schemas.openxmlformats.org/drawingml/2006/picture">
-                <pic:pic xmlns:pic="http://schemas.openxmlformats.org/drawingml/2006/picture">
-                  <pic:nvPicPr>
-                    <pic:cNvPr id="1494105632" name="Picture 3" descr="A screen shot of a computer program&#10;&#10;Description automatically generated"/>
-                    <pic:cNvPicPr/>
-                  </pic:nvPicPr>
-                  <pic:blipFill>
-                    <a:blip r:embed="rId8" cstate="print">
-                      <a:extLst>
-                        <a:ext uri="{28A0092B-C50C-407E-A947-70E740481C1C}">
-                          <a14:useLocalDpi xmlns:a14="http://schemas.microsoft.com/office/drawing/2010/main" val="0"/>
-                        </a:ext>
-                      </a:extLst>
-                    </a:blip>
-                    <a:stretch>
-                      <a:fillRect/>
-                    </a:stretch>
-                  </pic:blipFill>
-                  <pic:spPr>
-                    <a:xfrm>
-                      <a:off x="0" y="0"/>
-                      <a:ext cx="5731510" cy="2090420"/>
-                    </a:xfrm>
-                    <a:prstGeom prst="rect">
-                      <a:avLst/>
-                    </a:prstGeom>
-                  </pic:spPr>
-                </pic:pic>
-              </a:graphicData>
-            </a:graphic>
-          </wp:inline>
-        </w:drawing>
-      </w:r>
-    </w:p>
-    <w:p>
-      <w:pPr>
-        <w:rPr>
-          <w:rFonts w:ascii="Times New Roman" w:hAnsi="Times New Roman" w:cs="Times New Roman"/>
-        </w:rPr>
-      </w:pPr>
-      <w:r>
-        <w:rPr>
-          <w:rFonts w:ascii="Times New Roman" w:hAnsi="Times New Roman" w:cs="Times New Roman"/>
-        </w:rPr>
-        <w:t>The function above simply loops through each directory and each image inside then loads each image to a raw RGB pixel value format then adds it to an array.</w:t>
-      </w:r>
-    </w:p>
-    <w:p>
-      <w:pPr>
-        <w:rPr>
-          <w:rFonts w:ascii="Times New Roman" w:hAnsi="Times New Roman" w:cs="Times New Roman"/>
-        </w:rPr>
-      </w:pPr>
-      <w:r>
-        <w:rPr>
-          <w:rFonts w:ascii="Times New Roman" w:hAnsi="Times New Roman" w:cs="Times New Roman"/>
-        </w:rPr>
-        <w:t xml:space="preserve">I call this function using the code below, specifying that I will load all the images as 128x128 pixels. After normalising the RGB values to be in the range of 0 to 1, I call </w:t>
-      </w:r>
-      <w:r>
-        <w:rPr>
-          <w:rFonts w:ascii="Consolas" w:hAnsi="Consolas" w:cs="Consolas"/>
-        </w:rPr>
-        <w:t>sklearn.model_selection.train_test_split</w:t>
-      </w:r>
-      <w:r>
-        <w:rPr>
-          <w:rFonts w:ascii="Times New Roman" w:hAnsi="Times New Roman" w:cs="Times New Roman"/>
-        </w:rPr>
-        <w:t xml:space="preserve"> to get a testing and training split of my data. </w:t>
-      </w:r>
-    </w:p>
-    <w:p>
-      <w:pPr>
-        <w:rPr>
-          <w:rFonts w:ascii="Times New Roman" w:hAnsi="Times New Roman" w:cs="Times New Roman"/>
-        </w:rPr>
-      </w:pPr>
-      <w:r>
-        <w:rPr>
-          <w:rFonts w:ascii="Times New Roman" w:hAnsi="Times New Roman" w:cs="Times New Roman"/>
-          <w:noProof/>
-        </w:rPr>
-        <w:drawing>
-          <wp:inline distT="0" distB="0" distL="0" distR="0" wp14:anchorId="26B8F2CD" wp14:editId="1A205D9C">
-            <wp:extent cx="5731510" cy="3290570"/>
-            <wp:effectExtent l="0" t="0" r="0" b="0"/>
-            <wp:docPr id="1974715195" name="Picture 4" descr="A screenshot of a computer program&#10;&#10;Description automatically generated"/>
-            <wp:cNvGraphicFramePr>
-              <a:graphicFrameLocks xmlns:a="http://schemas.openxmlformats.org/drawingml/2006/main" noChangeAspect="1"/>
-            </wp:cNvGraphicFramePr>
-            <a:graphic xmlns:a="http://schemas.openxmlformats.org/drawingml/2006/main">
-              <a:graphicData uri="http://schemas.openxmlformats.org/drawingml/2006/picture">
-                <pic:pic xmlns:pic="http://schemas.openxmlformats.org/drawingml/2006/picture">
-                  <pic:nvPicPr>
-                    <pic:cNvPr id="1974715195" name="Picture 4" descr="A screenshot of a computer program&#10;&#10;Description automatically generated"/>
-                    <pic:cNvPicPr/>
-                  </pic:nvPicPr>
-                  <pic:blipFill>
-                    <a:blip r:embed="rId9" cstate="print">
-                      <a:extLst>
-                        <a:ext uri="{28A0092B-C50C-407E-A947-70E740481C1C}">
-                          <a14:useLocalDpi xmlns:a14="http://schemas.microsoft.com/office/drawing/2010/main" val="0"/>
-                        </a:ext>
-                      </a:extLst>
-                    </a:blip>
-                    <a:stretch>
-                      <a:fillRect/>
-                    </a:stretch>
-                  </pic:blipFill>
-                  <pic:spPr>
-                    <a:xfrm>
-                      <a:off x="0" y="0"/>
-                      <a:ext cx="5731510" cy="3290570"/>
-                    </a:xfrm>
-                    <a:prstGeom prst="rect">
-                      <a:avLst/>
-                    </a:prstGeom>
-                  </pic:spPr>
-                </pic:pic>
-              </a:graphicData>
-            </a:graphic>
-          </wp:inline>
-        </w:drawing>
-      </w:r>
-    </w:p>
-    <w:p>
-      <w:pPr>
-        <w:rPr>
-          <w:rFonts w:ascii="Times New Roman" w:hAnsi="Times New Roman" w:cs="Times New Roman"/>
-        </w:rPr>
-      </w:pPr>
-    </w:p>
-    <w:p>
-      <w:pPr>
-        <w:rPr>
-          <w:rFonts w:ascii="Times New Roman" w:hAnsi="Times New Roman" w:cs="Times New Roman"/>
-          <w:b/>
-          <w:bCs/>
-          <w:sz w:val="32"/>
-          <w:szCs w:val="32"/>
-          <w:u w:val="single"/>
-        </w:rPr>
-      </w:pPr>
-      <w:r>
-        <w:rPr>
-          <w:rFonts w:ascii="Times New Roman" w:hAnsi="Times New Roman" w:cs="Times New Roman"/>
-          <w:b/>
-          <w:bCs/>
-          <w:sz w:val="32"/>
-          <w:szCs w:val="32"/>
-          <w:u w:val="single"/>
-        </w:rPr>
-        <w:t>Machine learning model #1 – Convolutional Neural Network</w:t>
-      </w:r>
-    </w:p>
-    <w:p>
-      <w:pPr>
-        <w:rPr>
-          <w:rFonts w:ascii="Times New Roman" w:hAnsi="Times New Roman" w:cs="Times New Roman"/>
-        </w:rPr>
-      </w:pPr>
-      <w:r>
-        <w:rPr>
-          <w:rFonts w:ascii="Times New Roman" w:hAnsi="Times New Roman" w:cs="Times New Roman"/>
-        </w:rPr>
         <w:t xml:space="preserve">I decided to use a convolutional neural network for my first model as they are state of the art for image </w:t>
       </w:r>
       <w:r>
@@ -1009,54 +867,6 @@
           <w:rFonts w:ascii="Times New Roman" w:hAnsi="Times New Roman" w:cs="Times New Roman"/>
         </w:rPr>
       </w:pPr>
-      <w:r>
-        <w:rPr>
-          <w:rFonts w:ascii="Times New Roman" w:hAnsi="Times New Roman" w:cs="Times New Roman"/>
-          <w:noProof/>
-        </w:rPr>
-        <w:lastRenderedPageBreak/>
-        <w:drawing>
-          <wp:inline distT="0" distB="0" distL="0" distR="0" wp14:anchorId="4FAEFED8" wp14:editId="567E43A5">
-            <wp:extent cx="5731510" cy="1565275"/>
-            <wp:effectExtent l="0" t="0" r="0" b="0"/>
-            <wp:docPr id="797260512" name="Picture 1" descr="A computer screen with text on it&#10;&#10;Description automatically generated"/>
-            <wp:cNvGraphicFramePr>
-              <a:graphicFrameLocks xmlns:a="http://schemas.openxmlformats.org/drawingml/2006/main" noChangeAspect="1"/>
-            </wp:cNvGraphicFramePr>
-            <a:graphic xmlns:a="http://schemas.openxmlformats.org/drawingml/2006/main">
-              <a:graphicData uri="http://schemas.openxmlformats.org/drawingml/2006/picture">
-                <pic:pic xmlns:pic="http://schemas.openxmlformats.org/drawingml/2006/picture">
-                  <pic:nvPicPr>
-                    <pic:cNvPr id="797260512" name="Picture 1" descr="A computer screen with text on it&#10;&#10;Description automatically generated"/>
-                    <pic:cNvPicPr/>
-                  </pic:nvPicPr>
-                  <pic:blipFill>
-                    <a:blip r:embed="rId10" cstate="print">
-                      <a:extLst>
-                        <a:ext uri="{28A0092B-C50C-407E-A947-70E740481C1C}">
-                          <a14:useLocalDpi xmlns:a14="http://schemas.microsoft.com/office/drawing/2010/main" val="0"/>
-                        </a:ext>
-                      </a:extLst>
-                    </a:blip>
-                    <a:stretch>
-                      <a:fillRect/>
-                    </a:stretch>
-                  </pic:blipFill>
-                  <pic:spPr>
-                    <a:xfrm>
-                      <a:off x="0" y="0"/>
-                      <a:ext cx="5731510" cy="1565275"/>
-                    </a:xfrm>
-                    <a:prstGeom prst="rect">
-                      <a:avLst/>
-                    </a:prstGeom>
-                  </pic:spPr>
-                </pic:pic>
-              </a:graphicData>
-            </a:graphic>
-          </wp:inline>
-        </w:drawing>
-      </w:r>
     </w:p>
     <w:p>
       <w:pPr>
@@ -1267,6 +1077,12 @@
           <w:rFonts w:ascii="Times New Roman" w:hAnsi="Times New Roman" w:cs="Times New Roman"/>
         </w:rPr>
         <w:t>d</w:t>
+      </w:r>
+      <w:r>
+        <w:rPr>
+          <w:rFonts w:ascii="Times New Roman" w:hAnsi="Times New Roman" w:cs="Times New Roman"/>
+        </w:rPr>
+        <w:t xml:space="preserve"> </w:t>
       </w:r>
     </w:p>
     <w:sectPr>
@@ -1877,6 +1693,7 @@
   <w:style w:type="character" w:default="1" w:styleId="DefaultParagraphFont">
     <w:name w:val="Default Paragraph Font"/>
     <w:uiPriority w:val="1"/>
+    <w:semiHidden/>
     <w:unhideWhenUsed/>
   </w:style>
   <w:style w:type="table" w:default="1" w:styleId="TableNormal">

</xml_diff>

<commit_message>
remove unused code cells and update report
</commit_message>
<xml_diff>
--- a/report.docx
+++ b/report.docx
@@ -121,7 +121,21 @@
         <w:rPr>
           <w:rFonts w:ascii="Times New Roman" w:hAnsi="Times New Roman" w:cs="Times New Roman"/>
         </w:rPr>
-        <w:t xml:space="preserve"> Dr. Ferran Espuny Pujol</w:t>
+        <w:t xml:space="preserve"> Dr. Ferran </w:t>
+      </w:r>
+      <w:proofErr w:type="spellStart"/>
+      <w:r>
+        <w:rPr>
+          <w:rFonts w:ascii="Times New Roman" w:hAnsi="Times New Roman" w:cs="Times New Roman"/>
+        </w:rPr>
+        <w:t>Espuny</w:t>
+      </w:r>
+      <w:proofErr w:type="spellEnd"/>
+      <w:r>
+        <w:rPr>
+          <w:rFonts w:ascii="Times New Roman" w:hAnsi="Times New Roman" w:cs="Times New Roman"/>
+        </w:rPr>
+        <w:t xml:space="preserve"> Pujol</w:t>
       </w:r>
     </w:p>
     <w:p>
@@ -229,117 +243,238 @@
         <w:spacing w:line="276" w:lineRule="auto"/>
         <w:rPr>
           <w:rFonts w:ascii="Times New Roman" w:hAnsi="Times New Roman" w:cs="Times New Roman"/>
+        </w:rPr>
+      </w:pPr>
+      <w:r>
+        <w:rPr>
+          <w:rFonts w:ascii="Times New Roman" w:hAnsi="Times New Roman" w:cs="Times New Roman"/>
+        </w:rPr>
+        <w:t xml:space="preserve">For this assignment, I </w:t>
+      </w:r>
+      <w:r>
+        <w:rPr>
+          <w:rFonts w:ascii="Times New Roman" w:hAnsi="Times New Roman" w:cs="Times New Roman"/>
+        </w:rPr>
+        <w:t>chose</w:t>
+      </w:r>
+      <w:r>
+        <w:rPr>
+          <w:rFonts w:ascii="Times New Roman" w:hAnsi="Times New Roman" w:cs="Times New Roman"/>
+        </w:rPr>
+        <w:t xml:space="preserve"> to train </w:t>
+      </w:r>
+      <w:r>
+        <w:rPr>
+          <w:rFonts w:ascii="Times New Roman" w:hAnsi="Times New Roman" w:cs="Times New Roman"/>
+        </w:rPr>
+        <w:t>two</w:t>
+      </w:r>
+      <w:r>
+        <w:rPr>
+          <w:rFonts w:ascii="Times New Roman" w:hAnsi="Times New Roman" w:cs="Times New Roman"/>
+        </w:rPr>
+        <w:t xml:space="preserve"> machine learning models on the Caltech-101 data</w:t>
+      </w:r>
+      <w:r>
+        <w:rPr>
+          <w:rFonts w:ascii="Times New Roman" w:hAnsi="Times New Roman" w:cs="Times New Roman"/>
+        </w:rPr>
+        <w:t>set</w:t>
+      </w:r>
+      <w:r>
+        <w:rPr>
+          <w:rFonts w:ascii="Times New Roman" w:hAnsi="Times New Roman" w:cs="Times New Roman"/>
+        </w:rPr>
+        <w:t>. This is a data</w:t>
+      </w:r>
+      <w:r>
+        <w:rPr>
+          <w:rFonts w:ascii="Times New Roman" w:hAnsi="Times New Roman" w:cs="Times New Roman"/>
+        </w:rPr>
+        <w:t xml:space="preserve">set </w:t>
+      </w:r>
+      <w:r>
+        <w:rPr>
+          <w:rFonts w:ascii="Times New Roman" w:hAnsi="Times New Roman" w:cs="Times New Roman"/>
+        </w:rPr>
+        <w:t xml:space="preserve">consisting of 101 different image classes, most of which are animals, instruments or other common objects. </w:t>
+      </w:r>
+      <w:r>
+        <w:rPr>
+          <w:rFonts w:ascii="Times New Roman" w:hAnsi="Times New Roman" w:cs="Times New Roman"/>
+        </w:rPr>
+        <w:t>The two model</w:t>
+      </w:r>
+      <w:r>
+        <w:rPr>
+          <w:rFonts w:ascii="Times New Roman" w:hAnsi="Times New Roman" w:cs="Times New Roman"/>
+        </w:rPr>
+        <w:t>s</w:t>
+      </w:r>
+      <w:r>
+        <w:rPr>
+          <w:rFonts w:ascii="Times New Roman" w:hAnsi="Times New Roman" w:cs="Times New Roman"/>
+        </w:rPr>
+        <w:t xml:space="preserve"> I </w:t>
+      </w:r>
+      <w:r>
+        <w:rPr>
+          <w:rFonts w:ascii="Times New Roman" w:hAnsi="Times New Roman" w:cs="Times New Roman"/>
+        </w:rPr>
+        <w:t xml:space="preserve">chose to train </w:t>
+      </w:r>
+      <w:r>
+        <w:rPr>
+          <w:rFonts w:ascii="Times New Roman" w:hAnsi="Times New Roman" w:cs="Times New Roman"/>
+        </w:rPr>
+        <w:t>are a Convolutional Neural Network and a</w:t>
+      </w:r>
+      <w:r>
+        <w:rPr>
+          <w:rFonts w:ascii="Times New Roman" w:hAnsi="Times New Roman" w:cs="Times New Roman"/>
+        </w:rPr>
+        <w:t xml:space="preserve"> Support Vector Machine for classification</w:t>
+      </w:r>
+      <w:r>
+        <w:rPr>
+          <w:rFonts w:ascii="Times New Roman" w:hAnsi="Times New Roman" w:cs="Times New Roman"/>
+        </w:rPr>
+        <w:t xml:space="preserve">. The reason I have chosen this dataset is because it has diverse categories and a manageable size. It’s not too big so that the training takes too long and not so small that it’s too easy for simple models. </w:t>
+      </w:r>
+      <w:r>
+        <w:rPr>
+          <w:rFonts w:ascii="Times New Roman" w:hAnsi="Times New Roman" w:cs="Times New Roman"/>
+        </w:rPr>
+        <w:t>I wanted to choose a bigger dataset than some of the ones we have been using in the labs so I can utilise some of the techniques from the lectures like SoftMax activation.</w:t>
+      </w:r>
+    </w:p>
+    <w:p>
+      <w:pPr>
+        <w:spacing w:line="276" w:lineRule="auto"/>
+        <w:rPr>
+          <w:rFonts w:ascii="Times New Roman" w:hAnsi="Times New Roman" w:cs="Times New Roman"/>
           <w:color w:val="FF0000"/>
         </w:rPr>
       </w:pPr>
-      <w:r>
-        <w:rPr>
-          <w:rFonts w:ascii="Times New Roman" w:hAnsi="Times New Roman" w:cs="Times New Roman"/>
-        </w:rPr>
-        <w:t>For this assignment, I have chosen to train 2 machine learning models on the Caltech-101 database. This is a data</w:t>
-      </w:r>
-      <w:r>
-        <w:rPr>
-          <w:rFonts w:ascii="Times New Roman" w:hAnsi="Times New Roman" w:cs="Times New Roman"/>
-        </w:rPr>
-        <w:t xml:space="preserve">set </w:t>
-      </w:r>
-      <w:r>
-        <w:rPr>
-          <w:rFonts w:ascii="Times New Roman" w:hAnsi="Times New Roman" w:cs="Times New Roman"/>
-        </w:rPr>
-        <w:t xml:space="preserve">consisting of 101 different image classes, most of which are animals, instruments or other common objects. I will </w:t>
-      </w:r>
-      <w:r>
-        <w:rPr>
-          <w:rFonts w:ascii="Times New Roman" w:hAnsi="Times New Roman" w:cs="Times New Roman"/>
-        </w:rPr>
-        <w:t>be comparing</w:t>
-      </w:r>
-      <w:r>
-        <w:rPr>
-          <w:rFonts w:ascii="Times New Roman" w:hAnsi="Times New Roman" w:cs="Times New Roman"/>
-        </w:rPr>
-        <w:t xml:space="preserve"> the differences of two machine learning models</w:t>
-      </w:r>
-      <w:r>
-        <w:rPr>
-          <w:rFonts w:ascii="Times New Roman" w:hAnsi="Times New Roman" w:cs="Times New Roman"/>
-        </w:rPr>
-        <w:t>. The two models I will be training are a Convolutional Neural Network and a</w:t>
-      </w:r>
-      <w:r>
-        <w:rPr>
-          <w:rFonts w:ascii="Times New Roman" w:hAnsi="Times New Roman" w:cs="Times New Roman"/>
-        </w:rPr>
-        <w:t xml:space="preserve"> Support Vector Machine for classification </w:t>
-      </w:r>
     </w:p>
     <w:p>
       <w:pPr>
         <w:spacing w:line="276" w:lineRule="auto"/>
         <w:rPr>
           <w:rFonts w:ascii="Times New Roman" w:hAnsi="Times New Roman" w:cs="Times New Roman"/>
-          <w:color w:val="FF0000"/>
-        </w:rPr>
-      </w:pPr>
+          <w:b/>
+          <w:bCs/>
+          <w:sz w:val="32"/>
+          <w:szCs w:val="32"/>
+          <w:u w:val="single"/>
+        </w:rPr>
+      </w:pPr>
+      <w:r>
+        <w:rPr>
+          <w:rFonts w:ascii="Times New Roman" w:hAnsi="Times New Roman" w:cs="Times New Roman"/>
+          <w:b/>
+          <w:bCs/>
+          <w:sz w:val="32"/>
+          <w:szCs w:val="32"/>
+          <w:u w:val="single"/>
+        </w:rPr>
+        <w:t>Exploratory</w:t>
+      </w:r>
+      <w:r>
+        <w:rPr>
+          <w:rFonts w:ascii="Times New Roman" w:hAnsi="Times New Roman" w:cs="Times New Roman"/>
+          <w:b/>
+          <w:bCs/>
+          <w:sz w:val="32"/>
+          <w:szCs w:val="32"/>
+          <w:u w:val="single"/>
+        </w:rPr>
+        <w:t xml:space="preserve"> Data Analysis</w:t>
+      </w:r>
+      <w:r>
+        <w:rPr>
+          <w:rFonts w:ascii="Times New Roman" w:hAnsi="Times New Roman" w:cs="Times New Roman"/>
+          <w:b/>
+          <w:bCs/>
+          <w:sz w:val="32"/>
+          <w:szCs w:val="32"/>
+          <w:u w:val="single"/>
+        </w:rPr>
+        <w:t xml:space="preserve"> </w:t>
+      </w:r>
+      <w:r>
+        <w:rPr>
+          <w:rFonts w:ascii="Times New Roman" w:hAnsi="Times New Roman" w:cs="Times New Roman"/>
+          <w:b/>
+          <w:bCs/>
+          <w:sz w:val="32"/>
+          <w:szCs w:val="32"/>
+          <w:u w:val="single"/>
+        </w:rPr>
+        <w:t>(dataset description and visualisation, support with figures)</w:t>
+      </w:r>
     </w:p>
     <w:p>
       <w:pPr>
         <w:spacing w:line="276" w:lineRule="auto"/>
         <w:rPr>
           <w:rFonts w:ascii="Times New Roman" w:hAnsi="Times New Roman" w:cs="Times New Roman"/>
-          <w:b/>
-          <w:bCs/>
-          <w:sz w:val="32"/>
-          <w:szCs w:val="32"/>
-          <w:u w:val="single"/>
-        </w:rPr>
-      </w:pPr>
-      <w:r>
-        <w:rPr>
-          <w:rFonts w:ascii="Times New Roman" w:hAnsi="Times New Roman" w:cs="Times New Roman"/>
-          <w:b/>
-          <w:bCs/>
-          <w:sz w:val="32"/>
-          <w:szCs w:val="32"/>
-          <w:u w:val="single"/>
-        </w:rPr>
-        <w:t>Exploratory</w:t>
-      </w:r>
-      <w:r>
-        <w:rPr>
-          <w:rFonts w:ascii="Times New Roman" w:hAnsi="Times New Roman" w:cs="Times New Roman"/>
-          <w:b/>
-          <w:bCs/>
-          <w:sz w:val="32"/>
-          <w:szCs w:val="32"/>
-          <w:u w:val="single"/>
-        </w:rPr>
-        <w:t xml:space="preserve"> Data Analysis</w:t>
-      </w:r>
-      <w:r>
-        <w:rPr>
-          <w:rFonts w:ascii="Times New Roman" w:hAnsi="Times New Roman" w:cs="Times New Roman"/>
-          <w:b/>
-          <w:bCs/>
-          <w:sz w:val="32"/>
-          <w:szCs w:val="32"/>
-          <w:u w:val="single"/>
+        </w:rPr>
+      </w:pPr>
+      <w:r>
+        <w:rPr>
+          <w:rFonts w:ascii="Times New Roman" w:hAnsi="Times New Roman" w:cs="Times New Roman"/>
+        </w:rPr>
+        <w:t xml:space="preserve">In total, the dataset has </w:t>
+      </w:r>
+      <w:r>
+        <w:rPr>
+          <w:rFonts w:ascii="Times New Roman" w:hAnsi="Times New Roman" w:cs="Times New Roman"/>
+        </w:rPr>
+        <w:t>8677</w:t>
+      </w:r>
+      <w:r>
+        <w:rPr>
+          <w:rFonts w:ascii="Times New Roman" w:hAnsi="Times New Roman" w:cs="Times New Roman"/>
+        </w:rPr>
+        <w:t xml:space="preserve"> images and no exact duplicates.</w:t>
+      </w:r>
+      <w:r>
+        <w:rPr>
+          <w:rFonts w:ascii="Times New Roman" w:hAnsi="Times New Roman" w:cs="Times New Roman"/>
+        </w:rPr>
+        <w:t xml:space="preserve"> I checked for duplicates by simply hashing each image and looping through them all to check if each one already exists.</w:t>
+      </w:r>
+      <w:r>
+        <w:rPr>
+          <w:rFonts w:ascii="Times New Roman" w:hAnsi="Times New Roman" w:cs="Times New Roman"/>
+        </w:rPr>
+        <w:t xml:space="preserve"> There are some similar images within each class, however I created a data augmentation pipeline anyway, so it would be pointless to remove similar images that aren’t exact duplicates. </w:t>
+      </w:r>
+      <w:r>
+        <w:rPr>
+          <w:rFonts w:ascii="Times New Roman" w:hAnsi="Times New Roman" w:cs="Times New Roman"/>
+        </w:rPr>
+        <w:t xml:space="preserve">The image below shows a bar </w:t>
+      </w:r>
+      <w:r>
+        <w:rPr>
+          <w:rFonts w:ascii="Times New Roman" w:hAnsi="Times New Roman" w:cs="Times New Roman"/>
+        </w:rPr>
+        <w:t>chart</w:t>
+      </w:r>
+      <w:r>
+        <w:rPr>
+          <w:rFonts w:ascii="Times New Roman" w:hAnsi="Times New Roman" w:cs="Times New Roman"/>
+        </w:rPr>
+        <w:t xml:space="preserve"> of the number of images per class.</w:t>
+      </w:r>
+      <w:r>
+        <w:rPr>
+          <w:rFonts w:ascii="Times New Roman" w:hAnsi="Times New Roman" w:cs="Times New Roman"/>
         </w:rPr>
         <w:t xml:space="preserve"> </w:t>
       </w:r>
-      <w:r>
-        <w:rPr>
-          <w:rFonts w:ascii="Times New Roman" w:hAnsi="Times New Roman" w:cs="Times New Roman"/>
-          <w:b/>
-          <w:bCs/>
-          <w:sz w:val="32"/>
-          <w:szCs w:val="32"/>
-          <w:u w:val="single"/>
-        </w:rPr>
-        <w:t>(dataset description and visualisation, support with figures)</w:t>
-      </w:r>
     </w:p>
     <w:p>
       <w:pPr>
@@ -351,174 +486,13 @@
       <w:r>
         <w:rPr>
           <w:rFonts w:ascii="Times New Roman" w:hAnsi="Times New Roman" w:cs="Times New Roman"/>
-        </w:rPr>
-        <w:t xml:space="preserve">I decided to choose the Caltech-101 dataset as there is a wide range of classes and not so many total images that it would cause the training to take too long. I wanted to choose a bigger dataset than some of the ones we have been using in the labs so I can utilise some of the techniques </w:t>
-      </w:r>
-      <w:r>
-        <w:rPr>
-          <w:rFonts w:ascii="Times New Roman" w:hAnsi="Times New Roman" w:cs="Times New Roman"/>
-        </w:rPr>
-        <w:t xml:space="preserve">we haven’t used </w:t>
-      </w:r>
-      <w:r>
-        <w:rPr>
-          <w:rFonts w:ascii="Times New Roman" w:hAnsi="Times New Roman" w:cs="Times New Roman"/>
-        </w:rPr>
-        <w:t>from the lectures</w:t>
-      </w:r>
-      <w:r>
-        <w:rPr>
-          <w:rFonts w:ascii="Times New Roman" w:hAnsi="Times New Roman" w:cs="Times New Roman"/>
-        </w:rPr>
-        <w:t xml:space="preserve"> like SoftMax activation</w:t>
-      </w:r>
-      <w:r>
-        <w:rPr>
-          <w:rFonts w:ascii="Times New Roman" w:hAnsi="Times New Roman" w:cs="Times New Roman"/>
-        </w:rPr>
-        <w:t xml:space="preserve"> for classifying when there are more than two classes</w:t>
-      </w:r>
-      <w:r>
-        <w:rPr>
-          <w:rFonts w:ascii="Times New Roman" w:hAnsi="Times New Roman" w:cs="Times New Roman"/>
-        </w:rPr>
-        <w:t>.</w:t>
-      </w:r>
-      <w:r>
-        <w:rPr>
-          <w:rFonts w:ascii="Times New Roman" w:hAnsi="Times New Roman" w:cs="Times New Roman"/>
-        </w:rPr>
-        <w:t xml:space="preserve"> Below is a python extract that shows the number of classes and the first 5 names.</w:t>
-      </w:r>
-    </w:p>
-    <w:p>
-      <w:pPr>
-        <w:rPr>
-          <w:rFonts w:ascii="Times New Roman" w:hAnsi="Times New Roman" w:cs="Times New Roman"/>
-        </w:rPr>
-      </w:pPr>
-    </w:p>
-    <w:p>
-      <w:pPr>
-        <w:rPr>
-          <w:rFonts w:ascii="Times New Roman" w:hAnsi="Times New Roman" w:cs="Times New Roman"/>
-        </w:rPr>
-      </w:pPr>
-      <w:r>
-        <w:rPr>
-          <w:rFonts w:ascii="Times New Roman" w:hAnsi="Times New Roman" w:cs="Times New Roman"/>
-        </w:rPr>
-        <w:t xml:space="preserve">The image below shows </w:t>
-      </w:r>
-      <w:r>
-        <w:rPr>
-          <w:rFonts w:ascii="Times New Roman" w:hAnsi="Times New Roman" w:cs="Times New Roman"/>
-        </w:rPr>
-        <w:t>some numerical data about the data set</w:t>
-      </w:r>
-    </w:p>
-    <w:p>
-      <w:pPr>
-        <w:rPr>
-          <w:rFonts w:ascii="Times New Roman" w:hAnsi="Times New Roman" w:cs="Times New Roman"/>
-        </w:rPr>
-      </w:pPr>
-    </w:p>
-    <w:p>
-      <w:pPr>
-        <w:rPr>
-          <w:rFonts w:ascii="Times New Roman" w:hAnsi="Times New Roman" w:cs="Times New Roman"/>
-        </w:rPr>
-      </w:pPr>
-    </w:p>
-    <w:p>
-      <w:pPr>
-        <w:rPr>
-          <w:rFonts w:ascii="Times New Roman" w:hAnsi="Times New Roman" w:cs="Times New Roman"/>
-        </w:rPr>
-      </w:pPr>
-    </w:p>
-    <w:p>
-      <w:pPr>
-        <w:rPr>
-          <w:rFonts w:ascii="Times New Roman" w:hAnsi="Times New Roman" w:cs="Times New Roman"/>
-        </w:rPr>
-      </w:pPr>
-    </w:p>
-    <w:p>
-      <w:pPr>
-        <w:rPr>
-          <w:rFonts w:ascii="Times New Roman" w:hAnsi="Times New Roman" w:cs="Times New Roman"/>
-        </w:rPr>
-      </w:pPr>
-    </w:p>
-    <w:p>
-      <w:pPr>
-        <w:rPr>
-          <w:rFonts w:ascii="Times New Roman" w:hAnsi="Times New Roman" w:cs="Times New Roman"/>
-        </w:rPr>
-      </w:pPr>
-    </w:p>
-    <w:p>
-      <w:pPr>
-        <w:rPr>
-          <w:rFonts w:ascii="Times New Roman" w:hAnsi="Times New Roman" w:cs="Times New Roman"/>
-        </w:rPr>
-      </w:pPr>
-    </w:p>
-    <w:p>
-      <w:pPr>
-        <w:rPr>
-          <w:rFonts w:ascii="Times New Roman" w:hAnsi="Times New Roman" w:cs="Times New Roman"/>
-        </w:rPr>
-      </w:pPr>
-    </w:p>
-    <w:p>
-      <w:pPr>
-        <w:rPr>
-          <w:rFonts w:ascii="Times New Roman" w:hAnsi="Times New Roman" w:cs="Times New Roman"/>
-        </w:rPr>
-      </w:pPr>
-    </w:p>
-    <w:p>
-      <w:pPr>
-        <w:rPr>
-          <w:rFonts w:ascii="Times New Roman" w:hAnsi="Times New Roman" w:cs="Times New Roman"/>
-        </w:rPr>
-      </w:pPr>
-    </w:p>
-    <w:p>
-      <w:pPr>
-        <w:rPr>
-          <w:rFonts w:ascii="Times New Roman" w:hAnsi="Times New Roman" w:cs="Times New Roman"/>
-        </w:rPr>
-      </w:pPr>
-    </w:p>
-    <w:p>
-      <w:pPr>
-        <w:rPr>
-          <w:rFonts w:ascii="Times New Roman" w:hAnsi="Times New Roman" w:cs="Times New Roman"/>
-        </w:rPr>
-      </w:pPr>
-    </w:p>
-    <w:p>
-      <w:pPr>
-        <w:spacing w:line="276" w:lineRule="auto"/>
-        <w:rPr>
-          <w:rFonts w:ascii="Times New Roman" w:hAnsi="Times New Roman" w:cs="Times New Roman"/>
-        </w:rPr>
-      </w:pPr>
-      <w:r>
-        <w:rPr>
-          <w:rFonts w:ascii="Times New Roman" w:hAnsi="Times New Roman" w:cs="Times New Roman"/>
           <w:noProof/>
         </w:rPr>
-        <w:lastRenderedPageBreak/>
         <w:drawing>
-          <wp:inline distT="0" distB="0" distL="0" distR="0" wp14:anchorId="6E1C72A5" wp14:editId="236B2D6E">
-            <wp:extent cx="5731510" cy="1848485"/>
-            <wp:effectExtent l="0" t="0" r="0" b="5715"/>
-            <wp:docPr id="2016755513" name="Picture 2" descr="A screenshot of a computer program&#10;&#10;Description automatically generated"/>
+          <wp:inline distT="0" distB="0" distL="0" distR="0" wp14:anchorId="12FCBCE5" wp14:editId="457A075A">
+            <wp:extent cx="5121439" cy="2945423"/>
+            <wp:effectExtent l="0" t="0" r="0" b="1270"/>
+            <wp:docPr id="801314802" name="Picture 1" descr="A graph of images and text&#10;&#10;Description automatically generated"/>
             <wp:cNvGraphicFramePr>
               <a:graphicFrameLocks xmlns:a="http://schemas.openxmlformats.org/drawingml/2006/main" noChangeAspect="1"/>
             </wp:cNvGraphicFramePr>
@@ -526,17 +500,11 @@
               <a:graphicData uri="http://schemas.openxmlformats.org/drawingml/2006/picture">
                 <pic:pic xmlns:pic="http://schemas.openxmlformats.org/drawingml/2006/picture">
                   <pic:nvPicPr>
-                    <pic:cNvPr id="2016755513" name="Picture 2" descr="A screenshot of a computer program&#10;&#10;Description automatically generated"/>
+                    <pic:cNvPr id="801314802" name="Picture 1" descr="A graph of images and text&#10;&#10;Description automatically generated"/>
                     <pic:cNvPicPr/>
                   </pic:nvPicPr>
                   <pic:blipFill>
-                    <a:blip r:embed="rId5">
-                      <a:extLst>
-                        <a:ext uri="{28A0092B-C50C-407E-A947-70E740481C1C}">
-                          <a14:useLocalDpi xmlns:a14="http://schemas.microsoft.com/office/drawing/2010/main" val="0"/>
-                        </a:ext>
-                      </a:extLst>
-                    </a:blip>
+                    <a:blip r:embed="rId5"/>
                     <a:stretch>
                       <a:fillRect/>
                     </a:stretch>
@@ -544,7 +512,7 @@
                   <pic:spPr>
                     <a:xfrm>
                       <a:off x="0" y="0"/>
-                      <a:ext cx="5731510" cy="1848485"/>
+                      <a:ext cx="5271467" cy="3031707"/>
                     </a:xfrm>
                     <a:prstGeom prst="rect">
                       <a:avLst/>
@@ -568,7 +536,20 @@
         <w:rPr>
           <w:rFonts w:ascii="Times New Roman" w:hAnsi="Times New Roman" w:cs="Times New Roman"/>
         </w:rPr>
-        <w:t>The image below shows a bar graph of the number of images per image class.</w:t>
+        <w:lastRenderedPageBreak/>
+        <w:t xml:space="preserve">As you can see, the top six classes have a disproportionately high number of images compared to the rest of the dataset so for practicality, I excluded them from the training. </w:t>
+      </w:r>
+      <w:r>
+        <w:rPr>
+          <w:rFonts w:ascii="Times New Roman" w:hAnsi="Times New Roman" w:cs="Times New Roman"/>
+        </w:rPr>
+        <w:t>Keeping the overrepresented classes may have introduced bias towards them. If I had balanced the dataset using data augmentation whilst keeping them, the other classes would have needed so many images generated, it would require too much more training time and RAM whilst maybe not even increasing the accuracy.</w:t>
+      </w:r>
+      <w:r>
+        <w:rPr>
+          <w:rFonts w:ascii="Times New Roman" w:hAnsi="Times New Roman" w:cs="Times New Roman"/>
+        </w:rPr>
+        <w:t xml:space="preserve"> These are some of the images from the dataset.</w:t>
       </w:r>
     </w:p>
     <w:p>
@@ -581,13 +562,12 @@
       <w:r>
         <w:rPr>
           <w:rFonts w:ascii="Times New Roman" w:hAnsi="Times New Roman" w:cs="Times New Roman"/>
-          <w:noProof/>
         </w:rPr>
         <w:drawing>
-          <wp:inline distT="0" distB="0" distL="0" distR="0" wp14:anchorId="5B45E506" wp14:editId="50A073C4">
-            <wp:extent cx="5731510" cy="3296285"/>
-            <wp:effectExtent l="0" t="0" r="0" b="5715"/>
-            <wp:docPr id="801314802" name="Picture 1"/>
+          <wp:inline distT="0" distB="0" distL="0" distR="0" wp14:anchorId="6F00139B" wp14:editId="1217D9E1">
+            <wp:extent cx="5731510" cy="2686050"/>
+            <wp:effectExtent l="0" t="0" r="0" b="6350"/>
+            <wp:docPr id="1825122080" name="Picture 1" descr="A collage of different objects&#10;&#10;Description automatically generated"/>
             <wp:cNvGraphicFramePr>
               <a:graphicFrameLocks xmlns:a="http://schemas.openxmlformats.org/drawingml/2006/main" noChangeAspect="1"/>
             </wp:cNvGraphicFramePr>
@@ -595,7 +575,7 @@
               <a:graphicData uri="http://schemas.openxmlformats.org/drawingml/2006/picture">
                 <pic:pic xmlns:pic="http://schemas.openxmlformats.org/drawingml/2006/picture">
                   <pic:nvPicPr>
-                    <pic:cNvPr id="801314802" name="Picture 1"/>
+                    <pic:cNvPr id="1825122080" name="Picture 1" descr="A collage of different objects&#10;&#10;Description automatically generated"/>
                     <pic:cNvPicPr/>
                   </pic:nvPicPr>
                   <pic:blipFill>
@@ -607,7 +587,7 @@
                   <pic:spPr>
                     <a:xfrm>
                       <a:off x="0" y="0"/>
-                      <a:ext cx="5731510" cy="3296285"/>
+                      <a:ext cx="5731510" cy="2686050"/>
                     </a:xfrm>
                     <a:prstGeom prst="rect">
                       <a:avLst/>
@@ -649,7 +629,40 @@
           <w:szCs w:val="32"/>
           <w:u w:val="single"/>
         </w:rPr>
-        <w:t>Data pre-processing and feature selec</w:t>
+        <w:t xml:space="preserve">Data </w:t>
+      </w:r>
+      <w:r>
+        <w:rPr>
+          <w:rFonts w:ascii="Times New Roman" w:hAnsi="Times New Roman" w:cs="Times New Roman"/>
+          <w:b/>
+          <w:bCs/>
+          <w:sz w:val="32"/>
+          <w:szCs w:val="32"/>
+          <w:u w:val="single"/>
+        </w:rPr>
+        <w:t xml:space="preserve">Pre-Processing </w:t>
+      </w:r>
+      <w:r>
+        <w:rPr>
+          <w:rFonts w:ascii="Times New Roman" w:hAnsi="Times New Roman" w:cs="Times New Roman"/>
+          <w:b/>
+          <w:bCs/>
+          <w:sz w:val="32"/>
+          <w:szCs w:val="32"/>
+          <w:u w:val="single"/>
+        </w:rPr>
+        <w:t>a</w:t>
+      </w:r>
+      <w:r>
+        <w:rPr>
+          <w:rFonts w:ascii="Times New Roman" w:hAnsi="Times New Roman" w:cs="Times New Roman"/>
+          <w:b/>
+          <w:bCs/>
+          <w:sz w:val="32"/>
+          <w:szCs w:val="32"/>
+          <w:u w:val="single"/>
+        </w:rPr>
+        <w:t>nd Feature Selec</w:t>
       </w:r>
       <w:r>
         <w:rPr>
@@ -671,7 +684,7 @@
           <w:szCs w:val="32"/>
           <w:u w:val="single"/>
         </w:rPr>
-        <w:t>on (support with Python code snippets)</w:t>
+        <w:t xml:space="preserve">on </w:t>
       </w:r>
     </w:p>
     <w:p>
@@ -685,119 +698,199 @@
         <w:rPr>
           <w:rFonts w:ascii="Times New Roman" w:hAnsi="Times New Roman" w:cs="Times New Roman"/>
         </w:rPr>
-        <w:t xml:space="preserve">The Caltech 101 dataset contains 101 directories, each named after the class they represent and inside each of those directories is the </w:t>
-      </w:r>
-      <w:r>
-        <w:rPr>
-          <w:rFonts w:ascii="Times New Roman" w:hAnsi="Times New Roman" w:cs="Times New Roman"/>
-        </w:rPr>
-        <w:t xml:space="preserve">set of </w:t>
-      </w:r>
-      <w:r>
-        <w:rPr>
-          <w:rFonts w:ascii="Times New Roman" w:hAnsi="Times New Roman" w:cs="Times New Roman"/>
-        </w:rPr>
-        <w:t xml:space="preserve">images </w:t>
-      </w:r>
-      <w:r>
-        <w:rPr>
-          <w:rFonts w:ascii="Times New Roman" w:hAnsi="Times New Roman" w:cs="Times New Roman"/>
-        </w:rPr>
-        <w:t xml:space="preserve">for that </w:t>
-      </w:r>
-      <w:r>
-        <w:rPr>
-          <w:rFonts w:ascii="Times New Roman" w:hAnsi="Times New Roman" w:cs="Times New Roman"/>
-        </w:rPr>
-        <w:t xml:space="preserve">class. I used </w:t>
-      </w:r>
-      <w:r>
-        <w:rPr>
-          <w:rFonts w:ascii="Consolas" w:hAnsi="Consolas" w:cs="Consolas"/>
-        </w:rPr>
-        <w:t>tf.keras.preprocessing.image.load_img</w:t>
-      </w:r>
-      <w:r>
-        <w:rPr>
-          <w:rFonts w:ascii="Times New Roman" w:hAnsi="Times New Roman" w:cs="Times New Roman"/>
-        </w:rPr>
-        <w:t xml:space="preserve"> for loading the images and </w:t>
-      </w:r>
-      <w:r>
-        <w:rPr>
-          <w:rFonts w:ascii="Consolas" w:hAnsi="Consolas" w:cs="Consolas"/>
-        </w:rPr>
-        <w:t>tf.keras.preprocessing.image.img_to_array</w:t>
-      </w:r>
-      <w:r>
-        <w:rPr>
-          <w:rFonts w:ascii="Times New Roman" w:hAnsi="Times New Roman" w:cs="Times New Roman"/>
-        </w:rPr>
-        <w:t xml:space="preserve"> for transforming the images into a </w:t>
-      </w:r>
-      <w:r>
-        <w:rPr>
-          <w:rFonts w:ascii="Times New Roman" w:hAnsi="Times New Roman" w:cs="Times New Roman"/>
-        </w:rPr>
-        <w:t>NumPy</w:t>
-      </w:r>
-      <w:r>
-        <w:rPr>
-          <w:rFonts w:ascii="Times New Roman" w:hAnsi="Times New Roman" w:cs="Times New Roman"/>
-        </w:rPr>
-        <w:t xml:space="preserve"> array of its colour data</w:t>
-      </w:r>
-      <w:r>
-        <w:rPr>
-          <w:rFonts w:ascii="Times New Roman" w:hAnsi="Times New Roman" w:cs="Times New Roman"/>
-        </w:rPr>
-        <w:t xml:space="preserve"> as seen below in the code snippet.</w:t>
-      </w:r>
-    </w:p>
-    <w:p>
-      <w:pPr>
-        <w:rPr>
-          <w:rFonts w:ascii="Times New Roman" w:hAnsi="Times New Roman" w:cs="Times New Roman"/>
-        </w:rPr>
-      </w:pPr>
-      <w:r>
-        <w:rPr>
-          <w:rFonts w:ascii="Times New Roman" w:hAnsi="Times New Roman" w:cs="Times New Roman"/>
-        </w:rPr>
-        <w:t>The function above simply loops through each directory and each image inside then loads each image to a raw RGB pixel value format then adds it to an array.</w:t>
-      </w:r>
-    </w:p>
-    <w:p>
-      <w:pPr>
-        <w:rPr>
-          <w:rFonts w:ascii="Times New Roman" w:hAnsi="Times New Roman" w:cs="Times New Roman"/>
-        </w:rPr>
-      </w:pPr>
-      <w:r>
-        <w:rPr>
-          <w:rFonts w:ascii="Times New Roman" w:hAnsi="Times New Roman" w:cs="Times New Roman"/>
-        </w:rPr>
-        <w:t xml:space="preserve">I call this function using the code below, specifying that I will load all the images as 128x128 pixels. After normalising the RGB values to be in the range of 0 to 1, I call </w:t>
-      </w:r>
-      <w:r>
-        <w:rPr>
-          <w:rFonts w:ascii="Consolas" w:hAnsi="Consolas" w:cs="Consolas"/>
-        </w:rPr>
-        <w:t>sklearn.model_selection.train_test_split</w:t>
-      </w:r>
-      <w:r>
-        <w:rPr>
-          <w:rFonts w:ascii="Times New Roman" w:hAnsi="Times New Roman" w:cs="Times New Roman"/>
-        </w:rPr>
-        <w:t xml:space="preserve"> to get a testing and training split of my data. </w:t>
-      </w:r>
-    </w:p>
-    <w:p>
-      <w:pPr>
-        <w:rPr>
-          <w:rFonts w:ascii="Times New Roman" w:hAnsi="Times New Roman" w:cs="Times New Roman"/>
-        </w:rPr>
-      </w:pPr>
+        <w:t xml:space="preserve">Finding the most appropriate method of feeding the data to the model was very important for this project. I tried multiple methods and had to go back and forth many times after encountering lots of problems. Each method had different pros and cons. The first method I tried, was creating a data loader module that loaded each image to memory, storing their RGB values in a python variable. This worked very well at first, because my model trained </w:t>
+      </w:r>
+      <w:r>
+        <w:rPr>
+          <w:rFonts w:ascii="Times New Roman" w:hAnsi="Times New Roman" w:cs="Times New Roman"/>
+        </w:rPr>
+        <w:t>quickly</w:t>
+      </w:r>
+      <w:r>
+        <w:rPr>
+          <w:rFonts w:ascii="Times New Roman" w:hAnsi="Times New Roman" w:cs="Times New Roman"/>
+        </w:rPr>
+        <w:t xml:space="preserve"> and everything worked as expected, but once I decided to generate more images to balance the dataset, I started to run out of memory. </w:t>
+      </w:r>
+      <w:r>
+        <w:rPr>
+          <w:rFonts w:ascii="Times New Roman" w:hAnsi="Times New Roman" w:cs="Times New Roman"/>
+        </w:rPr>
+        <w:t xml:space="preserve">To combat this, I realised I could store my images using 16 bit floats instead of 32 bit floats without any data loss. Even 8 bit floats could have worked without data loss however, NumPy only supported 16 bit floats, so I just stuck with that for simplicity. </w:t>
+      </w:r>
+    </w:p>
+    <w:p>
+      <w:pPr>
+        <w:spacing w:line="276" w:lineRule="auto"/>
+        <w:rPr>
+          <w:rFonts w:ascii="Times New Roman" w:hAnsi="Times New Roman" w:cs="Times New Roman"/>
+        </w:rPr>
+      </w:pPr>
+      <w:r>
+        <w:rPr>
+          <w:rFonts w:ascii="Times New Roman" w:hAnsi="Times New Roman" w:cs="Times New Roman"/>
+        </w:rPr>
+        <w:t>Another method I tried was using tf.keras.preprocessing.image_dataset_from_directory, which creates a tf.data.Dataset. This dataset can be fed directly into model.fit. I also experimented with tf.keras.preprocessing.image.ImageDataGenerator, which generates augmented data dynamically and uses the flow_from_directory function to create a generator for the model. Both of these methods work similarl</w:t>
+      </w:r>
+      <w:r>
+        <w:rPr>
+          <w:rFonts w:ascii="Times New Roman" w:hAnsi="Times New Roman" w:cs="Times New Roman"/>
+        </w:rPr>
+        <w:t>y. T</w:t>
+      </w:r>
+      <w:r>
+        <w:rPr>
+          <w:rFonts w:ascii="Times New Roman" w:hAnsi="Times New Roman" w:cs="Times New Roman"/>
+        </w:rPr>
+        <w:t xml:space="preserve">he image loading and augmentation are done </w:t>
+      </w:r>
+      <w:r>
+        <w:rPr>
+          <w:rFonts w:ascii="Times New Roman" w:hAnsi="Times New Roman" w:cs="Times New Roman"/>
+        </w:rPr>
+        <w:t>as</w:t>
+      </w:r>
+      <w:r>
+        <w:rPr>
+          <w:rFonts w:ascii="Times New Roman" w:hAnsi="Times New Roman" w:cs="Times New Roman"/>
+        </w:rPr>
+        <w:t xml:space="preserve"> the model trains</w:t>
+      </w:r>
+      <w:r>
+        <w:rPr>
+          <w:rFonts w:ascii="Times New Roman" w:hAnsi="Times New Roman" w:cs="Times New Roman"/>
+        </w:rPr>
+        <w:t xml:space="preserve"> which</w:t>
+      </w:r>
+      <w:r>
+        <w:rPr>
+          <w:rFonts w:ascii="Times New Roman" w:hAnsi="Times New Roman" w:cs="Times New Roman"/>
+        </w:rPr>
+        <w:t xml:space="preserve"> means that the training process </w:t>
+      </w:r>
+      <w:r>
+        <w:rPr>
+          <w:rFonts w:ascii="Times New Roman" w:hAnsi="Times New Roman" w:cs="Times New Roman"/>
+        </w:rPr>
+        <w:t xml:space="preserve">was much </w:t>
+      </w:r>
+      <w:r>
+        <w:rPr>
+          <w:rFonts w:ascii="Times New Roman" w:hAnsi="Times New Roman" w:cs="Times New Roman"/>
+        </w:rPr>
+        <w:t xml:space="preserve">slower overall, </w:t>
+      </w:r>
+      <w:r>
+        <w:rPr>
+          <w:rFonts w:ascii="Times New Roman" w:hAnsi="Times New Roman" w:cs="Times New Roman"/>
+        </w:rPr>
+        <w:t>because</w:t>
+      </w:r>
+      <w:r>
+        <w:rPr>
+          <w:rFonts w:ascii="Times New Roman" w:hAnsi="Times New Roman" w:cs="Times New Roman"/>
+        </w:rPr>
+        <w:t xml:space="preserve"> the</w:t>
+      </w:r>
+      <w:r>
+        <w:rPr>
+          <w:rFonts w:ascii="Times New Roman" w:hAnsi="Times New Roman" w:cs="Times New Roman"/>
+        </w:rPr>
+        <w:t xml:space="preserve"> bottleneck shifts from the model's computational speed to the time taken for data loading and augmentation between epochs.</w:t>
+      </w:r>
+      <w:r>
+        <w:rPr>
+          <w:rFonts w:ascii="Times New Roman" w:hAnsi="Times New Roman" w:cs="Times New Roman"/>
+        </w:rPr>
+        <w:t xml:space="preserve"> </w:t>
+      </w:r>
+      <w:r>
+        <w:rPr>
+          <w:rFonts w:ascii="Times New Roman" w:hAnsi="Times New Roman" w:cs="Times New Roman"/>
+        </w:rPr>
+        <w:t xml:space="preserve">I had spent a while </w:t>
+      </w:r>
+      <w:r>
+        <w:rPr>
+          <w:rFonts w:ascii="Times New Roman" w:hAnsi="Times New Roman" w:cs="Times New Roman"/>
+        </w:rPr>
+        <w:t xml:space="preserve">configuring TensorFlow to use my </w:t>
+      </w:r>
+      <w:r>
+        <w:rPr>
+          <w:rFonts w:ascii="Times New Roman" w:hAnsi="Times New Roman" w:cs="Times New Roman"/>
+        </w:rPr>
+        <w:t xml:space="preserve">GPU, so I wanted to utilise its high performance. However, the advantage of using these methods is that because you are not loading the whole dataset into memory at once, you can work with much larger datasets. Overall, the training was taking approximately ten times </w:t>
+      </w:r>
+      <w:r>
+        <w:rPr>
+          <w:rFonts w:ascii="Times New Roman" w:hAnsi="Times New Roman" w:cs="Times New Roman"/>
+        </w:rPr>
+        <w:lastRenderedPageBreak/>
+        <w:t xml:space="preserve">slower than loading everything into memory. </w:t>
+      </w:r>
+      <w:r>
+        <w:rPr>
+          <w:rFonts w:ascii="Times New Roman" w:hAnsi="Times New Roman" w:cs="Times New Roman"/>
+        </w:rPr>
+        <w:t>As a result, I decided to abandon this approach and focused on optimi</w:t>
+      </w:r>
+      <w:r>
+        <w:rPr>
+          <w:rFonts w:ascii="Times New Roman" w:hAnsi="Times New Roman" w:cs="Times New Roman"/>
+        </w:rPr>
+        <w:t>s</w:t>
+      </w:r>
+      <w:r>
+        <w:rPr>
+          <w:rFonts w:ascii="Times New Roman" w:hAnsi="Times New Roman" w:cs="Times New Roman"/>
+        </w:rPr>
+        <w:t>ing memory usage while preloading the dataset instead</w:t>
+      </w:r>
+      <w:r>
+        <w:rPr>
+          <w:rFonts w:ascii="Times New Roman" w:hAnsi="Times New Roman" w:cs="Times New Roman"/>
+        </w:rPr>
+        <w:t>.</w:t>
+      </w:r>
+    </w:p>
+    <w:p>
+      <w:pPr>
+        <w:rPr>
+          <w:rFonts w:ascii="Times New Roman" w:hAnsi="Times New Roman" w:cs="Times New Roman"/>
+        </w:rPr>
+      </w:pPr>
+    </w:p>
+    <w:p>
+      <w:pPr>
+        <w:rPr>
+          <w:rFonts w:ascii="Times New Roman" w:hAnsi="Times New Roman" w:cs="Times New Roman"/>
+        </w:rPr>
+      </w:pPr>
+      <w:r>
+        <w:rPr>
+          <w:rFonts w:ascii="Times New Roman" w:hAnsi="Times New Roman" w:cs="Times New Roman"/>
+        </w:rPr>
+        <w:t xml:space="preserve">For my data augmentation, I shifted, zoomed, flipped horizontally and rotated the images. This meant that the features the models capture remain prevalent. The RGB values were stored using 8 bit colour depth, so the values were between 0 and 255. </w:t>
+      </w:r>
+      <w:r>
+        <w:rPr>
+          <w:rFonts w:ascii="Times New Roman" w:hAnsi="Times New Roman" w:cs="Times New Roman"/>
+        </w:rPr>
+        <w:t>Normalizing them between 0 and 1 helped improve numerical stability during training. By rescaling the pixel values, the gradients during backpropagation were more stable, preventing issues like exploding or vanishing gradients.</w:t>
+      </w:r>
+      <w:r>
+        <w:rPr>
+          <w:rFonts w:ascii="Times New Roman" w:hAnsi="Times New Roman" w:cs="Times New Roman"/>
+        </w:rPr>
+        <w:t xml:space="preserve"> </w:t>
+      </w:r>
+      <w:r>
+        <w:rPr>
+          <w:rFonts w:ascii="Times New Roman" w:hAnsi="Times New Roman" w:cs="Times New Roman"/>
+        </w:rPr>
+        <w:t xml:space="preserve">As mentioned before, I chose to exclude some classes that had a disproportionate number of images due to resource and time constraints. </w:t>
+      </w:r>
     </w:p>
     <w:p>
       <w:pPr>
@@ -839,7 +932,6 @@
         <w:rPr>
           <w:rFonts w:ascii="Times New Roman" w:hAnsi="Times New Roman" w:cs="Times New Roman"/>
         </w:rPr>
-        <w:lastRenderedPageBreak/>
         <w:t xml:space="preserve">I decided to use a convolutional neural network for my first model as they are state of the art for image </w:t>
       </w:r>
       <w:r>
@@ -858,15 +950,14 @@
         <w:rPr>
           <w:rFonts w:ascii="Times New Roman" w:hAnsi="Times New Roman" w:cs="Times New Roman"/>
         </w:rPr>
-        <w:t xml:space="preserve">CNNs are highly customisable in terms of their layer architecture allowing them to be tuned for each dataset. For my model, I concluded after much tweaking that the layers shown in the image below gave an acceptable 98% accuracy. </w:t>
-      </w:r>
-    </w:p>
-    <w:p>
-      <w:pPr>
-        <w:rPr>
-          <w:rFonts w:ascii="Times New Roman" w:hAnsi="Times New Roman" w:cs="Times New Roman"/>
-        </w:rPr>
-      </w:pPr>
+        <w:t>CNNs are highly customisable in terms of their layer architecture allowing them to be tuned for each dataset.</w:t>
+      </w:r>
+      <w:r>
+        <w:rPr>
+          <w:rFonts w:ascii="Times New Roman" w:hAnsi="Times New Roman" w:cs="Times New Roman"/>
+        </w:rPr>
+        <w:t xml:space="preserve"> I started off by configuring </w:t>
+      </w:r>
     </w:p>
     <w:p>
       <w:pPr>
@@ -1693,7 +1784,6 @@
   <w:style w:type="character" w:default="1" w:styleId="DefaultParagraphFont">
     <w:name w:val="Default Paragraph Font"/>
     <w:uiPriority w:val="1"/>
-    <w:semiHidden/>
     <w:unhideWhenUsed/>
   </w:style>
   <w:style w:type="table" w:default="1" w:styleId="TableNormal">

</xml_diff>

<commit_message>
finished cnn section in report and fixed markdown in SVC
</commit_message>
<xml_diff>
--- a/report.docx
+++ b/report.docx
@@ -698,7 +698,19 @@
         <w:rPr>
           <w:rFonts w:ascii="Times New Roman" w:hAnsi="Times New Roman" w:cs="Times New Roman"/>
         </w:rPr>
-        <w:t xml:space="preserve">Finding the most appropriate method of feeding the data to the model was very important for this project. I tried multiple methods and had to go back and forth many times after encountering lots of problems. Each method had different pros and cons. The first method I tried, was creating a data loader module that loaded each image to memory, storing their RGB values in a python variable. This worked very well at first, because my model trained </w:t>
+        <w:t xml:space="preserve">Finding the most appropriate method of feeding the data to the model was very important for this project. I tried multiple methods and had to go back and forth many times after encountering lots of problems. Each method had different pros and cons. The first method I tried, was creating a data loader module that loaded each image to memory, storing their RGB values in a </w:t>
+      </w:r>
+      <w:r>
+        <w:rPr>
+          <w:rFonts w:ascii="Times New Roman" w:hAnsi="Times New Roman" w:cs="Times New Roman"/>
+        </w:rPr>
+        <w:t>NumPy array</w:t>
+      </w:r>
+      <w:r>
+        <w:rPr>
+          <w:rFonts w:ascii="Times New Roman" w:hAnsi="Times New Roman" w:cs="Times New Roman"/>
+        </w:rPr>
+        <w:t xml:space="preserve">. This worked very well at first, because my model trained </w:t>
       </w:r>
       <w:r>
         <w:rPr>
@@ -827,7 +839,19 @@
           <w:rFonts w:ascii="Times New Roman" w:hAnsi="Times New Roman" w:cs="Times New Roman"/>
         </w:rPr>
         <w:lastRenderedPageBreak/>
-        <w:t xml:space="preserve">slower than loading everything into memory. </w:t>
+        <w:t xml:space="preserve">slower </w:t>
+      </w:r>
+      <w:r>
+        <w:rPr>
+          <w:rFonts w:ascii="Times New Roman" w:hAnsi="Times New Roman" w:cs="Times New Roman"/>
+        </w:rPr>
+        <w:t xml:space="preserve">this way </w:t>
+      </w:r>
+      <w:r>
+        <w:rPr>
+          <w:rFonts w:ascii="Times New Roman" w:hAnsi="Times New Roman" w:cs="Times New Roman"/>
+        </w:rPr>
+        <w:t xml:space="preserve">than loading everything into memory. </w:t>
       </w:r>
       <w:r>
         <w:rPr>
@@ -877,7 +901,19 @@
         <w:rPr>
           <w:rFonts w:ascii="Times New Roman" w:hAnsi="Times New Roman" w:cs="Times New Roman"/>
         </w:rPr>
-        <w:t>Normalizing them between 0 and 1 helped improve numerical stability during training. By rescaling the pixel values, the gradients during backpropagation were more stable, preventing issues like exploding or vanishing gradients.</w:t>
+        <w:t>Normali</w:t>
+      </w:r>
+      <w:r>
+        <w:rPr>
+          <w:rFonts w:ascii="Times New Roman" w:hAnsi="Times New Roman" w:cs="Times New Roman"/>
+        </w:rPr>
+        <w:t>s</w:t>
+      </w:r>
+      <w:r>
+        <w:rPr>
+          <w:rFonts w:ascii="Times New Roman" w:hAnsi="Times New Roman" w:cs="Times New Roman"/>
+        </w:rPr>
+        <w:t>ing them between 0 and 1 helped improve stability during training, preventing issues like exploding or vanishing gradients.</w:t>
       </w:r>
       <w:r>
         <w:rPr>
@@ -891,6 +927,59 @@
         </w:rPr>
         <w:t xml:space="preserve">As mentioned before, I chose to exclude some classes that had a disproportionate number of images due to resource and time constraints. </w:t>
       </w:r>
+      <w:r>
+        <w:rPr>
+          <w:rFonts w:ascii="Times New Roman" w:hAnsi="Times New Roman" w:cs="Times New Roman"/>
+        </w:rPr>
+        <w:t>Below is a bar chart showing the number of images per class after balancing.</w:t>
+      </w:r>
+    </w:p>
+    <w:p>
+      <w:pPr>
+        <w:rPr>
+          <w:rFonts w:ascii="Times New Roman" w:hAnsi="Times New Roman" w:cs="Times New Roman"/>
+        </w:rPr>
+      </w:pPr>
+      <w:r>
+        <w:rPr>
+          <w:rFonts w:ascii="Times New Roman" w:hAnsi="Times New Roman" w:cs="Times New Roman"/>
+        </w:rPr>
+        <w:drawing>
+          <wp:inline distT="0" distB="0" distL="0" distR="0" wp14:anchorId="773C62B0" wp14:editId="5D7C07CC">
+            <wp:extent cx="5731510" cy="3296285"/>
+            <wp:effectExtent l="0" t="0" r="0" b="5715"/>
+            <wp:docPr id="249975190" name="Picture 1" descr="A bar graph with numbers and text&#10;&#10;Description automatically generated with medium confidence"/>
+            <wp:cNvGraphicFramePr>
+              <a:graphicFrameLocks xmlns:a="http://schemas.openxmlformats.org/drawingml/2006/main" noChangeAspect="1"/>
+            </wp:cNvGraphicFramePr>
+            <a:graphic xmlns:a="http://schemas.openxmlformats.org/drawingml/2006/main">
+              <a:graphicData uri="http://schemas.openxmlformats.org/drawingml/2006/picture">
+                <pic:pic xmlns:pic="http://schemas.openxmlformats.org/drawingml/2006/picture">
+                  <pic:nvPicPr>
+                    <pic:cNvPr id="249975190" name="Picture 1" descr="A bar graph with numbers and text&#10;&#10;Description automatically generated with medium confidence"/>
+                    <pic:cNvPicPr/>
+                  </pic:nvPicPr>
+                  <pic:blipFill>
+                    <a:blip r:embed="rId7"/>
+                    <a:stretch>
+                      <a:fillRect/>
+                    </a:stretch>
+                  </pic:blipFill>
+                  <pic:spPr>
+                    <a:xfrm>
+                      <a:off x="0" y="0"/>
+                      <a:ext cx="5731510" cy="3296285"/>
+                    </a:xfrm>
+                    <a:prstGeom prst="rect">
+                      <a:avLst/>
+                    </a:prstGeom>
+                  </pic:spPr>
+                </pic:pic>
+              </a:graphicData>
+            </a:graphic>
+          </wp:inline>
+        </w:drawing>
+      </w:r>
     </w:p>
     <w:p>
       <w:pPr>
@@ -956,7 +1045,252 @@
         <w:rPr>
           <w:rFonts w:ascii="Times New Roman" w:hAnsi="Times New Roman" w:cs="Times New Roman"/>
         </w:rPr>
-        <w:t xml:space="preserve"> I started off by configuring </w:t>
+        <w:t xml:space="preserve"> </w:t>
+      </w:r>
+    </w:p>
+    <w:p>
+      <w:pPr>
+        <w:rPr>
+          <w:rFonts w:ascii="Times New Roman" w:hAnsi="Times New Roman" w:cs="Times New Roman"/>
+        </w:rPr>
+      </w:pPr>
+      <w:r>
+        <w:rPr>
+          <w:rFonts w:ascii="Times New Roman" w:hAnsi="Times New Roman" w:cs="Times New Roman"/>
+        </w:rPr>
+        <w:t>I started off by configuring a basic convolutional neural network (CNN) model. This model included a single convolutional layer to learn basic features from the images, followed by max pooling to reduce the dimensionality of the outputs and simplify the data the next layers would process. I also included batch normali</w:t>
+      </w:r>
+      <w:r>
+        <w:rPr>
+          <w:rFonts w:ascii="Times New Roman" w:hAnsi="Times New Roman" w:cs="Times New Roman"/>
+        </w:rPr>
+        <w:t>s</w:t>
+      </w:r>
+      <w:r>
+        <w:rPr>
+          <w:rFonts w:ascii="Times New Roman" w:hAnsi="Times New Roman" w:cs="Times New Roman"/>
+        </w:rPr>
+        <w:t>ation, which helps to stabili</w:t>
+      </w:r>
+      <w:r>
+        <w:rPr>
+          <w:rFonts w:ascii="Times New Roman" w:hAnsi="Times New Roman" w:cs="Times New Roman"/>
+        </w:rPr>
+        <w:t>s</w:t>
+      </w:r>
+      <w:r>
+        <w:rPr>
+          <w:rFonts w:ascii="Times New Roman" w:hAnsi="Times New Roman" w:cs="Times New Roman"/>
+        </w:rPr>
+        <w:t>e training by normali</w:t>
+      </w:r>
+      <w:r>
+        <w:rPr>
+          <w:rFonts w:ascii="Times New Roman" w:hAnsi="Times New Roman" w:cs="Times New Roman"/>
+        </w:rPr>
+        <w:t>s</w:t>
+      </w:r>
+      <w:r>
+        <w:rPr>
+          <w:rFonts w:ascii="Times New Roman" w:hAnsi="Times New Roman" w:cs="Times New Roman"/>
+        </w:rPr>
+        <w:t>ing the activations within each batch and potentially speeding up convergence. This general architecture is quite common in many image classification models, and I thought it would provide a solid starting point. After these layers, I used a flattening layer to prepare the outputs for the fully connected layers. The dense layer I used had 512 nodes, and I added dropout to deactivate some neurons during training to help prevent overfitting.</w:t>
+      </w:r>
+    </w:p>
+    <w:p>
+      <w:pPr>
+        <w:rPr>
+          <w:rFonts w:ascii="Times New Roman" w:hAnsi="Times New Roman" w:cs="Times New Roman"/>
+        </w:rPr>
+      </w:pPr>
+      <w:r>
+        <w:rPr>
+          <w:rFonts w:ascii="Times New Roman" w:hAnsi="Times New Roman" w:cs="Times New Roman"/>
+        </w:rPr>
+        <w:t>Unfortunately, this initial model performed poorly. It achieved an evaluation accuracy of only about 13%. Looking at the training graph, the validation accuracy plateaued at around 12%, while the training accuracy kept increasing and eventually surpassed 90%. This was a clear indication of overfitting. Essentially, the model was learning the training dataset very well but wasn’t complex enough to learn the correct features to generali</w:t>
+      </w:r>
+      <w:r>
+        <w:rPr>
+          <w:rFonts w:ascii="Times New Roman" w:hAnsi="Times New Roman" w:cs="Times New Roman"/>
+        </w:rPr>
+        <w:t>s</w:t>
+      </w:r>
+      <w:r>
+        <w:rPr>
+          <w:rFonts w:ascii="Times New Roman" w:hAnsi="Times New Roman" w:cs="Times New Roman"/>
+        </w:rPr>
+        <w:t xml:space="preserve">e to unseen data. With 101 </w:t>
+      </w:r>
+      <w:r>
+        <w:rPr>
+          <w:rFonts w:ascii="Times New Roman" w:hAnsi="Times New Roman" w:cs="Times New Roman"/>
+        </w:rPr>
+        <w:lastRenderedPageBreak/>
+        <w:t>classes in the dataset, it became obvious that this model was far too simple to extract meaningful patterns from the images.</w:t>
+      </w:r>
+    </w:p>
+    <w:p>
+      <w:pPr>
+        <w:rPr>
+          <w:rFonts w:ascii="Times New Roman" w:hAnsi="Times New Roman" w:cs="Times New Roman"/>
+        </w:rPr>
+      </w:pPr>
+      <w:r>
+        <w:rPr>
+          <w:rFonts w:ascii="Times New Roman" w:hAnsi="Times New Roman" w:cs="Times New Roman"/>
+        </w:rPr>
+        <w:t>After this, I decided to use pretrained models to see if transfer learning could improve the results. I started with VGG16, a well-known 16-layer CNN model that was pretrained on the ImageNet dataset, which contains over 14 million images. Since the Caltech-101 dataset contains many classes that overlap with ImageNet, I thought this model would already have learned useful features for my dataset. Initially, I froze the base layers of VGG16 to keep the setup simple and added my own custom layers on top. These included a flattening layer to prepare the outputs for dense layers, followed by a dense layer to combine the patterns the base model identified and determine which features were most relevant for my dataset. I also added dropout here to help mitigate overfitting.</w:t>
+      </w:r>
+    </w:p>
+    <w:p>
+      <w:pPr>
+        <w:rPr>
+          <w:rFonts w:ascii="Times New Roman" w:hAnsi="Times New Roman" w:cs="Times New Roman"/>
+        </w:rPr>
+      </w:pPr>
+      <w:r>
+        <w:rPr>
+          <w:rFonts w:ascii="Times New Roman" w:hAnsi="Times New Roman" w:cs="Times New Roman"/>
+        </w:rPr>
+        <w:t>For training, I included a few callbacks to make the process more efficient. I used early stopping to terminate training early if the validation accuracy stopped improving, which prevented unnecessary training epochs. I also saved the model weights corresponding to the highest validation accuracy, so I could easily restore the best-performing version later. Lastly, I used a learning rate scheduler to reduce the learning rate whenever the validation accuracy stopped improving. This is helpful because when the learning rate is too high, the optimi</w:t>
+      </w:r>
+      <w:r>
+        <w:rPr>
+          <w:rFonts w:ascii="Times New Roman" w:hAnsi="Times New Roman" w:cs="Times New Roman"/>
+        </w:rPr>
+        <w:t>s</w:t>
+      </w:r>
+      <w:r>
+        <w:rPr>
+          <w:rFonts w:ascii="Times New Roman" w:hAnsi="Times New Roman" w:cs="Times New Roman"/>
+        </w:rPr>
+        <w:t>er might skip over the optimal solution. Reducing the learning rate allows the optimi</w:t>
+      </w:r>
+      <w:r>
+        <w:rPr>
+          <w:rFonts w:ascii="Times New Roman" w:hAnsi="Times New Roman" w:cs="Times New Roman"/>
+        </w:rPr>
+        <w:t>s</w:t>
+      </w:r>
+      <w:r>
+        <w:rPr>
+          <w:rFonts w:ascii="Times New Roman" w:hAnsi="Times New Roman" w:cs="Times New Roman"/>
+        </w:rPr>
+        <w:t>er to make finer adjustments to the weights, improving convergence.</w:t>
+      </w:r>
+    </w:p>
+    <w:p>
+      <w:pPr>
+        <w:rPr>
+          <w:rFonts w:ascii="Times New Roman" w:hAnsi="Times New Roman" w:cs="Times New Roman"/>
+        </w:rPr>
+      </w:pPr>
+      <w:r>
+        <w:rPr>
+          <w:rFonts w:ascii="Times New Roman" w:hAnsi="Times New Roman" w:cs="Times New Roman"/>
+        </w:rPr>
+        <w:t>Initially, I didn’t get great results with the pretrained model, but after tweaking the layers and adjusting the number of neurons in each dense layer, I started to see better performance. I found that adding additional dense layers and dropout increased the complexity of the model, improving its ability to select the most useful features it had learned. Through trial and error, I learned that it’s common to inversely adjust the learning rate when changing the batch size—for example, doubling the batch size and halving the learning rate. These adjustments helped fine-tune the model and achieve more consistent results.</w:t>
+      </w:r>
+    </w:p>
+    <w:p>
+      <w:pPr>
+        <w:rPr>
+          <w:rFonts w:ascii="Times New Roman" w:hAnsi="Times New Roman" w:cs="Times New Roman"/>
+        </w:rPr>
+      </w:pPr>
+      <w:r>
+        <w:rPr>
+          <w:rFonts w:ascii="Times New Roman" w:hAnsi="Times New Roman" w:cs="Times New Roman"/>
+        </w:rPr>
+        <w:drawing>
+          <wp:anchor distT="0" distB="0" distL="114300" distR="114300" simplePos="0" relativeHeight="251658240" behindDoc="0" locked="0" layoutInCell="1" allowOverlap="1" wp14:anchorId="01754CDC" wp14:editId="030D866C">
+            <wp:simplePos x="914400" y="5469622"/>
+            <wp:positionH relativeFrom="column">
+              <wp:align>left</wp:align>
+            </wp:positionH>
+            <wp:positionV relativeFrom="paragraph">
+              <wp:align>top</wp:align>
+            </wp:positionV>
+            <wp:extent cx="3594100" cy="2781300"/>
+            <wp:effectExtent l="0" t="0" r="0" b="0"/>
+            <wp:wrapSquare wrapText="bothSides"/>
+            <wp:docPr id="430933334" name="Picture 1" descr="A graph of different colored lines&#10;&#10;Description automatically generated"/>
+            <wp:cNvGraphicFramePr>
+              <a:graphicFrameLocks xmlns:a="http://schemas.openxmlformats.org/drawingml/2006/main" noChangeAspect="1"/>
+            </wp:cNvGraphicFramePr>
+            <a:graphic xmlns:a="http://schemas.openxmlformats.org/drawingml/2006/main">
+              <a:graphicData uri="http://schemas.openxmlformats.org/drawingml/2006/picture">
+                <pic:pic xmlns:pic="http://schemas.openxmlformats.org/drawingml/2006/picture">
+                  <pic:nvPicPr>
+                    <pic:cNvPr id="430933334" name="Picture 1" descr="A graph of different colored lines&#10;&#10;Description automatically generated"/>
+                    <pic:cNvPicPr/>
+                  </pic:nvPicPr>
+                  <pic:blipFill>
+                    <a:blip r:embed="rId8">
+                      <a:extLst>
+                        <a:ext uri="{28A0092B-C50C-407E-A947-70E740481C1C}">
+                          <a14:useLocalDpi xmlns:a14="http://schemas.microsoft.com/office/drawing/2010/main" val="0"/>
+                        </a:ext>
+                      </a:extLst>
+                    </a:blip>
+                    <a:stretch>
+                      <a:fillRect/>
+                    </a:stretch>
+                  </pic:blipFill>
+                  <pic:spPr>
+                    <a:xfrm>
+                      <a:off x="0" y="0"/>
+                      <a:ext cx="3594100" cy="2781300"/>
+                    </a:xfrm>
+                    <a:prstGeom prst="rect">
+                      <a:avLst/>
+                    </a:prstGeom>
+                  </pic:spPr>
+                </pic:pic>
+              </a:graphicData>
+            </a:graphic>
+          </wp:anchor>
+        </w:drawing>
+      </w:r>
+    </w:p>
+    <w:p>
+      <w:pPr>
+        <w:rPr>
+          <w:rFonts w:ascii="Times New Roman" w:hAnsi="Times New Roman" w:cs="Times New Roman"/>
+        </w:rPr>
+      </w:pPr>
+    </w:p>
+    <w:p>
+      <w:pPr>
+        <w:rPr>
+          <w:rFonts w:ascii="Times New Roman" w:hAnsi="Times New Roman" w:cs="Times New Roman"/>
+        </w:rPr>
+      </w:pPr>
+    </w:p>
+    <w:p>
+      <w:pPr>
+        <w:rPr>
+          <w:rFonts w:ascii="Times New Roman" w:hAnsi="Times New Roman" w:cs="Times New Roman"/>
+        </w:rPr>
+      </w:pPr>
+    </w:p>
+    <w:p>
+      <w:pPr>
+        <w:rPr>
+          <w:rFonts w:ascii="Times New Roman" w:hAnsi="Times New Roman" w:cs="Times New Roman"/>
+        </w:rPr>
+      </w:pPr>
+      <w:r>
+        <w:rPr>
+          <w:rFonts w:ascii="Times New Roman" w:hAnsi="Times New Roman" w:cs="Times New Roman"/>
+        </w:rPr>
+        <w:t xml:space="preserve">In this image, “basic” refers to the first and most simple model, “transfer1” is the transfer learning model with only a few added layers on top and “transfer2” is the transfer model with even more layers added. </w:t>
+      </w:r>
+      <w:r>
+        <w:rPr>
+          <w:rFonts w:ascii="Times New Roman" w:hAnsi="Times New Roman" w:cs="Times New Roman"/>
+        </w:rPr>
+        <w:br w:type="textWrapping" w:clear="all"/>
       </w:r>
     </w:p>
     <w:p>
@@ -1042,6 +1376,7 @@
         <w:rPr>
           <w:rFonts w:ascii="Times New Roman" w:hAnsi="Times New Roman" w:cs="Times New Roman"/>
         </w:rPr>
+        <w:lastRenderedPageBreak/>
         <w:t>d</w:t>
       </w:r>
     </w:p>

</xml_diff>

<commit_message>
finished report and everything
</commit_message>
<xml_diff>
--- a/report.docx
+++ b/report.docx
@@ -61,14 +61,13 @@
         <w:rPr>
           <w:rFonts w:ascii="Times New Roman" w:hAnsi="Times New Roman" w:cs="Times New Roman"/>
         </w:rPr>
-        <w:t xml:space="preserve">Coursework Date (when the work completed): </w:t>
-      </w:r>
-      <w:r>
-        <w:rPr>
-          <w:rFonts w:ascii="Times New Roman" w:hAnsi="Times New Roman" w:cs="Times New Roman"/>
-          <w:color w:val="FF0000"/>
-        </w:rPr>
-        <w:t>TODO</w:t>
+        <w:t>Coursework Date (when the work completed)</w:t>
+      </w:r>
+      <w:r>
+        <w:rPr>
+          <w:rFonts w:ascii="Times New Roman" w:hAnsi="Times New Roman" w:cs="Times New Roman"/>
+        </w:rPr>
+        <w:t>: 3/12/2024</w:t>
       </w:r>
     </w:p>
     <w:p>
@@ -82,14 +81,37 @@
         <w:rPr>
           <w:rFonts w:ascii="Times New Roman" w:hAnsi="Times New Roman" w:cs="Times New Roman"/>
         </w:rPr>
-        <w:t xml:space="preserve">Actual hrs spent for the assignment: </w:t>
-      </w:r>
-      <w:r>
-        <w:rPr>
-          <w:rFonts w:ascii="Times New Roman" w:hAnsi="Times New Roman" w:cs="Times New Roman"/>
-          <w:color w:val="FF0000"/>
-        </w:rPr>
-        <w:t>TODO</w:t>
+        <w:t>Actual hrs spent for the assignment:</w:t>
+      </w:r>
+      <w:r>
+        <w:rPr>
+          <w:rFonts w:ascii="Times New Roman" w:hAnsi="Times New Roman" w:cs="Times New Roman"/>
+        </w:rPr>
+        <w:t xml:space="preserve"> </w:t>
+      </w:r>
+      <w:r>
+        <w:rPr>
+          <w:rFonts w:ascii="Times New Roman" w:hAnsi="Times New Roman" w:cs="Times New Roman"/>
+        </w:rPr>
+        <w:t>Probably</w:t>
+      </w:r>
+      <w:r>
+        <w:rPr>
+          <w:rFonts w:ascii="Times New Roman" w:hAnsi="Times New Roman" w:cs="Times New Roman"/>
+        </w:rPr>
+        <w:t xml:space="preserve"> </w:t>
+      </w:r>
+      <w:r>
+        <w:rPr>
+          <w:rFonts w:ascii="Times New Roman" w:hAnsi="Times New Roman" w:cs="Times New Roman"/>
+        </w:rPr>
+        <w:t>around 8</w:t>
+      </w:r>
+      <w:r>
+        <w:rPr>
+          <w:rFonts w:ascii="Times New Roman" w:hAnsi="Times New Roman" w:cs="Times New Roman"/>
+        </w:rPr>
+        <w:t xml:space="preserve">0 </w:t>
       </w:r>
     </w:p>
     <w:p>
@@ -137,14 +159,6 @@
         </w:rPr>
         <w:t xml:space="preserve"> Pujol</w:t>
       </w:r>
-    </w:p>
-    <w:p>
-      <w:pPr>
-        <w:spacing w:line="276" w:lineRule="auto"/>
-        <w:rPr>
-          <w:rFonts w:ascii="Times New Roman" w:hAnsi="Times New Roman" w:cs="Times New Roman"/>
-        </w:rPr>
-      </w:pPr>
     </w:p>
     <w:p>
       <w:pPr>
@@ -167,30 +181,8 @@
           <w:szCs w:val="32"/>
           <w:u w:val="single"/>
         </w:rPr>
-        <w:t>Abstract</w:t>
-      </w:r>
-    </w:p>
-    <w:p>
-      <w:pPr>
-        <w:spacing w:line="276" w:lineRule="auto"/>
-        <w:rPr>
-          <w:rFonts w:ascii="Times New Roman" w:hAnsi="Times New Roman" w:cs="Times New Roman"/>
-        </w:rPr>
-      </w:pPr>
-      <w:r>
-        <w:rPr>
-          <w:rFonts w:ascii="Times New Roman" w:hAnsi="Times New Roman" w:cs="Times New Roman"/>
-        </w:rPr>
-        <w:t>Abstract goes here</w:t>
-      </w:r>
-    </w:p>
-    <w:p>
-      <w:pPr>
-        <w:spacing w:line="276" w:lineRule="auto"/>
-        <w:rPr>
-          <w:rFonts w:ascii="Times New Roman" w:hAnsi="Times New Roman" w:cs="Times New Roman"/>
-        </w:rPr>
-      </w:pPr>
+        <w:br w:type="page"/>
+      </w:r>
     </w:p>
     <w:p>
       <w:pPr>
@@ -213,9 +205,107 @@
           <w:szCs w:val="32"/>
           <w:u w:val="single"/>
         </w:rPr>
-        <w:t>B</w:t>
-      </w:r>
-      <w:r>
+        <w:lastRenderedPageBreak/>
+        <w:t>Abstract</w:t>
+      </w:r>
+    </w:p>
+    <w:p>
+      <w:pPr>
+        <w:spacing w:line="276" w:lineRule="auto"/>
+        <w:rPr>
+          <w:rFonts w:ascii="Times New Roman" w:hAnsi="Times New Roman" w:cs="Times New Roman"/>
+        </w:rPr>
+      </w:pPr>
+      <w:r>
+        <w:rPr>
+          <w:rFonts w:ascii="Times New Roman" w:hAnsi="Times New Roman" w:cs="Times New Roman"/>
+        </w:rPr>
+        <w:t>This project explores using different machine learning models for image classification. Specifically, the differences and similarities between Support Vector Machines and Convolutional Neural Networks. The dataset chosen for this task is the Caltech-101 dataset</w:t>
+      </w:r>
+      <w:r>
+        <w:rPr>
+          <w:rFonts w:ascii="Times New Roman" w:hAnsi="Times New Roman" w:cs="Times New Roman"/>
+        </w:rPr>
+        <w:t xml:space="preserve">. There is a large imbalance of the number of images per class, so I excluded the extremes and balanced the rest. The Convolutional Neural Network had much higher performance, achieving a far higher accuracy of 69.4% in only </w:t>
+      </w:r>
+      <w:r>
+        <w:rPr>
+          <w:rFonts w:ascii="Times New Roman" w:hAnsi="Times New Roman" w:cs="Times New Roman"/>
+        </w:rPr>
+        <w:t xml:space="preserve">7 minutes </w:t>
+      </w:r>
+      <w:r>
+        <w:rPr>
+          <w:rFonts w:ascii="Times New Roman" w:hAnsi="Times New Roman" w:cs="Times New Roman"/>
+        </w:rPr>
+        <w:t xml:space="preserve">and </w:t>
+      </w:r>
+      <w:r>
+        <w:rPr>
+          <w:rFonts w:ascii="Times New Roman" w:hAnsi="Times New Roman" w:cs="Times New Roman"/>
+        </w:rPr>
+        <w:t>20.6 seconds</w:t>
+      </w:r>
+      <w:r>
+        <w:rPr>
+          <w:rFonts w:ascii="Times New Roman" w:hAnsi="Times New Roman" w:cs="Times New Roman"/>
+        </w:rPr>
+        <w:t xml:space="preserve"> compared to the Support Vector Machine which achieved </w:t>
+      </w:r>
+      <w:r>
+        <w:rPr>
+          <w:rFonts w:ascii="Times New Roman" w:hAnsi="Times New Roman" w:cs="Times New Roman"/>
+        </w:rPr>
+        <w:t>21.5</w:t>
+      </w:r>
+      <w:r>
+        <w:rPr>
+          <w:rFonts w:ascii="Times New Roman" w:hAnsi="Times New Roman" w:cs="Times New Roman"/>
+        </w:rPr>
+        <w:t xml:space="preserve">% accuracy in </w:t>
+      </w:r>
+      <w:r>
+        <w:rPr>
+          <w:rFonts w:ascii="Times New Roman" w:hAnsi="Times New Roman" w:cs="Times New Roman"/>
+        </w:rPr>
+        <w:t>31 minutes 41 seconds</w:t>
+      </w:r>
+      <w:r>
+        <w:rPr>
+          <w:rFonts w:ascii="Times New Roman" w:hAnsi="Times New Roman" w:cs="Times New Roman"/>
+        </w:rPr>
+        <w:t xml:space="preserve">. The CNN took longer to </w:t>
+      </w:r>
+      <w:r>
+        <w:rPr>
+          <w:rFonts w:ascii="Times New Roman" w:hAnsi="Times New Roman" w:cs="Times New Roman"/>
+        </w:rPr>
+        <w:t xml:space="preserve">configure to </w:t>
+      </w:r>
+      <w:r>
+        <w:rPr>
+          <w:rFonts w:ascii="Times New Roman" w:hAnsi="Times New Roman" w:cs="Times New Roman"/>
+        </w:rPr>
+        <w:t xml:space="preserve">get </w:t>
+      </w:r>
+      <w:r>
+        <w:rPr>
+          <w:rFonts w:ascii="Times New Roman" w:hAnsi="Times New Roman" w:cs="Times New Roman"/>
+        </w:rPr>
+        <w:t>good results however, the SVM took longer to get any results at all.</w:t>
+      </w:r>
+    </w:p>
+    <w:p>
+      <w:pPr>
+        <w:spacing w:line="276" w:lineRule="auto"/>
+        <w:rPr>
+          <w:rFonts w:ascii="Times New Roman" w:hAnsi="Times New Roman" w:cs="Times New Roman"/>
+        </w:rPr>
+      </w:pPr>
+    </w:p>
+    <w:p>
+      <w:pPr>
+        <w:spacing w:line="276" w:lineRule="auto"/>
         <w:rPr>
           <w:rFonts w:ascii="Times New Roman" w:hAnsi="Times New Roman" w:cs="Times New Roman"/>
           <w:b/>
@@ -224,8 +314,7 @@
           <w:szCs w:val="32"/>
           <w:u w:val="single"/>
         </w:rPr>
-        <w:t>a</w:t>
-      </w:r>
+      </w:pPr>
       <w:r>
         <w:rPr>
           <w:rFonts w:ascii="Times New Roman" w:hAnsi="Times New Roman" w:cs="Times New Roman"/>
@@ -235,131 +324,9 @@
           <w:szCs w:val="32"/>
           <w:u w:val="single"/>
         </w:rPr>
-        <w:t>ckground and Problem to be Addressed</w:t>
-      </w:r>
-    </w:p>
-    <w:p>
-      <w:pPr>
-        <w:spacing w:line="276" w:lineRule="auto"/>
-        <w:rPr>
-          <w:rFonts w:ascii="Times New Roman" w:hAnsi="Times New Roman" w:cs="Times New Roman"/>
-        </w:rPr>
-      </w:pPr>
-      <w:r>
-        <w:rPr>
-          <w:rFonts w:ascii="Times New Roman" w:hAnsi="Times New Roman" w:cs="Times New Roman"/>
-        </w:rPr>
-        <w:t xml:space="preserve">For this assignment, I </w:t>
-      </w:r>
-      <w:r>
-        <w:rPr>
-          <w:rFonts w:ascii="Times New Roman" w:hAnsi="Times New Roman" w:cs="Times New Roman"/>
-        </w:rPr>
-        <w:t>chose</w:t>
-      </w:r>
-      <w:r>
-        <w:rPr>
-          <w:rFonts w:ascii="Times New Roman" w:hAnsi="Times New Roman" w:cs="Times New Roman"/>
-        </w:rPr>
-        <w:t xml:space="preserve"> to train </w:t>
-      </w:r>
-      <w:r>
-        <w:rPr>
-          <w:rFonts w:ascii="Times New Roman" w:hAnsi="Times New Roman" w:cs="Times New Roman"/>
-        </w:rPr>
-        <w:t>two</w:t>
-      </w:r>
-      <w:r>
-        <w:rPr>
-          <w:rFonts w:ascii="Times New Roman" w:hAnsi="Times New Roman" w:cs="Times New Roman"/>
-        </w:rPr>
-        <w:t xml:space="preserve"> machine learning models on the Caltech-101 data</w:t>
-      </w:r>
-      <w:r>
-        <w:rPr>
-          <w:rFonts w:ascii="Times New Roman" w:hAnsi="Times New Roman" w:cs="Times New Roman"/>
-        </w:rPr>
-        <w:t>set</w:t>
-      </w:r>
-      <w:r>
-        <w:rPr>
-          <w:rFonts w:ascii="Times New Roman" w:hAnsi="Times New Roman" w:cs="Times New Roman"/>
-        </w:rPr>
-        <w:t>. This is a data</w:t>
-      </w:r>
-      <w:r>
-        <w:rPr>
-          <w:rFonts w:ascii="Times New Roman" w:hAnsi="Times New Roman" w:cs="Times New Roman"/>
-        </w:rPr>
-        <w:t xml:space="preserve">set </w:t>
-      </w:r>
-      <w:r>
-        <w:rPr>
-          <w:rFonts w:ascii="Times New Roman" w:hAnsi="Times New Roman" w:cs="Times New Roman"/>
-        </w:rPr>
-        <w:t xml:space="preserve">consisting of 101 different image classes, most of which are animals, instruments or other common objects. </w:t>
-      </w:r>
-      <w:r>
-        <w:rPr>
-          <w:rFonts w:ascii="Times New Roman" w:hAnsi="Times New Roman" w:cs="Times New Roman"/>
-        </w:rPr>
-        <w:t>The two model</w:t>
-      </w:r>
-      <w:r>
-        <w:rPr>
-          <w:rFonts w:ascii="Times New Roman" w:hAnsi="Times New Roman" w:cs="Times New Roman"/>
-        </w:rPr>
-        <w:t>s</w:t>
-      </w:r>
-      <w:r>
-        <w:rPr>
-          <w:rFonts w:ascii="Times New Roman" w:hAnsi="Times New Roman" w:cs="Times New Roman"/>
-        </w:rPr>
-        <w:t xml:space="preserve"> I </w:t>
-      </w:r>
-      <w:r>
-        <w:rPr>
-          <w:rFonts w:ascii="Times New Roman" w:hAnsi="Times New Roman" w:cs="Times New Roman"/>
-        </w:rPr>
-        <w:t xml:space="preserve">chose to train </w:t>
-      </w:r>
-      <w:r>
-        <w:rPr>
-          <w:rFonts w:ascii="Times New Roman" w:hAnsi="Times New Roman" w:cs="Times New Roman"/>
-        </w:rPr>
-        <w:t>are a Convolutional Neural Network and a</w:t>
-      </w:r>
-      <w:r>
-        <w:rPr>
-          <w:rFonts w:ascii="Times New Roman" w:hAnsi="Times New Roman" w:cs="Times New Roman"/>
-        </w:rPr>
-        <w:t xml:space="preserve"> Support Vector Machine for classification</w:t>
-      </w:r>
-      <w:r>
-        <w:rPr>
-          <w:rFonts w:ascii="Times New Roman" w:hAnsi="Times New Roman" w:cs="Times New Roman"/>
-        </w:rPr>
-        <w:t xml:space="preserve">. The reason I have chosen this dataset is because it has diverse categories and a manageable size. It’s not too big so that the training takes too long and not so small that it’s too easy for simple models. </w:t>
-      </w:r>
-      <w:r>
-        <w:rPr>
-          <w:rFonts w:ascii="Times New Roman" w:hAnsi="Times New Roman" w:cs="Times New Roman"/>
-        </w:rPr>
-        <w:t>I wanted to choose a bigger dataset than some of the ones we have been using in the labs so I can utilise some of the techniques from the lectures like SoftMax activation.</w:t>
-      </w:r>
-    </w:p>
-    <w:p>
-      <w:pPr>
-        <w:spacing w:line="276" w:lineRule="auto"/>
-        <w:rPr>
-          <w:rFonts w:ascii="Times New Roman" w:hAnsi="Times New Roman" w:cs="Times New Roman"/>
-          <w:color w:val="FF0000"/>
-        </w:rPr>
-      </w:pPr>
-    </w:p>
-    <w:p>
-      <w:pPr>
-        <w:spacing w:line="276" w:lineRule="auto"/>
+        <w:t>B</w:t>
+      </w:r>
+      <w:r>
         <w:rPr>
           <w:rFonts w:ascii="Times New Roman" w:hAnsi="Times New Roman" w:cs="Times New Roman"/>
           <w:b/>
@@ -368,7 +335,8 @@
           <w:szCs w:val="32"/>
           <w:u w:val="single"/>
         </w:rPr>
-      </w:pPr>
+        <w:t>a</w:t>
+      </w:r>
       <w:r>
         <w:rPr>
           <w:rFonts w:ascii="Times New Roman" w:hAnsi="Times New Roman" w:cs="Times New Roman"/>
@@ -378,9 +346,191 @@
           <w:szCs w:val="32"/>
           <w:u w:val="single"/>
         </w:rPr>
-        <w:t>Exploratory</w:t>
-      </w:r>
-      <w:r>
+        <w:t>ckground and Problem to be Addressed</w:t>
+      </w:r>
+    </w:p>
+    <w:p>
+      <w:pPr>
+        <w:spacing w:line="276" w:lineRule="auto"/>
+        <w:rPr>
+          <w:rFonts w:ascii="Times New Roman" w:hAnsi="Times New Roman" w:cs="Times New Roman"/>
+        </w:rPr>
+      </w:pPr>
+      <w:r>
+        <w:rPr>
+          <w:rFonts w:ascii="Times New Roman" w:hAnsi="Times New Roman" w:cs="Times New Roman"/>
+        </w:rPr>
+        <w:t xml:space="preserve">For this assignment, I </w:t>
+      </w:r>
+      <w:r>
+        <w:rPr>
+          <w:rFonts w:ascii="Times New Roman" w:hAnsi="Times New Roman" w:cs="Times New Roman"/>
+        </w:rPr>
+        <w:t>chose</w:t>
+      </w:r>
+      <w:r>
+        <w:rPr>
+          <w:rFonts w:ascii="Times New Roman" w:hAnsi="Times New Roman" w:cs="Times New Roman"/>
+        </w:rPr>
+        <w:t xml:space="preserve"> to train </w:t>
+      </w:r>
+      <w:r>
+        <w:rPr>
+          <w:rFonts w:ascii="Times New Roman" w:hAnsi="Times New Roman" w:cs="Times New Roman"/>
+        </w:rPr>
+        <w:t>two</w:t>
+      </w:r>
+      <w:r>
+        <w:rPr>
+          <w:rFonts w:ascii="Times New Roman" w:hAnsi="Times New Roman" w:cs="Times New Roman"/>
+        </w:rPr>
+        <w:t xml:space="preserve"> machine learning models on the Caltech-101 data</w:t>
+      </w:r>
+      <w:r>
+        <w:rPr>
+          <w:rFonts w:ascii="Times New Roman" w:hAnsi="Times New Roman" w:cs="Times New Roman"/>
+        </w:rPr>
+        <w:t>set</w:t>
+      </w:r>
+      <w:r>
+        <w:rPr>
+          <w:rFonts w:ascii="Times New Roman" w:hAnsi="Times New Roman" w:cs="Times New Roman"/>
+        </w:rPr>
+        <w:t xml:space="preserve"> </w:t>
+      </w:r>
+      <w:r>
+        <w:rPr>
+          <w:rFonts w:ascii="Times New Roman" w:hAnsi="Times New Roman" w:cs="Times New Roman"/>
+        </w:rPr>
+        <w:t>[1]</w:t>
+      </w:r>
+      <w:r>
+        <w:rPr>
+          <w:rFonts w:ascii="Times New Roman" w:hAnsi="Times New Roman" w:cs="Times New Roman"/>
+        </w:rPr>
+        <w:t>. This is a data</w:t>
+      </w:r>
+      <w:r>
+        <w:rPr>
+          <w:rFonts w:ascii="Times New Roman" w:hAnsi="Times New Roman" w:cs="Times New Roman"/>
+        </w:rPr>
+        <w:t xml:space="preserve">set </w:t>
+      </w:r>
+      <w:r>
+        <w:rPr>
+          <w:rFonts w:ascii="Times New Roman" w:hAnsi="Times New Roman" w:cs="Times New Roman"/>
+        </w:rPr>
+        <w:t xml:space="preserve">consisting of 101 different image classes, most of which are animals, instruments or other common objects. </w:t>
+      </w:r>
+      <w:r>
+        <w:rPr>
+          <w:rFonts w:ascii="Times New Roman" w:hAnsi="Times New Roman" w:cs="Times New Roman"/>
+        </w:rPr>
+        <w:t>The two model</w:t>
+      </w:r>
+      <w:r>
+        <w:rPr>
+          <w:rFonts w:ascii="Times New Roman" w:hAnsi="Times New Roman" w:cs="Times New Roman"/>
+        </w:rPr>
+        <w:t>s</w:t>
+      </w:r>
+      <w:r>
+        <w:rPr>
+          <w:rFonts w:ascii="Times New Roman" w:hAnsi="Times New Roman" w:cs="Times New Roman"/>
+        </w:rPr>
+        <w:t xml:space="preserve"> I </w:t>
+      </w:r>
+      <w:r>
+        <w:rPr>
+          <w:rFonts w:ascii="Times New Roman" w:hAnsi="Times New Roman" w:cs="Times New Roman"/>
+        </w:rPr>
+        <w:t xml:space="preserve">chose to train </w:t>
+      </w:r>
+      <w:r>
+        <w:rPr>
+          <w:rFonts w:ascii="Times New Roman" w:hAnsi="Times New Roman" w:cs="Times New Roman"/>
+        </w:rPr>
+        <w:t>are a Convolutional Neural Network and a</w:t>
+      </w:r>
+      <w:r>
+        <w:rPr>
+          <w:rFonts w:ascii="Times New Roman" w:hAnsi="Times New Roman" w:cs="Times New Roman"/>
+        </w:rPr>
+        <w:t xml:space="preserve"> Support Vector Machine for classification</w:t>
+      </w:r>
+      <w:r>
+        <w:rPr>
+          <w:rFonts w:ascii="Times New Roman" w:hAnsi="Times New Roman" w:cs="Times New Roman"/>
+        </w:rPr>
+        <w:t xml:space="preserve">. The reason I have chosen this dataset is because it has diverse categories and </w:t>
+      </w:r>
+      <w:r>
+        <w:rPr>
+          <w:rFonts w:ascii="Times New Roman" w:hAnsi="Times New Roman" w:cs="Times New Roman"/>
+        </w:rPr>
+        <w:t xml:space="preserve">is </w:t>
+      </w:r>
+      <w:r>
+        <w:rPr>
+          <w:rFonts w:ascii="Times New Roman" w:hAnsi="Times New Roman" w:cs="Times New Roman"/>
+        </w:rPr>
+        <w:t>a manageable size. It’s not so</w:t>
+      </w:r>
+      <w:r>
+        <w:rPr>
+          <w:rFonts w:ascii="Times New Roman" w:hAnsi="Times New Roman" w:cs="Times New Roman"/>
+        </w:rPr>
+        <w:t xml:space="preserve"> big</w:t>
+      </w:r>
+      <w:r>
+        <w:rPr>
+          <w:rFonts w:ascii="Times New Roman" w:hAnsi="Times New Roman" w:cs="Times New Roman"/>
+        </w:rPr>
+        <w:t xml:space="preserve"> that the training takes too long and not so small that it’s too easy for </w:t>
+      </w:r>
+      <w:r>
+        <w:rPr>
+          <w:rFonts w:ascii="Times New Roman" w:hAnsi="Times New Roman" w:cs="Times New Roman"/>
+        </w:rPr>
+        <w:t>the</w:t>
+      </w:r>
+      <w:r>
+        <w:rPr>
+          <w:rFonts w:ascii="Times New Roman" w:hAnsi="Times New Roman" w:cs="Times New Roman"/>
+        </w:rPr>
+        <w:t xml:space="preserve"> models. </w:t>
+      </w:r>
+      <w:r>
+        <w:rPr>
+          <w:rFonts w:ascii="Times New Roman" w:hAnsi="Times New Roman" w:cs="Times New Roman"/>
+        </w:rPr>
+        <w:t>I wanted to choose a bigger dataset than some of the ones we have been using in the labs so I can utilise some of the techniques from the lectures like SoftMax activation</w:t>
+      </w:r>
+      <w:r>
+        <w:rPr>
+          <w:rFonts w:ascii="Times New Roman" w:hAnsi="Times New Roman" w:cs="Times New Roman"/>
+        </w:rPr>
+        <w:t xml:space="preserve"> for multiclassification</w:t>
+      </w:r>
+      <w:r>
+        <w:rPr>
+          <w:rFonts w:ascii="Times New Roman" w:hAnsi="Times New Roman" w:cs="Times New Roman"/>
+        </w:rPr>
+        <w:t>.</w:t>
+      </w:r>
+    </w:p>
+    <w:p>
+      <w:pPr>
+        <w:spacing w:line="276" w:lineRule="auto"/>
+        <w:rPr>
+          <w:rFonts w:ascii="Times New Roman" w:hAnsi="Times New Roman" w:cs="Times New Roman"/>
+          <w:color w:val="FF0000"/>
+        </w:rPr>
+      </w:pPr>
+    </w:p>
+    <w:p>
+      <w:pPr>
+        <w:spacing w:line="276" w:lineRule="auto"/>
         <w:rPr>
           <w:rFonts w:ascii="Times New Roman" w:hAnsi="Times New Roman" w:cs="Times New Roman"/>
           <w:b/>
@@ -389,8 +539,7 @@
           <w:szCs w:val="32"/>
           <w:u w:val="single"/>
         </w:rPr>
-        <w:t xml:space="preserve"> Data Analysis</w:t>
-      </w:r>
+      </w:pPr>
       <w:r>
         <w:rPr>
           <w:rFonts w:ascii="Times New Roman" w:hAnsi="Times New Roman" w:cs="Times New Roman"/>
@@ -400,7 +549,7 @@
           <w:szCs w:val="32"/>
           <w:u w:val="single"/>
         </w:rPr>
-        <w:t xml:space="preserve"> </w:t>
+        <w:t>Exploratory</w:t>
       </w:r>
       <w:r>
         <w:rPr>
@@ -411,7 +560,7 @@
           <w:szCs w:val="32"/>
           <w:u w:val="single"/>
         </w:rPr>
-        <w:t>(dataset description and visualisation, support with figures)</w:t>
+        <w:t xml:space="preserve"> Data Analysis</w:t>
       </w:r>
     </w:p>
     <w:p>
@@ -443,13 +592,79 @@
         <w:rPr>
           <w:rFonts w:ascii="Times New Roman" w:hAnsi="Times New Roman" w:cs="Times New Roman"/>
         </w:rPr>
-        <w:t xml:space="preserve"> I checked for duplicates by simply hashing each image and looping through them all to check if each one already exists.</w:t>
-      </w:r>
-      <w:r>
-        <w:rPr>
-          <w:rFonts w:ascii="Times New Roman" w:hAnsi="Times New Roman" w:cs="Times New Roman"/>
-        </w:rPr>
-        <w:t xml:space="preserve"> There are some similar images within each class, however I created a data augmentation pipeline anyway, so it would be pointless to remove similar images that aren’t exact duplicates. </w:t>
+        <w:t xml:space="preserve"> I checked for duplicates by simply hashing each image</w:t>
+      </w:r>
+      <w:r>
+        <w:rPr>
+          <w:rFonts w:ascii="Times New Roman" w:hAnsi="Times New Roman" w:cs="Times New Roman"/>
+        </w:rPr>
+        <w:t>, adding them all to a list</w:t>
+      </w:r>
+      <w:r>
+        <w:rPr>
+          <w:rFonts w:ascii="Times New Roman" w:hAnsi="Times New Roman" w:cs="Times New Roman"/>
+        </w:rPr>
+        <w:t xml:space="preserve"> and looping through them all to check if each one already exists.</w:t>
+      </w:r>
+      <w:r>
+        <w:rPr>
+          <w:rFonts w:ascii="Times New Roman" w:hAnsi="Times New Roman" w:cs="Times New Roman"/>
+        </w:rPr>
+        <w:t xml:space="preserve"> There are some similar images within </w:t>
+      </w:r>
+      <w:r>
+        <w:rPr>
+          <w:rFonts w:ascii="Times New Roman" w:hAnsi="Times New Roman" w:cs="Times New Roman"/>
+        </w:rPr>
+        <w:t xml:space="preserve">the </w:t>
+      </w:r>
+      <w:r>
+        <w:rPr>
+          <w:rFonts w:ascii="Times New Roman" w:hAnsi="Times New Roman" w:cs="Times New Roman"/>
+        </w:rPr>
+        <w:t>class</w:t>
+      </w:r>
+      <w:r>
+        <w:rPr>
+          <w:rFonts w:ascii="Times New Roman" w:hAnsi="Times New Roman" w:cs="Times New Roman"/>
+        </w:rPr>
+        <w:t>es</w:t>
+      </w:r>
+      <w:r>
+        <w:rPr>
+          <w:rFonts w:ascii="Times New Roman" w:hAnsi="Times New Roman" w:cs="Times New Roman"/>
+        </w:rPr>
+        <w:t>, however I created a data augmentation</w:t>
+      </w:r>
+      <w:r>
+        <w:rPr>
+          <w:rFonts w:ascii="Times New Roman" w:hAnsi="Times New Roman" w:cs="Times New Roman"/>
+        </w:rPr>
+        <w:t xml:space="preserve"> </w:t>
+      </w:r>
+      <w:r>
+        <w:rPr>
+          <w:rFonts w:ascii="Times New Roman" w:hAnsi="Times New Roman" w:cs="Times New Roman"/>
+        </w:rPr>
+        <w:t>[2]</w:t>
+      </w:r>
+      <w:r>
+        <w:rPr>
+          <w:rFonts w:ascii="Times New Roman" w:hAnsi="Times New Roman" w:cs="Times New Roman"/>
+        </w:rPr>
+        <w:t xml:space="preserve"> pipeline </w:t>
+      </w:r>
+      <w:r>
+        <w:rPr>
+          <w:rFonts w:ascii="Times New Roman" w:hAnsi="Times New Roman" w:cs="Times New Roman"/>
+        </w:rPr>
+        <w:t>which creates more similar images</w:t>
+      </w:r>
+      <w:r>
+        <w:rPr>
+          <w:rFonts w:ascii="Times New Roman" w:hAnsi="Times New Roman" w:cs="Times New Roman"/>
+        </w:rPr>
+        <w:t xml:space="preserve">, so it would be pointless to remove similar images that aren’t exact duplicates. </w:t>
       </w:r>
       <w:r>
         <w:rPr>
@@ -489,9 +704,9 @@
           <w:noProof/>
         </w:rPr>
         <w:drawing>
-          <wp:inline distT="0" distB="0" distL="0" distR="0" wp14:anchorId="12FCBCE5" wp14:editId="457A075A">
-            <wp:extent cx="5121439" cy="2945423"/>
-            <wp:effectExtent l="0" t="0" r="0" b="1270"/>
+          <wp:inline distT="0" distB="0" distL="0" distR="0" wp14:anchorId="12FCBCE5" wp14:editId="74F00539">
+            <wp:extent cx="4888691" cy="2811566"/>
+            <wp:effectExtent l="0" t="0" r="1270" b="0"/>
             <wp:docPr id="801314802" name="Picture 1" descr="A graph of images and text&#10;&#10;Description automatically generated"/>
             <wp:cNvGraphicFramePr>
               <a:graphicFrameLocks xmlns:a="http://schemas.openxmlformats.org/drawingml/2006/main" noChangeAspect="1"/>
@@ -512,7 +727,7 @@
                   <pic:spPr>
                     <a:xfrm>
                       <a:off x="0" y="0"/>
-                      <a:ext cx="5271467" cy="3031707"/>
+                      <a:ext cx="5089729" cy="2927186"/>
                     </a:xfrm>
                     <a:prstGeom prst="rect">
                       <a:avLst/>
@@ -728,7 +943,19 @@
         <w:rPr>
           <w:rFonts w:ascii="Times New Roman" w:hAnsi="Times New Roman" w:cs="Times New Roman"/>
         </w:rPr>
-        <w:t xml:space="preserve">To combat this, I realised I could store my images using 16 bit floats instead of 32 bit floats without any data loss. Even 8 bit floats could have worked without data loss however, NumPy only supported 16 bit floats, so I just stuck with that for simplicity. </w:t>
+        <w:t xml:space="preserve">To combat this, I realised I could store my images using 16 bit floats instead of </w:t>
+      </w:r>
+      <w:r>
+        <w:rPr>
+          <w:rFonts w:ascii="Times New Roman" w:hAnsi="Times New Roman" w:cs="Times New Roman"/>
+        </w:rPr>
+        <w:t xml:space="preserve">the default </w:t>
+      </w:r>
+      <w:r>
+        <w:rPr>
+          <w:rFonts w:ascii="Times New Roman" w:hAnsi="Times New Roman" w:cs="Times New Roman"/>
+        </w:rPr>
+        <w:t xml:space="preserve">32 bit floats without any data loss. Even 8 bit floats could have worked without data loss however, NumPy only supported 16 bit floats, so I just stuck with that for simplicity. </w:t>
       </w:r>
     </w:p>
     <w:p>
@@ -748,7 +975,13 @@
         <w:rPr>
           <w:rFonts w:ascii="Times New Roman" w:hAnsi="Times New Roman" w:cs="Times New Roman"/>
         </w:rPr>
-        <w:t>y. T</w:t>
+        <w:t>y</w:t>
+      </w:r>
+      <w:r>
+        <w:rPr>
+          <w:rFonts w:ascii="Times New Roman" w:hAnsi="Times New Roman" w:cs="Times New Roman"/>
+        </w:rPr>
+        <w:t>, in that t</w:t>
       </w:r>
       <w:r>
         <w:rPr>
@@ -808,7 +1041,43 @@
         <w:rPr>
           <w:rFonts w:ascii="Times New Roman" w:hAnsi="Times New Roman" w:cs="Times New Roman"/>
         </w:rPr>
-        <w:t xml:space="preserve"> bottleneck shifts from the model's computational speed to the time taken for data loading and augmentation between epochs.</w:t>
+        <w:t xml:space="preserve"> bottleneck shifts from the model's computational speed</w:t>
+      </w:r>
+      <w:r>
+        <w:rPr>
+          <w:rFonts w:ascii="Times New Roman" w:hAnsi="Times New Roman" w:cs="Times New Roman"/>
+        </w:rPr>
+        <w:t xml:space="preserve"> (driven by my GPU)</w:t>
+      </w:r>
+      <w:r>
+        <w:rPr>
+          <w:rFonts w:ascii="Times New Roman" w:hAnsi="Times New Roman" w:cs="Times New Roman"/>
+        </w:rPr>
+        <w:t xml:space="preserve"> to the time taken for data loading </w:t>
+      </w:r>
+      <w:r>
+        <w:rPr>
+          <w:rFonts w:ascii="Times New Roman" w:hAnsi="Times New Roman" w:cs="Times New Roman"/>
+        </w:rPr>
+        <w:t xml:space="preserve">from my hard drive </w:t>
+      </w:r>
+      <w:r>
+        <w:rPr>
+          <w:rFonts w:ascii="Times New Roman" w:hAnsi="Times New Roman" w:cs="Times New Roman"/>
+        </w:rPr>
+        <w:t>and augmentation</w:t>
+      </w:r>
+      <w:r>
+        <w:rPr>
+          <w:rFonts w:ascii="Times New Roman" w:hAnsi="Times New Roman" w:cs="Times New Roman"/>
+        </w:rPr>
+        <w:t xml:space="preserve"> done by the CPU</w:t>
+      </w:r>
+      <w:r>
+        <w:rPr>
+          <w:rFonts w:ascii="Times New Roman" w:hAnsi="Times New Roman" w:cs="Times New Roman"/>
+        </w:rPr>
+        <w:t xml:space="preserve"> between epochs.</w:t>
       </w:r>
       <w:r>
         <w:rPr>
@@ -832,14 +1101,26 @@
         <w:rPr>
           <w:rFonts w:ascii="Times New Roman" w:hAnsi="Times New Roman" w:cs="Times New Roman"/>
         </w:rPr>
-        <w:t xml:space="preserve">GPU, so I wanted to utilise its high performance. However, the advantage of using these methods is that because you are not loading the whole dataset into memory at once, you can work with much larger datasets. Overall, the training was taking approximately ten times </w:t>
+        <w:t>GPU, so I wanted to utilise its high performance</w:t>
+      </w:r>
+      <w:r>
+        <w:rPr>
+          <w:rFonts w:ascii="Times New Roman" w:hAnsi="Times New Roman" w:cs="Times New Roman"/>
+        </w:rPr>
+        <w:t xml:space="preserve"> as they are optimised for machine learning</w:t>
+      </w:r>
+      <w:r>
+        <w:rPr>
+          <w:rFonts w:ascii="Times New Roman" w:hAnsi="Times New Roman" w:cs="Times New Roman"/>
+        </w:rPr>
+        <w:t xml:space="preserve">. However, the advantage of using these methods is that because you are not loading the whole dataset </w:t>
       </w:r>
       <w:r>
         <w:rPr>
           <w:rFonts w:ascii="Times New Roman" w:hAnsi="Times New Roman" w:cs="Times New Roman"/>
         </w:rPr>
         <w:lastRenderedPageBreak/>
-        <w:t xml:space="preserve">slower </w:t>
+        <w:t xml:space="preserve">into memory at once, you can work with much larger datasets. Overall, the training was taking approximately ten times slower </w:t>
       </w:r>
       <w:r>
         <w:rPr>
@@ -932,6 +1213,24 @@
           <w:rFonts w:ascii="Times New Roman" w:hAnsi="Times New Roman" w:cs="Times New Roman"/>
         </w:rPr>
         <w:t>Below is a bar chart showing the number of images per class after balancing.</w:t>
+      </w:r>
+      <w:r>
+        <w:rPr>
+          <w:rFonts w:ascii="Times New Roman" w:hAnsi="Times New Roman" w:cs="Times New Roman"/>
+        </w:rPr>
+        <w:t xml:space="preserve"> The reason for balancing the data in the first place is so that no one single class is under or overrepresented, causing bias towards certain classes</w:t>
+      </w:r>
+      <w:r>
+        <w:rPr>
+          <w:rFonts w:ascii="Times New Roman" w:hAnsi="Times New Roman" w:cs="Times New Roman"/>
+        </w:rPr>
+        <w:t xml:space="preserve"> </w:t>
+      </w:r>
+      <w:r>
+        <w:rPr>
+          <w:rFonts w:ascii="Times New Roman" w:hAnsi="Times New Roman" w:cs="Times New Roman"/>
+        </w:rPr>
+        <w:t xml:space="preserve">[3]. </w:t>
       </w:r>
     </w:p>
     <w:p>
@@ -1008,20 +1307,72 @@
           <w:szCs w:val="32"/>
           <w:u w:val="single"/>
         </w:rPr>
-        <w:t>Machine learning model #1 – Convolutional Neural Network</w:t>
-      </w:r>
-    </w:p>
-    <w:p>
-      <w:pPr>
-        <w:rPr>
-          <w:rFonts w:ascii="Times New Roman" w:hAnsi="Times New Roman" w:cs="Times New Roman"/>
-        </w:rPr>
-      </w:pPr>
-      <w:r>
-        <w:rPr>
-          <w:rFonts w:ascii="Times New Roman" w:hAnsi="Times New Roman" w:cs="Times New Roman"/>
-        </w:rPr>
-        <w:t xml:space="preserve">I decided to use a convolutional neural network for my first model as they are state of the art for image </w:t>
+        <w:t xml:space="preserve">Machine </w:t>
+      </w:r>
+      <w:r>
+        <w:rPr>
+          <w:rFonts w:ascii="Times New Roman" w:hAnsi="Times New Roman" w:cs="Times New Roman"/>
+          <w:b/>
+          <w:bCs/>
+          <w:sz w:val="32"/>
+          <w:szCs w:val="32"/>
+          <w:u w:val="single"/>
+        </w:rPr>
+        <w:t xml:space="preserve">Learning Model #1 – </w:t>
+      </w:r>
+      <w:r>
+        <w:rPr>
+          <w:rFonts w:ascii="Times New Roman" w:hAnsi="Times New Roman" w:cs="Times New Roman"/>
+          <w:b/>
+          <w:bCs/>
+          <w:sz w:val="32"/>
+          <w:szCs w:val="32"/>
+          <w:u w:val="single"/>
+        </w:rPr>
+        <w:t>Convolutional Neural Network</w:t>
+      </w:r>
+    </w:p>
+    <w:p>
+      <w:pPr>
+        <w:rPr>
+          <w:rFonts w:ascii="Times New Roman" w:hAnsi="Times New Roman" w:cs="Times New Roman"/>
+        </w:rPr>
+      </w:pPr>
+      <w:r>
+        <w:rPr>
+          <w:rFonts w:ascii="Times New Roman" w:hAnsi="Times New Roman" w:cs="Times New Roman"/>
+        </w:rPr>
+        <w:t>I decided to use a convolutional neural network</w:t>
+      </w:r>
+      <w:r>
+        <w:rPr>
+          <w:rFonts w:ascii="Times New Roman" w:hAnsi="Times New Roman" w:cs="Times New Roman"/>
+        </w:rPr>
+        <w:t xml:space="preserve"> </w:t>
+      </w:r>
+      <w:r>
+        <w:rPr>
+          <w:rFonts w:ascii="Times New Roman" w:hAnsi="Times New Roman" w:cs="Times New Roman"/>
+        </w:rPr>
+        <w:t>[</w:t>
+      </w:r>
+      <w:r>
+        <w:rPr>
+          <w:rFonts w:ascii="Times New Roman" w:hAnsi="Times New Roman" w:cs="Times New Roman"/>
+        </w:rPr>
+        <w:t>4</w:t>
+      </w:r>
+      <w:r>
+        <w:rPr>
+          <w:rFonts w:ascii="Times New Roman" w:hAnsi="Times New Roman" w:cs="Times New Roman"/>
+        </w:rPr>
+        <w:t>]</w:t>
+      </w:r>
+      <w:r>
+        <w:rPr>
+          <w:rFonts w:ascii="Times New Roman" w:hAnsi="Times New Roman" w:cs="Times New Roman"/>
+        </w:rPr>
+        <w:t xml:space="preserve"> for my first model as they are state of the art for image </w:t>
       </w:r>
       <w:r>
         <w:rPr>
@@ -1058,7 +1409,19 @@
         <w:rPr>
           <w:rFonts w:ascii="Times New Roman" w:hAnsi="Times New Roman" w:cs="Times New Roman"/>
         </w:rPr>
-        <w:t>I started off by configuring a basic convolutional neural network (CNN) model. This model included a single convolutional layer to learn basic features from the images, followed by max pooling to reduce the dimensionality of the outputs and simplify the data the next layers would process. I also included batch normali</w:t>
+        <w:t>I started off by configuring a basic</w:t>
+      </w:r>
+      <w:r>
+        <w:rPr>
+          <w:rFonts w:ascii="Times New Roman" w:hAnsi="Times New Roman" w:cs="Times New Roman"/>
+        </w:rPr>
+        <w:t xml:space="preserve"> CNN</w:t>
+      </w:r>
+      <w:r>
+        <w:rPr>
+          <w:rFonts w:ascii="Times New Roman" w:hAnsi="Times New Roman" w:cs="Times New Roman"/>
+        </w:rPr>
+        <w:t xml:space="preserve"> model. This model included a single convolutional layer to learn basic features from the images, followed by max pooling to reduce the dimensionality of the outputs and simplify the data the next layers would process. I also included batch normali</w:t>
       </w:r>
       <w:r>
         <w:rPr>
@@ -1094,20 +1457,117 @@
         <w:rPr>
           <w:rFonts w:ascii="Times New Roman" w:hAnsi="Times New Roman" w:cs="Times New Roman"/>
         </w:rPr>
-        <w:t>ing the activations within each batch and potentially speeding up convergence. This general architecture is quite common in many image classification models, and I thought it would provide a solid starting point. After these layers, I used a flattening layer to prepare the outputs for the fully connected layers. The dense layer I used had 512 nodes, and I added dropout to deactivate some neurons during training to help prevent overfitting.</w:t>
-      </w:r>
-    </w:p>
-    <w:p>
-      <w:pPr>
-        <w:rPr>
-          <w:rFonts w:ascii="Times New Roman" w:hAnsi="Times New Roman" w:cs="Times New Roman"/>
-        </w:rPr>
-      </w:pPr>
-      <w:r>
-        <w:rPr>
-          <w:rFonts w:ascii="Times New Roman" w:hAnsi="Times New Roman" w:cs="Times New Roman"/>
-        </w:rPr>
-        <w:t>Unfortunately, this initial model performed poorly. It achieved an evaluation accuracy of only about 13%. Looking at the training graph, the validation accuracy plateaued at around 12%, while the training accuracy kept increasing and eventually surpassed 90%. This was a clear indication of overfitting. Essentially, the model was learning the training dataset very well but wasn’t complex enough to learn the correct features to generali</w:t>
+        <w:t xml:space="preserve">ing the activations </w:t>
+      </w:r>
+      <w:r>
+        <w:rPr>
+          <w:rFonts w:ascii="Times New Roman" w:hAnsi="Times New Roman" w:cs="Times New Roman"/>
+        </w:rPr>
+        <w:t xml:space="preserve">of neurons between 0 and 1 </w:t>
+      </w:r>
+      <w:r>
+        <w:rPr>
+          <w:rFonts w:ascii="Times New Roman" w:hAnsi="Times New Roman" w:cs="Times New Roman"/>
+        </w:rPr>
+        <w:t xml:space="preserve">within each batch and </w:t>
+      </w:r>
+      <w:r>
+        <w:rPr>
+          <w:rFonts w:ascii="Times New Roman" w:hAnsi="Times New Roman" w:cs="Times New Roman"/>
+        </w:rPr>
+        <w:t>possibly</w:t>
+      </w:r>
+      <w:r>
+        <w:rPr>
+          <w:rFonts w:ascii="Times New Roman" w:hAnsi="Times New Roman" w:cs="Times New Roman"/>
+        </w:rPr>
+        <w:t xml:space="preserve"> speeding up convergence</w:t>
+      </w:r>
+      <w:r>
+        <w:rPr>
+          <w:rFonts w:ascii="Times New Roman" w:hAnsi="Times New Roman" w:cs="Times New Roman"/>
+        </w:rPr>
+        <w:t xml:space="preserve"> of the loss function which I set to </w:t>
+      </w:r>
+      <w:r>
+        <w:rPr>
+          <w:rFonts w:ascii="Times New Roman" w:hAnsi="Times New Roman" w:cs="Times New Roman"/>
+        </w:rPr>
+        <w:t>sparse</w:t>
+      </w:r>
+      <w:r>
+        <w:rPr>
+          <w:rFonts w:ascii="Times New Roman" w:hAnsi="Times New Roman" w:cs="Times New Roman"/>
+        </w:rPr>
+        <w:t xml:space="preserve"> </w:t>
+      </w:r>
+      <w:r>
+        <w:rPr>
+          <w:rFonts w:ascii="Times New Roman" w:hAnsi="Times New Roman" w:cs="Times New Roman"/>
+        </w:rPr>
+        <w:t>categorical</w:t>
+      </w:r>
+      <w:r>
+        <w:rPr>
+          <w:rFonts w:ascii="Times New Roman" w:hAnsi="Times New Roman" w:cs="Times New Roman"/>
+        </w:rPr>
+        <w:t xml:space="preserve"> </w:t>
+      </w:r>
+      <w:r>
+        <w:rPr>
+          <w:rFonts w:ascii="Times New Roman" w:hAnsi="Times New Roman" w:cs="Times New Roman"/>
+        </w:rPr>
+        <w:t>cross entropy</w:t>
+      </w:r>
+      <w:r>
+        <w:rPr>
+          <w:rFonts w:ascii="Times New Roman" w:hAnsi="Times New Roman" w:cs="Times New Roman"/>
+        </w:rPr>
+        <w:t xml:space="preserve">. </w:t>
+      </w:r>
+      <w:r>
+        <w:rPr>
+          <w:rFonts w:ascii="Times New Roman" w:hAnsi="Times New Roman" w:cs="Times New Roman"/>
+        </w:rPr>
+        <w:t>This general architecture is quite common in many image classification models, and I thought it would provide a solid starting point. After these layers, I used a flattening layer to prepare the outputs for the fully connected layers. The dense layer I used had 512 nodes, and I added dropout to deactivate some neurons during training to help prevent overfitting.</w:t>
+      </w:r>
+    </w:p>
+    <w:p>
+      <w:pPr>
+        <w:rPr>
+          <w:rFonts w:ascii="Times New Roman" w:hAnsi="Times New Roman" w:cs="Times New Roman"/>
+        </w:rPr>
+      </w:pPr>
+      <w:r>
+        <w:rPr>
+          <w:rFonts w:ascii="Times New Roman" w:hAnsi="Times New Roman" w:cs="Times New Roman"/>
+        </w:rPr>
+        <w:lastRenderedPageBreak/>
+        <w:t>Unfortunately, this initial model performed poorly. It achieved an evaluation accuracy of only about 13%. Looking at the training graph, the validation accuracy plateaued at around 12%, while the training accuracy kept increasing and eventually surpassed 90%. This was a clear indication of overfitting</w:t>
+      </w:r>
+      <w:r>
+        <w:rPr>
+          <w:rFonts w:ascii="Times New Roman" w:hAnsi="Times New Roman" w:cs="Times New Roman"/>
+        </w:rPr>
+        <w:t xml:space="preserve"> [5]</w:t>
+      </w:r>
+      <w:r>
+        <w:rPr>
+          <w:rFonts w:ascii="Times New Roman" w:hAnsi="Times New Roman" w:cs="Times New Roman"/>
+        </w:rPr>
+        <w:t xml:space="preserve">. Essentially, the model was learning the training dataset </w:t>
+      </w:r>
+      <w:r>
+        <w:rPr>
+          <w:rFonts w:ascii="Times New Roman" w:hAnsi="Times New Roman" w:cs="Times New Roman"/>
+        </w:rPr>
+        <w:t>too</w:t>
+      </w:r>
+      <w:r>
+        <w:rPr>
+          <w:rFonts w:ascii="Times New Roman" w:hAnsi="Times New Roman" w:cs="Times New Roman"/>
+        </w:rPr>
+        <w:t xml:space="preserve"> well but wasn’t complex enough to learn the correct features to generali</w:t>
       </w:r>
       <w:r>
         <w:rPr>
@@ -1119,40 +1579,165 @@
         <w:rPr>
           <w:rFonts w:ascii="Times New Roman" w:hAnsi="Times New Roman" w:cs="Times New Roman"/>
         </w:rPr>
-        <w:t xml:space="preserve">e to unseen data. With 101 </w:t>
-      </w:r>
-      <w:r>
-        <w:rPr>
-          <w:rFonts w:ascii="Times New Roman" w:hAnsi="Times New Roman" w:cs="Times New Roman"/>
-        </w:rPr>
-        <w:lastRenderedPageBreak/>
-        <w:t>classes in the dataset, it became obvious that this model was far too simple to extract meaningful patterns from the images.</w:t>
-      </w:r>
-    </w:p>
-    <w:p>
-      <w:pPr>
-        <w:rPr>
-          <w:rFonts w:ascii="Times New Roman" w:hAnsi="Times New Roman" w:cs="Times New Roman"/>
-        </w:rPr>
-      </w:pPr>
-      <w:r>
-        <w:rPr>
-          <w:rFonts w:ascii="Times New Roman" w:hAnsi="Times New Roman" w:cs="Times New Roman"/>
-        </w:rPr>
-        <w:t>After this, I decided to use pretrained models to see if transfer learning could improve the results. I started with VGG16, a well-known 16-layer CNN model that was pretrained on the ImageNet dataset, which contains over 14 million images. Since the Caltech-101 dataset contains many classes that overlap with ImageNet, I thought this model would already have learned useful features for my dataset. Initially, I froze the base layers of VGG16 to keep the setup simple and added my own custom layers on top. These included a flattening layer to prepare the outputs for dense layers, followed by a dense layer to combine the patterns the base model identified and determine which features were most relevant for my dataset. I also added dropout here to help mitigate overfitting.</w:t>
-      </w:r>
-    </w:p>
-    <w:p>
-      <w:pPr>
-        <w:rPr>
-          <w:rFonts w:ascii="Times New Roman" w:hAnsi="Times New Roman" w:cs="Times New Roman"/>
-        </w:rPr>
-      </w:pPr>
-      <w:r>
-        <w:rPr>
-          <w:rFonts w:ascii="Times New Roman" w:hAnsi="Times New Roman" w:cs="Times New Roman"/>
-        </w:rPr>
-        <w:t>For training, I included a few callbacks to make the process more efficient. I used early stopping to terminate training early if the validation accuracy stopped improving, which prevented unnecessary training epochs. I also saved the model weights corresponding to the highest validation accuracy, so I could easily restore the best-performing version later. Lastly, I used a learning rate scheduler to reduce the learning rate whenever the validation accuracy stopped improving. This is helpful because when the learning rate is too high, the optimi</w:t>
+        <w:t xml:space="preserve">e to unseen data. With </w:t>
+      </w:r>
+      <w:r>
+        <w:rPr>
+          <w:rFonts w:ascii="Times New Roman" w:hAnsi="Times New Roman" w:cs="Times New Roman"/>
+        </w:rPr>
+        <w:t>95</w:t>
+      </w:r>
+      <w:r>
+        <w:rPr>
+          <w:rFonts w:ascii="Times New Roman" w:hAnsi="Times New Roman" w:cs="Times New Roman"/>
+        </w:rPr>
+        <w:t xml:space="preserve"> classes in the </w:t>
+      </w:r>
+      <w:r>
+        <w:rPr>
+          <w:rFonts w:ascii="Times New Roman" w:hAnsi="Times New Roman" w:cs="Times New Roman"/>
+        </w:rPr>
+        <w:t xml:space="preserve">processed </w:t>
+      </w:r>
+      <w:r>
+        <w:rPr>
+          <w:rFonts w:ascii="Times New Roman" w:hAnsi="Times New Roman" w:cs="Times New Roman"/>
+        </w:rPr>
+        <w:t xml:space="preserve">dataset, it </w:t>
+      </w:r>
+      <w:r>
+        <w:rPr>
+          <w:rFonts w:ascii="Times New Roman" w:hAnsi="Times New Roman" w:cs="Times New Roman"/>
+        </w:rPr>
+        <w:t xml:space="preserve">was </w:t>
+      </w:r>
+      <w:r>
+        <w:rPr>
+          <w:rFonts w:ascii="Times New Roman" w:hAnsi="Times New Roman" w:cs="Times New Roman"/>
+        </w:rPr>
+        <w:t>obvious that this model was too simple to extract meaningful patterns from the images.</w:t>
+      </w:r>
+    </w:p>
+    <w:p>
+      <w:pPr>
+        <w:rPr>
+          <w:rFonts w:ascii="Times New Roman" w:hAnsi="Times New Roman" w:cs="Times New Roman"/>
+        </w:rPr>
+      </w:pPr>
+      <w:r>
+        <w:rPr>
+          <w:rFonts w:ascii="Times New Roman" w:hAnsi="Times New Roman" w:cs="Times New Roman"/>
+        </w:rPr>
+        <w:t>After this, I decided to use pretrained models to see if transfer learning could improve the results. I started with VGG16</w:t>
+      </w:r>
+      <w:r>
+        <w:rPr>
+          <w:rFonts w:ascii="Times New Roman" w:hAnsi="Times New Roman" w:cs="Times New Roman"/>
+        </w:rPr>
+        <w:t xml:space="preserve"> [6]</w:t>
+      </w:r>
+      <w:r>
+        <w:rPr>
+          <w:rFonts w:ascii="Times New Roman" w:hAnsi="Times New Roman" w:cs="Times New Roman"/>
+        </w:rPr>
+        <w:t>, a well-known 16-layer CNN model that was pretrained on the ImageNet</w:t>
+      </w:r>
+      <w:r>
+        <w:rPr>
+          <w:rFonts w:ascii="Times New Roman" w:hAnsi="Times New Roman" w:cs="Times New Roman"/>
+        </w:rPr>
+        <w:t xml:space="preserve"> [7]</w:t>
+      </w:r>
+      <w:r>
+        <w:rPr>
+          <w:rFonts w:ascii="Times New Roman" w:hAnsi="Times New Roman" w:cs="Times New Roman"/>
+        </w:rPr>
+        <w:t xml:space="preserve"> dataset, which contains over 14 million images. Since the Caltech-101 dataset contains many classes that overlap with ImageNet, I thought this model would already have learned useful features for my dataset. Initially, I froze the base layers of VGG16 to keep the setup simple and added my own custom layers on top. These included a flattening layer to prepare the outputs for dense layers, followed by a dense layer to combine the patterns the base model identified and determine which features were most relevant for my dataset</w:t>
+      </w:r>
+      <w:r>
+        <w:rPr>
+          <w:rFonts w:ascii="Times New Roman" w:hAnsi="Times New Roman" w:cs="Times New Roman"/>
+        </w:rPr>
+        <w:t xml:space="preserve"> because ImageNet has many features that are not relevant</w:t>
+      </w:r>
+      <w:r>
+        <w:rPr>
+          <w:rFonts w:ascii="Times New Roman" w:hAnsi="Times New Roman" w:cs="Times New Roman"/>
+        </w:rPr>
+        <w:t>. I also added dropout here to help mitigate overfitting</w:t>
+      </w:r>
+      <w:r>
+        <w:rPr>
+          <w:rFonts w:ascii="Times New Roman" w:hAnsi="Times New Roman" w:cs="Times New Roman"/>
+        </w:rPr>
+        <w:t xml:space="preserve"> [8]</w:t>
+      </w:r>
+      <w:r>
+        <w:rPr>
+          <w:rFonts w:ascii="Times New Roman" w:hAnsi="Times New Roman" w:cs="Times New Roman"/>
+        </w:rPr>
+        <w:t>.</w:t>
+      </w:r>
+    </w:p>
+    <w:p>
+      <w:pPr>
+        <w:rPr>
+          <w:rFonts w:ascii="Times New Roman" w:hAnsi="Times New Roman" w:cs="Times New Roman"/>
+        </w:rPr>
+      </w:pPr>
+      <w:r>
+        <w:rPr>
+          <w:rFonts w:ascii="Times New Roman" w:hAnsi="Times New Roman" w:cs="Times New Roman"/>
+        </w:rPr>
+        <w:t>For training, I included a few callbacks to make the process more efficient. I used early stopping to terminate training early if the validation accuracy stopped improving, which prevented unnecessary training epochs. I also saved the model weights</w:t>
+      </w:r>
+      <w:r>
+        <w:rPr>
+          <w:rFonts w:ascii="Times New Roman" w:hAnsi="Times New Roman" w:cs="Times New Roman"/>
+        </w:rPr>
+        <w:t xml:space="preserve"> from the epoch</w:t>
+      </w:r>
+      <w:r>
+        <w:rPr>
+          <w:rFonts w:ascii="Times New Roman" w:hAnsi="Times New Roman" w:cs="Times New Roman"/>
+        </w:rPr>
+        <w:t xml:space="preserve"> </w:t>
+      </w:r>
+      <w:r>
+        <w:rPr>
+          <w:rFonts w:ascii="Times New Roman" w:hAnsi="Times New Roman" w:cs="Times New Roman"/>
+        </w:rPr>
+        <w:t>of</w:t>
+      </w:r>
+      <w:r>
+        <w:rPr>
+          <w:rFonts w:ascii="Times New Roman" w:hAnsi="Times New Roman" w:cs="Times New Roman"/>
+        </w:rPr>
+        <w:t xml:space="preserve"> the highest validation accuracy, so I could easily restore the best</w:t>
+      </w:r>
+      <w:r>
+        <w:rPr>
+          <w:rFonts w:ascii="Times New Roman" w:hAnsi="Times New Roman" w:cs="Times New Roman"/>
+        </w:rPr>
+        <w:t xml:space="preserve"> </w:t>
+      </w:r>
+      <w:r>
+        <w:rPr>
+          <w:rFonts w:ascii="Times New Roman" w:hAnsi="Times New Roman" w:cs="Times New Roman"/>
+        </w:rPr>
+        <w:t>performing version later. Lastly, I used a learning rate scheduler</w:t>
+      </w:r>
+      <w:r>
+        <w:rPr>
+          <w:rFonts w:ascii="Times New Roman" w:hAnsi="Times New Roman" w:cs="Times New Roman"/>
+        </w:rPr>
+        <w:t xml:space="preserve"> [9]</w:t>
+      </w:r>
+      <w:r>
+        <w:rPr>
+          <w:rFonts w:ascii="Times New Roman" w:hAnsi="Times New Roman" w:cs="Times New Roman"/>
+        </w:rPr>
+        <w:t xml:space="preserve"> to reduce the learning rate whenever the validation accuracy stopped improving. This is helpful because when the learning rate is too high, the optimi</w:t>
       </w:r>
       <w:r>
         <w:rPr>
@@ -1189,7 +1774,31 @@
         <w:rPr>
           <w:rFonts w:ascii="Times New Roman" w:hAnsi="Times New Roman" w:cs="Times New Roman"/>
         </w:rPr>
-        <w:t>Initially, I didn’t get great results with the pretrained model, but after tweaking the layers and adjusting the number of neurons in each dense layer, I started to see better performance. I found that adding additional dense layers and dropout increased the complexity of the model, improving its ability to select the most useful features it had learned. Through trial and error, I learned that it’s common to inversely adjust the learning rate when changing the batch size—for example, doubling the batch size and halving the learning rate. These adjustments helped fine-tune the model and achieve more consistent results.</w:t>
+        <w:t xml:space="preserve">Initially, I didn’t get great results with the pretrained model, but after tweaking the layers and adjusting the number of neurons in each dense layer, I started to see better performance. I found that adding additional dense layers and dropout increased the complexity of the model, improving its ability to select the most useful features it had learned. I </w:t>
+      </w:r>
+      <w:r>
+        <w:rPr>
+          <w:rFonts w:ascii="Times New Roman" w:hAnsi="Times New Roman" w:cs="Times New Roman"/>
+        </w:rPr>
+        <w:t xml:space="preserve">also </w:t>
+      </w:r>
+      <w:r>
+        <w:rPr>
+          <w:rFonts w:ascii="Times New Roman" w:hAnsi="Times New Roman" w:cs="Times New Roman"/>
+        </w:rPr>
+        <w:t xml:space="preserve">learned that it’s common to inversely adjust the learning rate when changing the batch size—for example, doubling the batch size and halving the learning rate. These adjustments helped fine-tune the model and achieve </w:t>
+      </w:r>
+      <w:r>
+        <w:rPr>
+          <w:rFonts w:ascii="Times New Roman" w:hAnsi="Times New Roman" w:cs="Times New Roman"/>
+        </w:rPr>
+        <w:t>better</w:t>
+      </w:r>
+      <w:r>
+        <w:rPr>
+          <w:rFonts w:ascii="Times New Roman" w:hAnsi="Times New Roman" w:cs="Times New Roman"/>
+        </w:rPr>
+        <w:t xml:space="preserve"> results.</w:t>
       </w:r>
     </w:p>
     <w:p>
@@ -1203,7 +1812,7 @@
           <w:rFonts w:ascii="Times New Roman" w:hAnsi="Times New Roman" w:cs="Times New Roman"/>
         </w:rPr>
         <w:drawing>
-          <wp:anchor distT="0" distB="0" distL="114300" distR="114300" simplePos="0" relativeHeight="251658240" behindDoc="0" locked="0" layoutInCell="1" allowOverlap="1" wp14:anchorId="01754CDC" wp14:editId="030D866C">
+          <wp:anchor distT="0" distB="0" distL="114300" distR="114300" simplePos="0" relativeHeight="251658240" behindDoc="0" locked="0" layoutInCell="1" allowOverlap="1" wp14:anchorId="01754CDC" wp14:editId="0D7AC10F">
             <wp:simplePos x="914400" y="5469622"/>
             <wp:positionH relativeFrom="column">
               <wp:align>left</wp:align>
@@ -1214,7 +1823,7 @@
             <wp:extent cx="3594100" cy="2781300"/>
             <wp:effectExtent l="0" t="0" r="0" b="0"/>
             <wp:wrapSquare wrapText="bothSides"/>
-            <wp:docPr id="430933334" name="Picture 1" descr="A graph of different colored lines&#10;&#10;Description automatically generated"/>
+            <wp:docPr id="430933334" name="Picture 1"/>
             <wp:cNvGraphicFramePr>
               <a:graphicFrameLocks xmlns:a="http://schemas.openxmlformats.org/drawingml/2006/main" noChangeAspect="1"/>
             </wp:cNvGraphicFramePr>
@@ -1222,7 +1831,7 @@
               <a:graphicData uri="http://schemas.openxmlformats.org/drawingml/2006/picture">
                 <pic:pic xmlns:pic="http://schemas.openxmlformats.org/drawingml/2006/picture">
                   <pic:nvPicPr>
-                    <pic:cNvPr id="430933334" name="Picture 1" descr="A graph of different colored lines&#10;&#10;Description automatically generated"/>
+                    <pic:cNvPr id="430933334" name="Picture 1"/>
                     <pic:cNvPicPr/>
                   </pic:nvPicPr>
                   <pic:blipFill>
@@ -1309,37 +1918,82 @@
       <w:r>
         <w:rPr>
           <w:rFonts w:ascii="Times New Roman" w:hAnsi="Times New Roman" w:cs="Times New Roman"/>
+        </w:rPr>
+        <w:lastRenderedPageBreak/>
+        <w:t xml:space="preserve">Confusion matrix showing </w:t>
+      </w:r>
+      <w:r>
+        <w:rPr>
+          <w:rFonts w:ascii="Times New Roman" w:hAnsi="Times New Roman" w:cs="Times New Roman"/>
+        </w:rPr>
+        <w:t>the results of the classification for each class:</w:t>
+      </w:r>
+    </w:p>
+    <w:p>
+      <w:pPr>
+        <w:rPr>
+          <w:rFonts w:ascii="Times New Roman" w:hAnsi="Times New Roman" w:cs="Times New Roman"/>
+        </w:rPr>
+      </w:pPr>
+      <w:r>
+        <w:rPr>
+          <w:rFonts w:ascii="Times New Roman" w:hAnsi="Times New Roman" w:cs="Times New Roman"/>
+        </w:rPr>
+        <w:drawing>
+          <wp:inline distT="0" distB="0" distL="0" distR="0" wp14:anchorId="050C8EB4" wp14:editId="6664EA23">
+            <wp:extent cx="4369777" cy="3886129"/>
+            <wp:effectExtent l="0" t="0" r="0" b="635"/>
+            <wp:docPr id="2013837794" name="Picture 1" descr="A screen shot of a graph&#10;&#10;Description automatically generated"/>
+            <wp:cNvGraphicFramePr>
+              <a:graphicFrameLocks xmlns:a="http://schemas.openxmlformats.org/drawingml/2006/main" noChangeAspect="1"/>
+            </wp:cNvGraphicFramePr>
+            <a:graphic xmlns:a="http://schemas.openxmlformats.org/drawingml/2006/main">
+              <a:graphicData uri="http://schemas.openxmlformats.org/drawingml/2006/picture">
+                <pic:pic xmlns:pic="http://schemas.openxmlformats.org/drawingml/2006/picture">
+                  <pic:nvPicPr>
+                    <pic:cNvPr id="2013837794" name="Picture 1" descr="A screen shot of a graph&#10;&#10;Description automatically generated"/>
+                    <pic:cNvPicPr/>
+                  </pic:nvPicPr>
+                  <pic:blipFill>
+                    <a:blip r:embed="rId9"/>
+                    <a:stretch>
+                      <a:fillRect/>
+                    </a:stretch>
+                  </pic:blipFill>
+                  <pic:spPr>
+                    <a:xfrm>
+                      <a:off x="0" y="0"/>
+                      <a:ext cx="4393681" cy="3907387"/>
+                    </a:xfrm>
+                    <a:prstGeom prst="rect">
+                      <a:avLst/>
+                    </a:prstGeom>
+                  </pic:spPr>
+                </pic:pic>
+              </a:graphicData>
+            </a:graphic>
+          </wp:inline>
+        </w:drawing>
+      </w:r>
+    </w:p>
+    <w:p>
+      <w:pPr>
+        <w:rPr>
+          <w:rFonts w:ascii="Times New Roman" w:hAnsi="Times New Roman" w:cs="Times New Roman"/>
+        </w:rPr>
+      </w:pPr>
+      <w:r>
+        <w:rPr>
+          <w:rFonts w:ascii="Times New Roman" w:hAnsi="Times New Roman" w:cs="Times New Roman"/>
           <w:b/>
           <w:bCs/>
           <w:sz w:val="32"/>
           <w:szCs w:val="32"/>
           <w:u w:val="single"/>
         </w:rPr>
-        <w:t>Machine learning model #2 – Support Vector Machine</w:t>
-      </w:r>
-    </w:p>
-    <w:p>
-      <w:pPr>
-        <w:rPr>
-          <w:rFonts w:ascii="Times New Roman" w:hAnsi="Times New Roman" w:cs="Times New Roman"/>
-        </w:rPr>
-      </w:pPr>
-      <w:r>
-        <w:rPr>
-          <w:rFonts w:ascii="Times New Roman" w:hAnsi="Times New Roman" w:cs="Times New Roman"/>
-        </w:rPr>
-        <w:t>For my second choice</w:t>
-      </w:r>
-    </w:p>
-    <w:p>
-      <w:pPr>
-        <w:rPr>
-          <w:rFonts w:ascii="Times New Roman" w:hAnsi="Times New Roman" w:cs="Times New Roman"/>
-        </w:rPr>
-      </w:pPr>
-    </w:p>
-    <w:p>
-      <w:pPr>
+        <w:t xml:space="preserve">Machine </w:t>
+      </w:r>
+      <w:r>
         <w:rPr>
           <w:rFonts w:ascii="Times New Roman" w:hAnsi="Times New Roman" w:cs="Times New Roman"/>
           <w:b/>
@@ -1348,7 +2002,8 @@
           <w:szCs w:val="32"/>
           <w:u w:val="single"/>
         </w:rPr>
-      </w:pPr>
+        <w:t xml:space="preserve">Learning Model #2 – </w:t>
+      </w:r>
       <w:r>
         <w:rPr>
           <w:rFonts w:ascii="Times New Roman" w:hAnsi="Times New Roman" w:cs="Times New Roman"/>
@@ -1358,8 +2013,736 @@
           <w:szCs w:val="32"/>
           <w:u w:val="single"/>
         </w:rPr>
-        <w:t>Results comparison across the models built (support with tables/figures)</w:t>
-      </w:r>
+        <w:t>Support Vector Machine</w:t>
+      </w:r>
+    </w:p>
+    <w:p>
+      <w:pPr>
+        <w:rPr>
+          <w:rFonts w:ascii="Times New Roman" w:hAnsi="Times New Roman" w:cs="Times New Roman"/>
+        </w:rPr>
+      </w:pPr>
+      <w:r>
+        <w:rPr>
+          <w:rFonts w:ascii="Times New Roman" w:hAnsi="Times New Roman" w:cs="Times New Roman"/>
+        </w:rPr>
+        <w:t>For my second choice, I decided to use a Support Vector Machine</w:t>
+      </w:r>
+      <w:r>
+        <w:rPr>
+          <w:rFonts w:ascii="Times New Roman" w:hAnsi="Times New Roman" w:cs="Times New Roman"/>
+        </w:rPr>
+        <w:t xml:space="preserve"> [10, 11]</w:t>
+      </w:r>
+      <w:r>
+        <w:rPr>
+          <w:rFonts w:ascii="Times New Roman" w:hAnsi="Times New Roman" w:cs="Times New Roman"/>
+        </w:rPr>
+        <w:t xml:space="preserve">. SVMs can be used for either classification or regression, but for this task, I </w:t>
+      </w:r>
+      <w:r>
+        <w:rPr>
+          <w:rFonts w:ascii="Times New Roman" w:hAnsi="Times New Roman" w:cs="Times New Roman"/>
+        </w:rPr>
+        <w:t>used</w:t>
+      </w:r>
+      <w:r>
+        <w:rPr>
+          <w:rFonts w:ascii="Times New Roman" w:hAnsi="Times New Roman" w:cs="Times New Roman"/>
+        </w:rPr>
+        <w:t xml:space="preserve"> classification since the goal was to </w:t>
+      </w:r>
+      <w:r>
+        <w:rPr>
+          <w:rFonts w:ascii="Times New Roman" w:hAnsi="Times New Roman" w:cs="Times New Roman"/>
+        </w:rPr>
+        <w:t>identify</w:t>
+      </w:r>
+      <w:r>
+        <w:rPr>
+          <w:rFonts w:ascii="Times New Roman" w:hAnsi="Times New Roman" w:cs="Times New Roman"/>
+        </w:rPr>
+        <w:t xml:space="preserve"> the 95 image classes</w:t>
+      </w:r>
+      <w:r>
+        <w:rPr>
+          <w:rFonts w:ascii="Times New Roman" w:hAnsi="Times New Roman" w:cs="Times New Roman"/>
+        </w:rPr>
+        <w:t xml:space="preserve"> (Excluding the 6 classes with a disproportionate number of images)</w:t>
+      </w:r>
+      <w:r>
+        <w:rPr>
+          <w:rFonts w:ascii="Times New Roman" w:hAnsi="Times New Roman" w:cs="Times New Roman"/>
+        </w:rPr>
+        <w:t xml:space="preserve">. SVMs </w:t>
+      </w:r>
+      <w:r>
+        <w:rPr>
+          <w:rFonts w:ascii="Times New Roman" w:hAnsi="Times New Roman" w:cs="Times New Roman"/>
+        </w:rPr>
+        <w:t xml:space="preserve">typically have good </w:t>
+      </w:r>
+      <w:r>
+        <w:rPr>
+          <w:rFonts w:ascii="Times New Roman" w:hAnsi="Times New Roman" w:cs="Times New Roman"/>
+        </w:rPr>
+        <w:t>performance on smaller datasets like Caltech-101 and work by optimising a decision boundary</w:t>
+      </w:r>
+      <w:r>
+        <w:rPr>
+          <w:rFonts w:ascii="Times New Roman" w:hAnsi="Times New Roman" w:cs="Times New Roman"/>
+        </w:rPr>
+        <w:t xml:space="preserve"> </w:t>
+      </w:r>
+      <w:r>
+        <w:rPr>
+          <w:rFonts w:ascii="Times New Roman" w:hAnsi="Times New Roman" w:cs="Times New Roman"/>
+        </w:rPr>
+        <w:t>[</w:t>
+      </w:r>
+      <w:r>
+        <w:rPr>
+          <w:rFonts w:ascii="Times New Roman" w:hAnsi="Times New Roman" w:cs="Times New Roman"/>
+        </w:rPr>
+        <w:t>12</w:t>
+      </w:r>
+      <w:r>
+        <w:rPr>
+          <w:rFonts w:ascii="Times New Roman" w:hAnsi="Times New Roman" w:cs="Times New Roman"/>
+        </w:rPr>
+        <w:t>]</w:t>
+      </w:r>
+      <w:r>
+        <w:rPr>
+          <w:rFonts w:ascii="Times New Roman" w:hAnsi="Times New Roman" w:cs="Times New Roman"/>
+        </w:rPr>
+        <w:t xml:space="preserve"> to separate the classes.</w:t>
+      </w:r>
+    </w:p>
+    <w:p>
+      <w:pPr>
+        <w:rPr>
+          <w:rFonts w:ascii="Times New Roman" w:hAnsi="Times New Roman" w:cs="Times New Roman"/>
+        </w:rPr>
+      </w:pPr>
+      <w:r>
+        <w:rPr>
+          <w:rFonts w:ascii="Times New Roman" w:hAnsi="Times New Roman" w:cs="Times New Roman"/>
+        </w:rPr>
+        <w:t xml:space="preserve">I initially tried using a linear kernel which projects </w:t>
+      </w:r>
+      <w:r>
+        <w:rPr>
+          <w:rFonts w:ascii="Times New Roman" w:hAnsi="Times New Roman" w:cs="Times New Roman"/>
+        </w:rPr>
+        <w:t>data</w:t>
+      </w:r>
+      <w:r>
+        <w:rPr>
+          <w:rFonts w:ascii="Times New Roman" w:hAnsi="Times New Roman" w:cs="Times New Roman"/>
+        </w:rPr>
+        <w:t xml:space="preserve"> into higher dimensions, allowing them to be linearly separable like in the figure</w:t>
+      </w:r>
+      <w:r>
+        <w:rPr>
+          <w:rFonts w:ascii="Times New Roman" w:hAnsi="Times New Roman" w:cs="Times New Roman"/>
+        </w:rPr>
+        <w:t xml:space="preserve"> </w:t>
+      </w:r>
+      <w:r>
+        <w:rPr>
+          <w:rFonts w:ascii="Times New Roman" w:hAnsi="Times New Roman" w:cs="Times New Roman"/>
+        </w:rPr>
+        <w:t>[13]</w:t>
+      </w:r>
+      <w:r>
+        <w:rPr>
+          <w:rFonts w:ascii="Times New Roman" w:hAnsi="Times New Roman" w:cs="Times New Roman"/>
+        </w:rPr>
+        <w:t xml:space="preserve"> below:</w:t>
+      </w:r>
+    </w:p>
+    <w:p>
+      <w:pPr>
+        <w:rPr>
+          <w:rFonts w:ascii="Times New Roman" w:hAnsi="Times New Roman" w:cs="Times New Roman"/>
+        </w:rPr>
+      </w:pPr>
+      <w:r>
+        <w:fldChar w:fldCharType="begin"/>
+      </w:r>
+      <w:r>
+        <w:instrText xml:space="preserve"> INCLUDEPICTURE "/Users/luke/Library/Group Containers/UBF8T346G9.ms/WebArchiveCopyPasteTempFiles/com.microsoft.Word/svm_kernel_trick.png" \* MERGEFORMATINET </w:instrText>
+      </w:r>
+      <w:r>
+        <w:fldChar w:fldCharType="separate"/>
+      </w:r>
+      <w:r>
+        <w:rPr>
+          <w:noProof/>
+        </w:rPr>
+        <w:drawing>
+          <wp:inline distT="0" distB="0" distL="0" distR="0" wp14:anchorId="7F851E78" wp14:editId="530A42CA">
+            <wp:extent cx="5731510" cy="2285365"/>
+            <wp:effectExtent l="0" t="0" r="0" b="635"/>
+            <wp:docPr id="811631933" name="Picture 1" descr="Support-vector machines - SVM — machine learning note documentation"/>
+            <wp:cNvGraphicFramePr>
+              <a:graphicFrameLocks xmlns:a="http://schemas.openxmlformats.org/drawingml/2006/main" noChangeAspect="1"/>
+            </wp:cNvGraphicFramePr>
+            <a:graphic xmlns:a="http://schemas.openxmlformats.org/drawingml/2006/main">
+              <a:graphicData uri="http://schemas.openxmlformats.org/drawingml/2006/picture">
+                <pic:pic xmlns:pic="http://schemas.openxmlformats.org/drawingml/2006/picture">
+                  <pic:nvPicPr>
+                    <pic:cNvPr id="0" name="Picture 1" descr="Support-vector machines - SVM — machine learning note documentation"/>
+                    <pic:cNvPicPr>
+                      <a:picLocks noChangeAspect="1" noChangeArrowheads="1"/>
+                    </pic:cNvPicPr>
+                  </pic:nvPicPr>
+                  <pic:blipFill>
+                    <a:blip r:embed="rId10">
+                      <a:extLst>
+                        <a:ext uri="{28A0092B-C50C-407E-A947-70E740481C1C}">
+                          <a14:useLocalDpi xmlns:a14="http://schemas.microsoft.com/office/drawing/2010/main" val="0"/>
+                        </a:ext>
+                      </a:extLst>
+                    </a:blip>
+                    <a:srcRect/>
+                    <a:stretch>
+                      <a:fillRect/>
+                    </a:stretch>
+                  </pic:blipFill>
+                  <pic:spPr bwMode="auto">
+                    <a:xfrm>
+                      <a:off x="0" y="0"/>
+                      <a:ext cx="5731510" cy="2285365"/>
+                    </a:xfrm>
+                    <a:prstGeom prst="rect">
+                      <a:avLst/>
+                    </a:prstGeom>
+                    <a:noFill/>
+                    <a:ln>
+                      <a:noFill/>
+                    </a:ln>
+                  </pic:spPr>
+                </pic:pic>
+              </a:graphicData>
+            </a:graphic>
+          </wp:inline>
+        </w:drawing>
+      </w:r>
+      <w:r>
+        <w:fldChar w:fldCharType="end"/>
+      </w:r>
+      <w:r>
+        <w:rPr>
+          <w:rFonts w:ascii="Times New Roman" w:hAnsi="Times New Roman" w:cs="Times New Roman"/>
+        </w:rPr>
+        <w:t xml:space="preserve"> </w:t>
+      </w:r>
+      <w:r>
+        <w:rPr>
+          <w:rFonts w:ascii="Times New Roman" w:hAnsi="Times New Roman" w:cs="Times New Roman"/>
+        </w:rPr>
+        <w:t xml:space="preserve">However, </w:t>
+      </w:r>
+      <w:r>
+        <w:rPr>
+          <w:rFonts w:ascii="Times New Roman" w:hAnsi="Times New Roman" w:cs="Times New Roman"/>
+        </w:rPr>
+        <w:t xml:space="preserve">it </w:t>
+      </w:r>
+      <w:r>
+        <w:rPr>
+          <w:rFonts w:ascii="Times New Roman" w:hAnsi="Times New Roman" w:cs="Times New Roman"/>
+        </w:rPr>
+        <w:t xml:space="preserve">wasn’t giving good evaluation accuracy, so I tried </w:t>
+      </w:r>
+      <w:r>
+        <w:rPr>
+          <w:rFonts w:ascii="Times New Roman" w:hAnsi="Times New Roman" w:cs="Times New Roman"/>
+        </w:rPr>
+        <w:t>radial basis function (RBF)</w:t>
+      </w:r>
+      <w:r>
+        <w:rPr>
+          <w:rFonts w:ascii="Times New Roman" w:hAnsi="Times New Roman" w:cs="Times New Roman"/>
+        </w:rPr>
+        <w:t xml:space="preserve"> </w:t>
+      </w:r>
+      <w:r>
+        <w:rPr>
+          <w:rFonts w:ascii="Times New Roman" w:hAnsi="Times New Roman" w:cs="Times New Roman"/>
+        </w:rPr>
+        <w:t>instead</w:t>
+      </w:r>
+      <w:r>
+        <w:rPr>
+          <w:rFonts w:ascii="Times New Roman" w:hAnsi="Times New Roman" w:cs="Times New Roman"/>
+        </w:rPr>
+        <w:t>.</w:t>
+      </w:r>
+      <w:r>
+        <w:rPr>
+          <w:rFonts w:ascii="Times New Roman" w:hAnsi="Times New Roman" w:cs="Times New Roman"/>
+        </w:rPr>
+        <w:t xml:space="preserve"> </w:t>
+      </w:r>
+      <w:r>
+        <w:rPr>
+          <w:rFonts w:ascii="Times New Roman" w:hAnsi="Times New Roman" w:cs="Times New Roman"/>
+        </w:rPr>
+        <w:t xml:space="preserve">I chose to use the </w:t>
+      </w:r>
+      <w:r>
+        <w:rPr>
+          <w:rFonts w:ascii="Times New Roman" w:hAnsi="Times New Roman" w:cs="Times New Roman"/>
+        </w:rPr>
+        <w:t xml:space="preserve">RBF </w:t>
+      </w:r>
+      <w:r>
+        <w:rPr>
+          <w:rFonts w:ascii="Times New Roman" w:hAnsi="Times New Roman" w:cs="Times New Roman"/>
+        </w:rPr>
+        <w:t>kernel</w:t>
+      </w:r>
+      <w:r>
+        <w:rPr>
+          <w:rFonts w:ascii="Times New Roman" w:hAnsi="Times New Roman" w:cs="Times New Roman"/>
+        </w:rPr>
+        <w:t xml:space="preserve"> because of </w:t>
+      </w:r>
+      <w:r>
+        <w:rPr>
+          <w:rFonts w:ascii="Times New Roman" w:hAnsi="Times New Roman" w:cs="Times New Roman"/>
+        </w:rPr>
+        <w:t xml:space="preserve">the number of classes and the complexity of the dataset. </w:t>
+      </w:r>
+      <w:r>
+        <w:rPr>
+          <w:rFonts w:ascii="Times New Roman" w:hAnsi="Times New Roman" w:cs="Times New Roman"/>
+        </w:rPr>
+        <w:t xml:space="preserve">Whilst the RBF kernel also projects data into higher dimensions, the difference is that it uses a non-linear transformation to create curved decision boundaries </w:t>
+      </w:r>
+      <w:r>
+        <w:rPr>
+          <w:rFonts w:ascii="Times New Roman" w:hAnsi="Times New Roman" w:cs="Times New Roman"/>
+        </w:rPr>
+        <w:t>rather than a flat one like in the image above</w:t>
+      </w:r>
+      <w:r>
+        <w:rPr>
+          <w:rFonts w:ascii="Times New Roman" w:hAnsi="Times New Roman" w:cs="Times New Roman"/>
+        </w:rPr>
+        <w:t>.</w:t>
+      </w:r>
+      <w:r>
+        <w:rPr>
+          <w:rFonts w:ascii="Times New Roman" w:hAnsi="Times New Roman" w:cs="Times New Roman"/>
+        </w:rPr>
+        <w:t xml:space="preserve"> </w:t>
+      </w:r>
+      <w:r>
+        <w:rPr>
+          <w:rFonts w:ascii="Times New Roman" w:hAnsi="Times New Roman" w:cs="Times New Roman"/>
+        </w:rPr>
+        <w:t xml:space="preserve">After switching to RBF, I </w:t>
+      </w:r>
+      <w:r>
+        <w:rPr>
+          <w:rFonts w:ascii="Times New Roman" w:hAnsi="Times New Roman" w:cs="Times New Roman"/>
+        </w:rPr>
+        <w:t xml:space="preserve">also </w:t>
+      </w:r>
+      <w:r>
+        <w:rPr>
+          <w:rFonts w:ascii="Times New Roman" w:hAnsi="Times New Roman" w:cs="Times New Roman"/>
+        </w:rPr>
+        <w:t>set the max</w:t>
+      </w:r>
+      <w:r>
+        <w:rPr>
+          <w:rFonts w:ascii="Times New Roman" w:hAnsi="Times New Roman" w:cs="Times New Roman"/>
+        </w:rPr>
+        <w:t xml:space="preserve">imum </w:t>
+      </w:r>
+      <w:r>
+        <w:rPr>
+          <w:rFonts w:ascii="Times New Roman" w:hAnsi="Times New Roman" w:cs="Times New Roman"/>
+        </w:rPr>
+        <w:t>iter</w:t>
+      </w:r>
+      <w:r>
+        <w:rPr>
+          <w:rFonts w:ascii="Times New Roman" w:hAnsi="Times New Roman" w:cs="Times New Roman"/>
+        </w:rPr>
+        <w:t>ations</w:t>
+      </w:r>
+      <w:r>
+        <w:rPr>
+          <w:rFonts w:ascii="Times New Roman" w:hAnsi="Times New Roman" w:cs="Times New Roman"/>
+        </w:rPr>
+        <w:t> parameter to 5000 to limit the training time</w:t>
+      </w:r>
+      <w:r>
+        <w:rPr>
+          <w:rFonts w:ascii="Times New Roman" w:hAnsi="Times New Roman" w:cs="Times New Roman"/>
+        </w:rPr>
+        <w:t xml:space="preserve"> because training was taking way too </w:t>
+      </w:r>
+      <w:r>
+        <w:rPr>
+          <w:rFonts w:ascii="Times New Roman" w:hAnsi="Times New Roman" w:cs="Times New Roman"/>
+        </w:rPr>
+        <w:lastRenderedPageBreak/>
+        <w:t xml:space="preserve">long and for some reason on windows, even with verbosity set to true there was no </w:t>
+      </w:r>
+      <w:r>
+        <w:rPr>
+          <w:rFonts w:ascii="Times New Roman" w:hAnsi="Times New Roman" w:cs="Times New Roman"/>
+        </w:rPr>
+        <w:t>logging,</w:t>
+      </w:r>
+      <w:r>
+        <w:rPr>
+          <w:rFonts w:ascii="Times New Roman" w:hAnsi="Times New Roman" w:cs="Times New Roman"/>
+        </w:rPr>
+        <w:t xml:space="preserve"> so I had no way of knowing if the model was close to finishing </w:t>
+      </w:r>
+      <w:r>
+        <w:rPr>
+          <w:rFonts w:ascii="Times New Roman" w:hAnsi="Times New Roman" w:cs="Times New Roman"/>
+        </w:rPr>
+        <w:t>its</w:t>
+      </w:r>
+      <w:r>
+        <w:rPr>
+          <w:rFonts w:ascii="Times New Roman" w:hAnsi="Times New Roman" w:cs="Times New Roman"/>
+        </w:rPr>
+        <w:t xml:space="preserve"> training</w:t>
+      </w:r>
+      <w:r>
+        <w:rPr>
+          <w:rFonts w:ascii="Times New Roman" w:hAnsi="Times New Roman" w:cs="Times New Roman"/>
+        </w:rPr>
+        <w:t>. On mac I could see the logging, but it was impractically slow</w:t>
+      </w:r>
+      <w:r>
+        <w:rPr>
+          <w:rFonts w:ascii="Times New Roman" w:hAnsi="Times New Roman" w:cs="Times New Roman"/>
+        </w:rPr>
+        <w:t xml:space="preserve">. I </w:t>
+      </w:r>
+      <w:r>
+        <w:rPr>
+          <w:rFonts w:ascii="Times New Roman" w:hAnsi="Times New Roman" w:cs="Times New Roman"/>
+        </w:rPr>
+        <w:t xml:space="preserve">ended up using </w:t>
+      </w:r>
+      <w:r>
+        <w:rPr>
+          <w:rFonts w:ascii="Times New Roman" w:hAnsi="Times New Roman" w:cs="Times New Roman"/>
+        </w:rPr>
+        <w:t>scikit-learn’s Pipeline</w:t>
+      </w:r>
+      <w:r>
+        <w:rPr>
+          <w:rFonts w:ascii="Times New Roman" w:hAnsi="Times New Roman" w:cs="Times New Roman"/>
+        </w:rPr>
+        <w:t xml:space="preserve"> [14]</w:t>
+      </w:r>
+      <w:r>
+        <w:rPr>
+          <w:rFonts w:ascii="Times New Roman" w:hAnsi="Times New Roman" w:cs="Times New Roman"/>
+        </w:rPr>
+        <w:t> class combined with SVC</w:t>
+      </w:r>
+      <w:r>
+        <w:rPr>
+          <w:rFonts w:ascii="Times New Roman" w:hAnsi="Times New Roman" w:cs="Times New Roman"/>
+        </w:rPr>
+        <w:t xml:space="preserve"> [15]</w:t>
+      </w:r>
+      <w:r>
+        <w:rPr>
+          <w:rFonts w:ascii="Times New Roman" w:hAnsi="Times New Roman" w:cs="Times New Roman"/>
+        </w:rPr>
+        <w:t xml:space="preserve"> to get the training working, as I also tried using </w:t>
+      </w:r>
+      <w:r>
+        <w:rPr>
+          <w:rFonts w:ascii="Times New Roman" w:hAnsi="Times New Roman" w:cs="Times New Roman"/>
+        </w:rPr>
+        <w:t>liblinear,</w:t>
+      </w:r>
+      <w:r>
+        <w:rPr>
+          <w:rFonts w:ascii="Times New Roman" w:hAnsi="Times New Roman" w:cs="Times New Roman"/>
+        </w:rPr>
+        <w:t xml:space="preserve"> but the training seemed to be taking forever without</w:t>
+      </w:r>
+      <w:r>
+        <w:rPr>
+          <w:rFonts w:ascii="Times New Roman" w:hAnsi="Times New Roman" w:cs="Times New Roman"/>
+        </w:rPr>
+        <w:t xml:space="preserve"> any</w:t>
+      </w:r>
+      <w:r>
+        <w:rPr>
+          <w:rFonts w:ascii="Times New Roman" w:hAnsi="Times New Roman" w:cs="Times New Roman"/>
+        </w:rPr>
+        <w:t xml:space="preserve"> improvement</w:t>
+      </w:r>
+      <w:r>
+        <w:rPr>
+          <w:rFonts w:ascii="Times New Roman" w:hAnsi="Times New Roman" w:cs="Times New Roman"/>
+        </w:rPr>
+        <w:t>.</w:t>
+      </w:r>
+    </w:p>
+    <w:p>
+      <w:pPr>
+        <w:rPr>
+          <w:rFonts w:ascii="Times New Roman" w:hAnsi="Times New Roman" w:cs="Times New Roman"/>
+        </w:rPr>
+      </w:pPr>
+      <w:r>
+        <w:rPr>
+          <w:rFonts w:ascii="Times New Roman" w:hAnsi="Times New Roman" w:cs="Times New Roman"/>
+        </w:rPr>
+        <w:t>To keep everything consistent across my models, I used the same image loading and augmentation module as I did for the CNN. By balancing the classes, the SVM was better able to generalise across all categories, as the decision boundary wasn’t biased towards the majority classes.</w:t>
+      </w:r>
+    </w:p>
+    <w:p>
+      <w:pPr>
+        <w:rPr>
+          <w:rFonts w:ascii="Times New Roman" w:hAnsi="Times New Roman" w:cs="Times New Roman"/>
+        </w:rPr>
+      </w:pPr>
+      <w:r>
+        <w:rPr>
+          <w:rFonts w:ascii="Times New Roman" w:hAnsi="Times New Roman" w:cs="Times New Roman"/>
+        </w:rPr>
+        <w:t xml:space="preserve">It took 31 minutes 41 seconds to train the SVM and 15 minutes 11.5 seconds to evaluate. A major difference between the </w:t>
+      </w:r>
+      <w:r>
+        <w:rPr>
+          <w:rFonts w:ascii="Times New Roman" w:hAnsi="Times New Roman" w:cs="Times New Roman"/>
+        </w:rPr>
+        <w:t>two models</w:t>
+      </w:r>
+      <w:r>
+        <w:rPr>
+          <w:rFonts w:ascii="Times New Roman" w:hAnsi="Times New Roman" w:cs="Times New Roman"/>
+        </w:rPr>
+        <w:t xml:space="preserve"> is that the evaluation took </w:t>
+      </w:r>
+      <w:r>
+        <w:rPr>
+          <w:rFonts w:ascii="Times New Roman" w:hAnsi="Times New Roman" w:cs="Times New Roman"/>
+        </w:rPr>
+        <w:t>extremely long for the SVM compared to the CNN. These are the results from the SVM:</w:t>
+      </w:r>
+    </w:p>
+    <w:p>
+      <w:pPr>
+        <w:rPr>
+          <w:rFonts w:ascii="Times New Roman" w:hAnsi="Times New Roman" w:cs="Times New Roman"/>
+        </w:rPr>
+      </w:pPr>
+    </w:p>
+    <w:tbl>
+      <w:tblPr>
+        <w:tblStyle w:val="TableGrid"/>
+        <w:tblW w:w="0" w:type="auto"/>
+        <w:tblLook w:val="04A0" w:firstRow="1" w:lastRow="0" w:firstColumn="1" w:lastColumn="0" w:noHBand="0" w:noVBand="1"/>
+      </w:tblPr>
+      <w:tblGrid>
+        <w:gridCol w:w="4508"/>
+        <w:gridCol w:w="4508"/>
+      </w:tblGrid>
+      <w:tr>
+        <w:tc>
+          <w:tcPr>
+            <w:tcW w:w="4508" w:type="dxa"/>
+          </w:tcPr>
+          <w:p>
+            <w:pPr>
+              <w:rPr>
+                <w:rFonts w:ascii="Times New Roman" w:hAnsi="Times New Roman" w:cs="Times New Roman"/>
+              </w:rPr>
+            </w:pPr>
+            <w:r>
+              <w:rPr>
+                <w:rFonts w:ascii="Times New Roman" w:hAnsi="Times New Roman" w:cs="Times New Roman"/>
+              </w:rPr>
+              <w:t>Accuracy</w:t>
+            </w:r>
+          </w:p>
+        </w:tc>
+        <w:tc>
+          <w:tcPr>
+            <w:tcW w:w="4508" w:type="dxa"/>
+          </w:tcPr>
+          <w:p>
+            <w:pPr>
+              <w:rPr>
+                <w:rFonts w:ascii="Times New Roman" w:hAnsi="Times New Roman" w:cs="Times New Roman"/>
+              </w:rPr>
+            </w:pPr>
+            <w:r>
+              <w:rPr>
+                <w:rFonts w:ascii="Times New Roman" w:hAnsi="Times New Roman" w:cs="Times New Roman"/>
+              </w:rPr>
+              <w:t>21</w:t>
+            </w:r>
+            <w:r>
+              <w:rPr>
+                <w:rFonts w:ascii="Times New Roman" w:hAnsi="Times New Roman" w:cs="Times New Roman"/>
+              </w:rPr>
+              <w:t>.</w:t>
+            </w:r>
+            <w:r>
+              <w:rPr>
+                <w:rFonts w:ascii="Times New Roman" w:hAnsi="Times New Roman" w:cs="Times New Roman"/>
+              </w:rPr>
+              <w:t>54</w:t>
+            </w:r>
+            <w:r>
+              <w:rPr>
+                <w:rFonts w:ascii="Times New Roman" w:hAnsi="Times New Roman" w:cs="Times New Roman"/>
+              </w:rPr>
+              <w:t>%</w:t>
+            </w:r>
+          </w:p>
+        </w:tc>
+      </w:tr>
+      <w:tr>
+        <w:tc>
+          <w:tcPr>
+            <w:tcW w:w="4508" w:type="dxa"/>
+          </w:tcPr>
+          <w:p>
+            <w:pPr>
+              <w:rPr>
+                <w:rFonts w:ascii="Times New Roman" w:hAnsi="Times New Roman" w:cs="Times New Roman"/>
+              </w:rPr>
+            </w:pPr>
+            <w:r>
+              <w:rPr>
+                <w:rFonts w:ascii="Times New Roman" w:hAnsi="Times New Roman" w:cs="Times New Roman"/>
+              </w:rPr>
+              <w:t>Misclassified samples</w:t>
+            </w:r>
+          </w:p>
+        </w:tc>
+        <w:tc>
+          <w:tcPr>
+            <w:tcW w:w="4508" w:type="dxa"/>
+          </w:tcPr>
+          <w:p>
+            <w:pPr>
+              <w:rPr>
+                <w:rFonts w:ascii="Times New Roman" w:hAnsi="Times New Roman" w:cs="Times New Roman"/>
+              </w:rPr>
+            </w:pPr>
+            <w:r>
+              <w:rPr>
+                <w:rFonts w:ascii="Times New Roman" w:hAnsi="Times New Roman" w:cs="Times New Roman"/>
+              </w:rPr>
+              <w:t>1908</w:t>
+            </w:r>
+          </w:p>
+        </w:tc>
+      </w:tr>
+      <w:tr>
+        <w:tc>
+          <w:tcPr>
+            <w:tcW w:w="4508" w:type="dxa"/>
+          </w:tcPr>
+          <w:p>
+            <w:pPr>
+              <w:rPr>
+                <w:rFonts w:ascii="Times New Roman" w:hAnsi="Times New Roman" w:cs="Times New Roman"/>
+              </w:rPr>
+            </w:pPr>
+            <w:r>
+              <w:rPr>
+                <w:rFonts w:ascii="Times New Roman" w:hAnsi="Times New Roman" w:cs="Times New Roman"/>
+              </w:rPr>
+              <w:t>Total samples</w:t>
+            </w:r>
+          </w:p>
+        </w:tc>
+        <w:tc>
+          <w:tcPr>
+            <w:tcW w:w="4508" w:type="dxa"/>
+          </w:tcPr>
+          <w:p>
+            <w:pPr>
+              <w:rPr>
+                <w:rFonts w:ascii="Times New Roman" w:hAnsi="Times New Roman" w:cs="Times New Roman"/>
+              </w:rPr>
+            </w:pPr>
+            <w:r>
+              <w:rPr>
+                <w:rFonts w:ascii="Times New Roman" w:hAnsi="Times New Roman" w:cs="Times New Roman"/>
+              </w:rPr>
+              <w:t>2432</w:t>
+            </w:r>
+          </w:p>
+        </w:tc>
+      </w:tr>
+    </w:tbl>
+    <w:p>
+      <w:pPr>
+        <w:rPr>
+          <w:rFonts w:ascii="Times New Roman" w:hAnsi="Times New Roman" w:cs="Times New Roman"/>
+        </w:rPr>
+      </w:pPr>
+    </w:p>
+    <w:p>
+      <w:pPr>
+        <w:rPr>
+          <w:rFonts w:ascii="Times New Roman" w:hAnsi="Times New Roman" w:cs="Times New Roman"/>
+        </w:rPr>
+      </w:pPr>
+      <w:r>
+        <w:rPr>
+          <w:rFonts w:ascii="Times New Roman" w:hAnsi="Times New Roman" w:cs="Times New Roman"/>
+        </w:rPr>
+        <w:t xml:space="preserve">Overall, the SVM performed quite </w:t>
+      </w:r>
+      <w:r>
+        <w:rPr>
+          <w:rFonts w:ascii="Times New Roman" w:hAnsi="Times New Roman" w:cs="Times New Roman"/>
+        </w:rPr>
+        <w:t>poorly,</w:t>
+      </w:r>
+      <w:r>
+        <w:rPr>
+          <w:rFonts w:ascii="Times New Roman" w:hAnsi="Times New Roman" w:cs="Times New Roman"/>
+        </w:rPr>
+        <w:t xml:space="preserve"> and the implementation was tedious</w:t>
+      </w:r>
+      <w:r>
+        <w:rPr>
+          <w:rFonts w:ascii="Times New Roman" w:hAnsi="Times New Roman" w:cs="Times New Roman"/>
+        </w:rPr>
+        <w:t xml:space="preserve">. I think due to the </w:t>
+      </w:r>
+      <w:r>
+        <w:rPr>
+          <w:rFonts w:ascii="Times New Roman" w:hAnsi="Times New Roman" w:cs="Times New Roman"/>
+        </w:rPr>
+        <w:t xml:space="preserve">very high number of classes, the model struggled. Also, the fact that the input pixels had to be flattened, the model can lose sense of special relationships and features. </w:t>
+      </w:r>
+    </w:p>
+    <w:p>
+      <w:pPr>
+        <w:rPr>
+          <w:rFonts w:ascii="Times New Roman" w:hAnsi="Times New Roman" w:cs="Times New Roman"/>
+        </w:rPr>
+      </w:pPr>
     </w:p>
     <w:p>
       <w:pPr>
@@ -1375,22 +2758,14 @@
       <w:r>
         <w:rPr>
           <w:rFonts w:ascii="Times New Roman" w:hAnsi="Times New Roman" w:cs="Times New Roman"/>
-        </w:rPr>
-        <w:lastRenderedPageBreak/>
-        <w:t>d</w:t>
-      </w:r>
-    </w:p>
-    <w:p>
-      <w:pPr>
-        <w:rPr>
-          <w:rFonts w:ascii="Times New Roman" w:hAnsi="Times New Roman" w:cs="Times New Roman"/>
           <w:b/>
           <w:bCs/>
           <w:sz w:val="32"/>
           <w:szCs w:val="32"/>
           <w:u w:val="single"/>
         </w:rPr>
-      </w:pPr>
+        <w:t xml:space="preserve">Results </w:t>
+      </w:r>
       <w:r>
         <w:rPr>
           <w:rFonts w:ascii="Times New Roman" w:hAnsi="Times New Roman" w:cs="Times New Roman"/>
@@ -1400,10 +2775,724 @@
           <w:szCs w:val="32"/>
           <w:u w:val="single"/>
         </w:rPr>
-        <w:t xml:space="preserve">Conclusion, </w:t>
-      </w:r>
-      <w:proofErr w:type="spellStart"/>
-      <w:r>
+        <w:t>Comparison</w:t>
+      </w:r>
+    </w:p>
+    <w:p>
+      <w:pPr>
+        <w:rPr>
+          <w:rFonts w:ascii="Times New Roman" w:hAnsi="Times New Roman" w:cs="Times New Roman"/>
+        </w:rPr>
+      </w:pPr>
+      <w:r>
+        <w:rPr>
+          <w:rFonts w:ascii="Times New Roman" w:hAnsi="Times New Roman" w:cs="Times New Roman"/>
+        </w:rPr>
+        <w:t>Model results comparison table:</w:t>
+      </w:r>
+    </w:p>
+    <w:tbl>
+      <w:tblPr>
+        <w:tblStyle w:val="TableGrid"/>
+        <w:tblW w:w="9014" w:type="dxa"/>
+        <w:tblLook w:val="04A0" w:firstRow="1" w:lastRow="0" w:firstColumn="1" w:lastColumn="0" w:noHBand="0" w:noVBand="1"/>
+      </w:tblPr>
+      <w:tblGrid>
+        <w:gridCol w:w="1132"/>
+        <w:gridCol w:w="1347"/>
+        <w:gridCol w:w="1398"/>
+        <w:gridCol w:w="1621"/>
+        <w:gridCol w:w="1582"/>
+        <w:gridCol w:w="1934"/>
+      </w:tblGrid>
+      <w:tr>
+        <w:trPr>
+          <w:trHeight w:val="522"/>
+        </w:trPr>
+        <w:tc>
+          <w:tcPr>
+            <w:tcW w:w="1132" w:type="dxa"/>
+          </w:tcPr>
+          <w:p>
+            <w:pPr>
+              <w:rPr>
+                <w:rFonts w:ascii="Times New Roman" w:hAnsi="Times New Roman" w:cs="Times New Roman"/>
+              </w:rPr>
+            </w:pPr>
+            <w:r>
+              <w:rPr>
+                <w:rFonts w:ascii="Times New Roman" w:hAnsi="Times New Roman" w:cs="Times New Roman"/>
+              </w:rPr>
+              <w:t>Model</w:t>
+            </w:r>
+          </w:p>
+        </w:tc>
+        <w:tc>
+          <w:tcPr>
+            <w:tcW w:w="1347" w:type="dxa"/>
+          </w:tcPr>
+          <w:p>
+            <w:pPr>
+              <w:rPr>
+                <w:rFonts w:ascii="Times New Roman" w:hAnsi="Times New Roman" w:cs="Times New Roman"/>
+              </w:rPr>
+            </w:pPr>
+            <w:r>
+              <w:rPr>
+                <w:rFonts w:ascii="Times New Roman" w:hAnsi="Times New Roman" w:cs="Times New Roman"/>
+              </w:rPr>
+              <w:t>Training Time (Real time)</w:t>
+            </w:r>
+          </w:p>
+        </w:tc>
+        <w:tc>
+          <w:tcPr>
+            <w:tcW w:w="1398" w:type="dxa"/>
+          </w:tcPr>
+          <w:p>
+            <w:pPr>
+              <w:rPr>
+                <w:rFonts w:ascii="Times New Roman" w:hAnsi="Times New Roman" w:cs="Times New Roman"/>
+              </w:rPr>
+            </w:pPr>
+            <w:r>
+              <w:rPr>
+                <w:rFonts w:ascii="Times New Roman" w:hAnsi="Times New Roman" w:cs="Times New Roman"/>
+              </w:rPr>
+              <w:t>Training Time (Epochs)</w:t>
+            </w:r>
+          </w:p>
+        </w:tc>
+        <w:tc>
+          <w:tcPr>
+            <w:tcW w:w="1621" w:type="dxa"/>
+          </w:tcPr>
+          <w:p>
+            <w:pPr>
+              <w:rPr>
+                <w:rFonts w:ascii="Times New Roman" w:hAnsi="Times New Roman" w:cs="Times New Roman"/>
+              </w:rPr>
+            </w:pPr>
+            <w:r>
+              <w:rPr>
+                <w:rFonts w:ascii="Times New Roman" w:hAnsi="Times New Roman" w:cs="Times New Roman"/>
+              </w:rPr>
+              <w:t>Evaluation Time</w:t>
+            </w:r>
+          </w:p>
+        </w:tc>
+        <w:tc>
+          <w:tcPr>
+            <w:tcW w:w="1582" w:type="dxa"/>
+          </w:tcPr>
+          <w:p>
+            <w:pPr>
+              <w:rPr>
+                <w:rFonts w:ascii="Times New Roman" w:hAnsi="Times New Roman" w:cs="Times New Roman"/>
+              </w:rPr>
+            </w:pPr>
+            <w:r>
+              <w:rPr>
+                <w:rFonts w:ascii="Times New Roman" w:hAnsi="Times New Roman" w:cs="Times New Roman"/>
+              </w:rPr>
+              <w:t>Accuracy (%)</w:t>
+            </w:r>
+          </w:p>
+        </w:tc>
+        <w:tc>
+          <w:tcPr>
+            <w:tcW w:w="1934" w:type="dxa"/>
+          </w:tcPr>
+          <w:p>
+            <w:pPr>
+              <w:rPr>
+                <w:rFonts w:ascii="Times New Roman" w:hAnsi="Times New Roman" w:cs="Times New Roman"/>
+              </w:rPr>
+            </w:pPr>
+            <w:r>
+              <w:rPr>
+                <w:rFonts w:ascii="Times New Roman" w:hAnsi="Times New Roman" w:cs="Times New Roman"/>
+              </w:rPr>
+              <w:t>Misclassified Samples out of 2432 total</w:t>
+            </w:r>
+          </w:p>
+        </w:tc>
+      </w:tr>
+      <w:tr>
+        <w:trPr>
+          <w:trHeight w:val="247"/>
+        </w:trPr>
+        <w:tc>
+          <w:tcPr>
+            <w:tcW w:w="1132" w:type="dxa"/>
+          </w:tcPr>
+          <w:p>
+            <w:pPr>
+              <w:rPr>
+                <w:rFonts w:ascii="Times New Roman" w:hAnsi="Times New Roman" w:cs="Times New Roman"/>
+              </w:rPr>
+            </w:pPr>
+            <w:r>
+              <w:rPr>
+                <w:rFonts w:ascii="Times New Roman" w:hAnsi="Times New Roman" w:cs="Times New Roman"/>
+              </w:rPr>
+              <w:t>SVM</w:t>
+            </w:r>
+          </w:p>
+        </w:tc>
+        <w:tc>
+          <w:tcPr>
+            <w:tcW w:w="1347" w:type="dxa"/>
+            <w:shd w:val="clear" w:color="auto" w:fill="FF2600"/>
+          </w:tcPr>
+          <w:p>
+            <w:pPr>
+              <w:rPr>
+                <w:rFonts w:ascii="Times New Roman" w:hAnsi="Times New Roman" w:cs="Times New Roman"/>
+              </w:rPr>
+            </w:pPr>
+            <w:r>
+              <w:rPr>
+                <w:rFonts w:ascii="Times New Roman" w:hAnsi="Times New Roman" w:cs="Times New Roman"/>
+              </w:rPr>
+              <w:t>31 minutes 41 seconds</w:t>
+            </w:r>
+          </w:p>
+        </w:tc>
+        <w:tc>
+          <w:tcPr>
+            <w:tcW w:w="1398" w:type="dxa"/>
+            <w:shd w:val="clear" w:color="auto" w:fill="auto"/>
+          </w:tcPr>
+          <w:p>
+            <w:pPr>
+              <w:rPr>
+                <w:rFonts w:ascii="Times New Roman" w:hAnsi="Times New Roman" w:cs="Times New Roman"/>
+              </w:rPr>
+            </w:pPr>
+            <w:r>
+              <w:rPr>
+                <w:rFonts w:ascii="Times New Roman" w:hAnsi="Times New Roman" w:cs="Times New Roman"/>
+              </w:rPr>
+              <w:t>N/A</w:t>
+            </w:r>
+          </w:p>
+        </w:tc>
+        <w:tc>
+          <w:tcPr>
+            <w:tcW w:w="1621" w:type="dxa"/>
+            <w:shd w:val="clear" w:color="auto" w:fill="FF2600"/>
+          </w:tcPr>
+          <w:p>
+            <w:pPr>
+              <w:rPr>
+                <w:rFonts w:ascii="Times New Roman" w:hAnsi="Times New Roman" w:cs="Times New Roman"/>
+              </w:rPr>
+            </w:pPr>
+            <w:r>
+              <w:rPr>
+                <w:rFonts w:ascii="Times New Roman" w:hAnsi="Times New Roman" w:cs="Times New Roman"/>
+              </w:rPr>
+              <w:t>15 minutes 11.5 seconds</w:t>
+            </w:r>
+          </w:p>
+        </w:tc>
+        <w:tc>
+          <w:tcPr>
+            <w:tcW w:w="1582" w:type="dxa"/>
+            <w:shd w:val="clear" w:color="auto" w:fill="FF9300"/>
+          </w:tcPr>
+          <w:p>
+            <w:pPr>
+              <w:rPr>
+                <w:rFonts w:ascii="Times New Roman" w:hAnsi="Times New Roman" w:cs="Times New Roman"/>
+              </w:rPr>
+            </w:pPr>
+            <w:r>
+              <w:rPr>
+                <w:rFonts w:ascii="Times New Roman" w:hAnsi="Times New Roman" w:cs="Times New Roman"/>
+              </w:rPr>
+              <w:t>21.54</w:t>
+            </w:r>
+          </w:p>
+        </w:tc>
+        <w:tc>
+          <w:tcPr>
+            <w:tcW w:w="1934" w:type="dxa"/>
+            <w:shd w:val="clear" w:color="auto" w:fill="FF9300"/>
+          </w:tcPr>
+          <w:p>
+            <w:pPr>
+              <w:rPr>
+                <w:rFonts w:ascii="Times New Roman" w:hAnsi="Times New Roman" w:cs="Times New Roman"/>
+              </w:rPr>
+            </w:pPr>
+            <w:r>
+              <w:rPr>
+                <w:rFonts w:ascii="Times New Roman" w:hAnsi="Times New Roman" w:cs="Times New Roman"/>
+              </w:rPr>
+              <w:t>1908</w:t>
+            </w:r>
+          </w:p>
+        </w:tc>
+      </w:tr>
+      <w:tr>
+        <w:trPr>
+          <w:trHeight w:val="260"/>
+        </w:trPr>
+        <w:tc>
+          <w:tcPr>
+            <w:tcW w:w="1132" w:type="dxa"/>
+          </w:tcPr>
+          <w:p>
+            <w:pPr>
+              <w:rPr>
+                <w:rFonts w:ascii="Times New Roman" w:hAnsi="Times New Roman" w:cs="Times New Roman"/>
+              </w:rPr>
+            </w:pPr>
+            <w:r>
+              <w:rPr>
+                <w:rFonts w:ascii="Times New Roman" w:hAnsi="Times New Roman" w:cs="Times New Roman"/>
+              </w:rPr>
+              <w:t>Basic CNN</w:t>
+            </w:r>
+          </w:p>
+        </w:tc>
+        <w:tc>
+          <w:tcPr>
+            <w:tcW w:w="1347" w:type="dxa"/>
+            <w:shd w:val="clear" w:color="auto" w:fill="92D050"/>
+          </w:tcPr>
+          <w:p>
+            <w:pPr>
+              <w:rPr>
+                <w:rFonts w:ascii="Times New Roman" w:hAnsi="Times New Roman" w:cs="Times New Roman"/>
+              </w:rPr>
+            </w:pPr>
+            <w:r>
+              <w:rPr>
+                <w:rFonts w:ascii="Times New Roman" w:hAnsi="Times New Roman" w:cs="Times New Roman"/>
+              </w:rPr>
+              <w:t xml:space="preserve">4 minutes 42.4 seconds </w:t>
+            </w:r>
+          </w:p>
+        </w:tc>
+        <w:tc>
+          <w:tcPr>
+            <w:tcW w:w="1398" w:type="dxa"/>
+            <w:shd w:val="clear" w:color="auto" w:fill="auto"/>
+          </w:tcPr>
+          <w:p>
+            <w:pPr>
+              <w:rPr>
+                <w:rFonts w:ascii="Times New Roman" w:hAnsi="Times New Roman" w:cs="Times New Roman"/>
+              </w:rPr>
+            </w:pPr>
+            <w:r>
+              <w:rPr>
+                <w:rFonts w:ascii="Times New Roman" w:hAnsi="Times New Roman" w:cs="Times New Roman"/>
+              </w:rPr>
+              <w:t>34</w:t>
+            </w:r>
+          </w:p>
+        </w:tc>
+        <w:tc>
+          <w:tcPr>
+            <w:tcW w:w="1621" w:type="dxa"/>
+            <w:shd w:val="clear" w:color="auto" w:fill="92D050"/>
+          </w:tcPr>
+          <w:p>
+            <w:pPr>
+              <w:rPr>
+                <w:rFonts w:ascii="Times New Roman" w:hAnsi="Times New Roman" w:cs="Times New Roman"/>
+              </w:rPr>
+            </w:pPr>
+            <w:r>
+              <w:rPr>
+                <w:rFonts w:ascii="Times New Roman" w:hAnsi="Times New Roman" w:cs="Times New Roman"/>
+              </w:rPr>
+              <w:t>1.1 seconds</w:t>
+            </w:r>
+          </w:p>
+        </w:tc>
+        <w:tc>
+          <w:tcPr>
+            <w:tcW w:w="1582" w:type="dxa"/>
+            <w:shd w:val="clear" w:color="auto" w:fill="FF2600"/>
+          </w:tcPr>
+          <w:p>
+            <w:pPr>
+              <w:rPr>
+                <w:rFonts w:ascii="Times New Roman" w:hAnsi="Times New Roman" w:cs="Times New Roman"/>
+              </w:rPr>
+            </w:pPr>
+            <w:r>
+              <w:rPr>
+                <w:rFonts w:ascii="Times New Roman" w:hAnsi="Times New Roman" w:cs="Times New Roman"/>
+              </w:rPr>
+              <w:t>12</w:t>
+            </w:r>
+            <w:r>
+              <w:rPr>
+                <w:rFonts w:ascii="Times New Roman" w:hAnsi="Times New Roman" w:cs="Times New Roman"/>
+              </w:rPr>
+              <w:t>.</w:t>
+            </w:r>
+            <w:r>
+              <w:rPr>
+                <w:rFonts w:ascii="Times New Roman" w:hAnsi="Times New Roman" w:cs="Times New Roman"/>
+              </w:rPr>
+              <w:t>58</w:t>
+            </w:r>
+          </w:p>
+        </w:tc>
+        <w:tc>
+          <w:tcPr>
+            <w:tcW w:w="1934" w:type="dxa"/>
+            <w:shd w:val="clear" w:color="auto" w:fill="FF2600"/>
+          </w:tcPr>
+          <w:p>
+            <w:pPr>
+              <w:rPr>
+                <w:rFonts w:ascii="Times New Roman" w:hAnsi="Times New Roman" w:cs="Times New Roman"/>
+              </w:rPr>
+            </w:pPr>
+            <w:r>
+              <w:rPr>
+                <w:rFonts w:ascii="Times New Roman" w:hAnsi="Times New Roman" w:cs="Times New Roman"/>
+              </w:rPr>
+              <w:t>2,126</w:t>
+            </w:r>
+          </w:p>
+        </w:tc>
+      </w:tr>
+      <w:tr>
+        <w:trPr>
+          <w:trHeight w:val="260"/>
+        </w:trPr>
+        <w:tc>
+          <w:tcPr>
+            <w:tcW w:w="1132" w:type="dxa"/>
+          </w:tcPr>
+          <w:p>
+            <w:pPr>
+              <w:rPr>
+                <w:rFonts w:ascii="Times New Roman" w:hAnsi="Times New Roman" w:cs="Times New Roman"/>
+              </w:rPr>
+            </w:pPr>
+            <w:r>
+              <w:rPr>
+                <w:rFonts w:ascii="Times New Roman" w:hAnsi="Times New Roman" w:cs="Times New Roman"/>
+              </w:rPr>
+              <w:t>First VGG16 CNN</w:t>
+            </w:r>
+          </w:p>
+        </w:tc>
+        <w:tc>
+          <w:tcPr>
+            <w:tcW w:w="1347" w:type="dxa"/>
+            <w:shd w:val="clear" w:color="auto" w:fill="FFFC00"/>
+          </w:tcPr>
+          <w:p>
+            <w:pPr>
+              <w:rPr>
+                <w:rFonts w:ascii="Times New Roman" w:hAnsi="Times New Roman" w:cs="Times New Roman"/>
+              </w:rPr>
+            </w:pPr>
+            <w:r>
+              <w:rPr>
+                <w:rFonts w:ascii="Times New Roman" w:hAnsi="Times New Roman" w:cs="Times New Roman"/>
+              </w:rPr>
+              <w:t>6 minutes 3 seconds</w:t>
+            </w:r>
+          </w:p>
+        </w:tc>
+        <w:tc>
+          <w:tcPr>
+            <w:tcW w:w="1398" w:type="dxa"/>
+            <w:shd w:val="clear" w:color="auto" w:fill="auto"/>
+          </w:tcPr>
+          <w:p>
+            <w:pPr>
+              <w:rPr>
+                <w:rFonts w:ascii="Times New Roman" w:hAnsi="Times New Roman" w:cs="Times New Roman"/>
+              </w:rPr>
+            </w:pPr>
+            <w:r>
+              <w:rPr>
+                <w:rFonts w:ascii="Times New Roman" w:hAnsi="Times New Roman" w:cs="Times New Roman"/>
+              </w:rPr>
+              <w:t>32</w:t>
+            </w:r>
+          </w:p>
+        </w:tc>
+        <w:tc>
+          <w:tcPr>
+            <w:tcW w:w="1621" w:type="dxa"/>
+            <w:shd w:val="clear" w:color="auto" w:fill="FF9300"/>
+          </w:tcPr>
+          <w:p>
+            <w:pPr>
+              <w:rPr>
+                <w:rFonts w:ascii="Times New Roman" w:hAnsi="Times New Roman" w:cs="Times New Roman"/>
+              </w:rPr>
+            </w:pPr>
+            <w:r>
+              <w:rPr>
+                <w:rFonts w:ascii="Times New Roman" w:hAnsi="Times New Roman" w:cs="Times New Roman"/>
+              </w:rPr>
+              <w:t>3.6 seconds</w:t>
+            </w:r>
+          </w:p>
+        </w:tc>
+        <w:tc>
+          <w:tcPr>
+            <w:tcW w:w="1582" w:type="dxa"/>
+            <w:shd w:val="clear" w:color="auto" w:fill="FFFC00"/>
+          </w:tcPr>
+          <w:p>
+            <w:pPr>
+              <w:rPr>
+                <w:rFonts w:ascii="Times New Roman" w:hAnsi="Times New Roman" w:cs="Times New Roman"/>
+              </w:rPr>
+            </w:pPr>
+            <w:r>
+              <w:rPr>
+                <w:rFonts w:ascii="Times New Roman" w:hAnsi="Times New Roman" w:cs="Times New Roman"/>
+              </w:rPr>
+              <w:t>59</w:t>
+            </w:r>
+            <w:r>
+              <w:rPr>
+                <w:rFonts w:ascii="Times New Roman" w:hAnsi="Times New Roman" w:cs="Times New Roman"/>
+              </w:rPr>
+              <w:t>.</w:t>
+            </w:r>
+            <w:r>
+              <w:rPr>
+                <w:rFonts w:ascii="Times New Roman" w:hAnsi="Times New Roman" w:cs="Times New Roman"/>
+              </w:rPr>
+              <w:t>33</w:t>
+            </w:r>
+          </w:p>
+        </w:tc>
+        <w:tc>
+          <w:tcPr>
+            <w:tcW w:w="1934" w:type="dxa"/>
+            <w:shd w:val="clear" w:color="auto" w:fill="FFFC00"/>
+          </w:tcPr>
+          <w:p>
+            <w:pPr>
+              <w:rPr>
+                <w:rFonts w:ascii="Times New Roman" w:hAnsi="Times New Roman" w:cs="Times New Roman"/>
+              </w:rPr>
+            </w:pPr>
+            <w:r>
+              <w:rPr>
+                <w:rFonts w:ascii="Times New Roman" w:hAnsi="Times New Roman" w:cs="Times New Roman"/>
+              </w:rPr>
+              <w:t>989</w:t>
+            </w:r>
+          </w:p>
+        </w:tc>
+      </w:tr>
+      <w:tr>
+        <w:trPr>
+          <w:trHeight w:val="247"/>
+        </w:trPr>
+        <w:tc>
+          <w:tcPr>
+            <w:tcW w:w="1132" w:type="dxa"/>
+          </w:tcPr>
+          <w:p>
+            <w:pPr>
+              <w:rPr>
+                <w:rFonts w:ascii="Times New Roman" w:hAnsi="Times New Roman" w:cs="Times New Roman"/>
+              </w:rPr>
+            </w:pPr>
+            <w:r>
+              <w:rPr>
+                <w:rFonts w:ascii="Times New Roman" w:hAnsi="Times New Roman" w:cs="Times New Roman"/>
+              </w:rPr>
+              <w:t>Second VGG16 CNN with added layers</w:t>
+            </w:r>
+          </w:p>
+        </w:tc>
+        <w:tc>
+          <w:tcPr>
+            <w:tcW w:w="1347" w:type="dxa"/>
+            <w:shd w:val="clear" w:color="auto" w:fill="FF9300"/>
+          </w:tcPr>
+          <w:p>
+            <w:pPr>
+              <w:rPr>
+                <w:rFonts w:ascii="Times New Roman" w:hAnsi="Times New Roman" w:cs="Times New Roman"/>
+              </w:rPr>
+            </w:pPr>
+            <w:r>
+              <w:rPr>
+                <w:rFonts w:ascii="Times New Roman" w:hAnsi="Times New Roman" w:cs="Times New Roman"/>
+              </w:rPr>
+              <w:t>7 minutes 20.6 seconds</w:t>
+            </w:r>
+          </w:p>
+        </w:tc>
+        <w:tc>
+          <w:tcPr>
+            <w:tcW w:w="1398" w:type="dxa"/>
+            <w:shd w:val="clear" w:color="auto" w:fill="auto"/>
+          </w:tcPr>
+          <w:p>
+            <w:pPr>
+              <w:rPr>
+                <w:rFonts w:ascii="Times New Roman" w:hAnsi="Times New Roman" w:cs="Times New Roman"/>
+              </w:rPr>
+            </w:pPr>
+            <w:r>
+              <w:rPr>
+                <w:rFonts w:ascii="Times New Roman" w:hAnsi="Times New Roman" w:cs="Times New Roman"/>
+              </w:rPr>
+              <w:t>38</w:t>
+            </w:r>
+          </w:p>
+        </w:tc>
+        <w:tc>
+          <w:tcPr>
+            <w:tcW w:w="1621" w:type="dxa"/>
+            <w:shd w:val="clear" w:color="auto" w:fill="FFFC00"/>
+          </w:tcPr>
+          <w:p>
+            <w:pPr>
+              <w:rPr>
+                <w:rFonts w:ascii="Times New Roman" w:hAnsi="Times New Roman" w:cs="Times New Roman"/>
+              </w:rPr>
+            </w:pPr>
+            <w:r>
+              <w:rPr>
+                <w:rFonts w:ascii="Times New Roman" w:hAnsi="Times New Roman" w:cs="Times New Roman"/>
+              </w:rPr>
+              <w:t>3.4 seconds</w:t>
+            </w:r>
+          </w:p>
+        </w:tc>
+        <w:tc>
+          <w:tcPr>
+            <w:tcW w:w="1582" w:type="dxa"/>
+            <w:shd w:val="clear" w:color="auto" w:fill="92D050"/>
+          </w:tcPr>
+          <w:p>
+            <w:pPr>
+              <w:rPr>
+                <w:rFonts w:ascii="Times New Roman" w:hAnsi="Times New Roman" w:cs="Times New Roman"/>
+              </w:rPr>
+            </w:pPr>
+            <w:r>
+              <w:rPr>
+                <w:rFonts w:ascii="Times New Roman" w:hAnsi="Times New Roman" w:cs="Times New Roman"/>
+              </w:rPr>
+              <w:t>69</w:t>
+            </w:r>
+            <w:r>
+              <w:rPr>
+                <w:rFonts w:ascii="Times New Roman" w:hAnsi="Times New Roman" w:cs="Times New Roman"/>
+              </w:rPr>
+              <w:t>.</w:t>
+            </w:r>
+            <w:r>
+              <w:rPr>
+                <w:rFonts w:ascii="Times New Roman" w:hAnsi="Times New Roman" w:cs="Times New Roman"/>
+              </w:rPr>
+              <w:t>40</w:t>
+            </w:r>
+          </w:p>
+        </w:tc>
+        <w:tc>
+          <w:tcPr>
+            <w:tcW w:w="1934" w:type="dxa"/>
+            <w:shd w:val="clear" w:color="auto" w:fill="92D050"/>
+          </w:tcPr>
+          <w:p>
+            <w:pPr>
+              <w:rPr>
+                <w:rFonts w:ascii="Times New Roman" w:hAnsi="Times New Roman" w:cs="Times New Roman"/>
+              </w:rPr>
+            </w:pPr>
+            <w:r>
+              <w:rPr>
+                <w:rFonts w:ascii="Times New Roman" w:hAnsi="Times New Roman" w:cs="Times New Roman"/>
+              </w:rPr>
+              <w:t>744</w:t>
+            </w:r>
+          </w:p>
+        </w:tc>
+      </w:tr>
+    </w:tbl>
+    <w:p>
+      <w:pPr>
+        <w:rPr>
+          <w:rFonts w:ascii="Times New Roman" w:hAnsi="Times New Roman" w:cs="Times New Roman"/>
+        </w:rPr>
+      </w:pPr>
+      <w:r>
+        <w:rPr>
+          <w:rFonts w:ascii="Times New Roman" w:hAnsi="Times New Roman" w:cs="Times New Roman"/>
+        </w:rPr>
+        <w:t>Colour Key: Worst = Red | OK = Orange | Better = Yellow | Best = Green</w:t>
+      </w:r>
+    </w:p>
+    <w:p>
+      <w:pPr>
+        <w:rPr>
+          <w:rFonts w:ascii="Times New Roman" w:hAnsi="Times New Roman" w:cs="Times New Roman"/>
+        </w:rPr>
+      </w:pPr>
+    </w:p>
+    <w:p>
+      <w:pPr>
+        <w:rPr>
+          <w:rFonts w:ascii="Times New Roman" w:hAnsi="Times New Roman" w:cs="Times New Roman"/>
+        </w:rPr>
+      </w:pPr>
+      <w:r>
+        <w:rPr>
+          <w:rFonts w:ascii="Times New Roman" w:hAnsi="Times New Roman" w:cs="Times New Roman"/>
+        </w:rPr>
+        <w:t xml:space="preserve">The SVM definitely </w:t>
+      </w:r>
+      <w:r>
+        <w:rPr>
+          <w:rFonts w:ascii="Times New Roman" w:hAnsi="Times New Roman" w:cs="Times New Roman"/>
+        </w:rPr>
+        <w:t>proved to be</w:t>
+      </w:r>
+      <w:r>
+        <w:rPr>
+          <w:rFonts w:ascii="Times New Roman" w:hAnsi="Times New Roman" w:cs="Times New Roman"/>
+        </w:rPr>
+        <w:t xml:space="preserve"> the worst as it had the slowest training time and also a low accuracy score.</w:t>
+      </w:r>
+      <w:r>
+        <w:rPr>
+          <w:rFonts w:ascii="Times New Roman" w:hAnsi="Times New Roman" w:cs="Times New Roman"/>
+        </w:rPr>
+        <w:t xml:space="preserve"> The epoch time in seconds can vary so it is not a good </w:t>
+      </w:r>
+      <w:r>
+        <w:rPr>
+          <w:rFonts w:ascii="Times New Roman" w:hAnsi="Times New Roman" w:cs="Times New Roman"/>
+        </w:rPr>
+        <w:t xml:space="preserve">measure of performance to compare. </w:t>
+      </w:r>
+    </w:p>
+    <w:p>
+      <w:pPr>
+        <w:rPr>
+          <w:rFonts w:ascii="Times New Roman" w:hAnsi="Times New Roman" w:cs="Times New Roman"/>
+        </w:rPr>
+      </w:pPr>
+    </w:p>
+    <w:p>
+      <w:pPr>
         <w:rPr>
           <w:rFonts w:ascii="Times New Roman" w:hAnsi="Times New Roman" w:cs="Times New Roman"/>
           <w:b/>
@@ -1412,9 +3501,7 @@
           <w:szCs w:val="32"/>
           <w:u w:val="single"/>
         </w:rPr>
-        <w:t>recommenda</w:t>
-      </w:r>
-      <w:proofErr w:type="spellEnd"/>
+      </w:pPr>
       <w:r>
         <w:rPr>
           <w:rFonts w:ascii="Times New Roman" w:hAnsi="Times New Roman" w:cs="Times New Roman"/>
@@ -1424,9 +3511,8 @@
           <w:szCs w:val="32"/>
           <w:u w:val="single"/>
         </w:rPr>
-        <w:t xml:space="preserve"> </w:t>
-      </w:r>
-      <w:proofErr w:type="spellStart"/>
+        <w:t xml:space="preserve">Conclusion, </w:t>
+      </w:r>
       <w:r>
         <w:rPr>
           <w:rFonts w:ascii="Times New Roman" w:hAnsi="Times New Roman" w:cs="Times New Roman"/>
@@ -1436,9 +3522,8 @@
           <w:szCs w:val="32"/>
           <w:u w:val="single"/>
         </w:rPr>
-        <w:t>ons</w:t>
-      </w:r>
-      <w:proofErr w:type="spellEnd"/>
+        <w:t>R</w:t>
+      </w:r>
       <w:r>
         <w:rPr>
           <w:rFonts w:ascii="Times New Roman" w:hAnsi="Times New Roman" w:cs="Times New Roman"/>
@@ -1448,11 +3533,9 @@
           <w:szCs w:val="32"/>
           <w:u w:val="single"/>
         </w:rPr>
-        <w:t>, and future work</w:t>
-      </w:r>
-    </w:p>
-    <w:p>
-      <w:pPr>
+        <w:t>ecommenda</w:t>
+      </w:r>
+      <w:r>
         <w:rPr>
           <w:rFonts w:ascii="Times New Roman" w:hAnsi="Times New Roman" w:cs="Times New Roman"/>
           <w:b/>
@@ -1461,16 +3544,9 @@
           <w:szCs w:val="32"/>
           <w:u w:val="single"/>
         </w:rPr>
-      </w:pPr>
-      <w:r>
-        <w:rPr>
-          <w:rFonts w:ascii="Times New Roman" w:hAnsi="Times New Roman" w:cs="Times New Roman"/>
-        </w:rPr>
-        <w:t>d</w:t>
-      </w:r>
-    </w:p>
-    <w:p>
-      <w:pPr>
+        <w:t>ti</w:t>
+      </w:r>
+      <w:r>
         <w:rPr>
           <w:rFonts w:ascii="Times New Roman" w:hAnsi="Times New Roman" w:cs="Times New Roman"/>
           <w:b/>
@@ -1479,7 +3555,8 @@
           <w:szCs w:val="32"/>
           <w:u w:val="single"/>
         </w:rPr>
-      </w:pPr>
+        <w:t xml:space="preserve">ons, and </w:t>
+      </w:r>
       <w:r>
         <w:rPr>
           <w:rFonts w:ascii="Times New Roman" w:hAnsi="Times New Roman" w:cs="Times New Roman"/>
@@ -1489,6 +3566,381 @@
           <w:szCs w:val="32"/>
           <w:u w:val="single"/>
         </w:rPr>
+        <w:t>F</w:t>
+      </w:r>
+      <w:r>
+        <w:rPr>
+          <w:rFonts w:ascii="Times New Roman" w:hAnsi="Times New Roman" w:cs="Times New Roman"/>
+          <w:b/>
+          <w:bCs/>
+          <w:sz w:val="32"/>
+          <w:szCs w:val="32"/>
+          <w:u w:val="single"/>
+        </w:rPr>
+        <w:t xml:space="preserve">uture </w:t>
+      </w:r>
+      <w:r>
+        <w:rPr>
+          <w:rFonts w:ascii="Times New Roman" w:hAnsi="Times New Roman" w:cs="Times New Roman"/>
+          <w:b/>
+          <w:bCs/>
+          <w:sz w:val="32"/>
+          <w:szCs w:val="32"/>
+          <w:u w:val="single"/>
+        </w:rPr>
+        <w:t>W</w:t>
+      </w:r>
+      <w:r>
+        <w:rPr>
+          <w:rFonts w:ascii="Times New Roman" w:hAnsi="Times New Roman" w:cs="Times New Roman"/>
+          <w:b/>
+          <w:bCs/>
+          <w:sz w:val="32"/>
+          <w:szCs w:val="32"/>
+          <w:u w:val="single"/>
+        </w:rPr>
+        <w:t>ork</w:t>
+      </w:r>
+    </w:p>
+    <w:p>
+      <w:pPr>
+        <w:rPr>
+          <w:rFonts w:ascii="Times New Roman" w:hAnsi="Times New Roman" w:cs="Times New Roman"/>
+          <w:sz w:val="22"/>
+          <w:szCs w:val="22"/>
+        </w:rPr>
+      </w:pPr>
+      <w:r>
+        <w:rPr>
+          <w:rFonts w:ascii="Times New Roman" w:hAnsi="Times New Roman" w:cs="Times New Roman"/>
+          <w:b/>
+          <w:bCs/>
+          <w:sz w:val="28"/>
+          <w:szCs w:val="28"/>
+        </w:rPr>
+        <w:t>Conclusion</w:t>
+      </w:r>
+    </w:p>
+    <w:p>
+      <w:pPr>
+        <w:rPr>
+          <w:rFonts w:ascii="Times New Roman" w:hAnsi="Times New Roman" w:cs="Times New Roman"/>
+        </w:rPr>
+      </w:pPr>
+      <w:r>
+        <w:rPr>
+          <w:rFonts w:ascii="Times New Roman" w:hAnsi="Times New Roman" w:cs="Times New Roman"/>
+        </w:rPr>
+        <w:lastRenderedPageBreak/>
+        <w:t xml:space="preserve">In conclusion, the </w:t>
+      </w:r>
+      <w:r>
+        <w:rPr>
+          <w:rFonts w:ascii="Times New Roman" w:hAnsi="Times New Roman" w:cs="Times New Roman"/>
+        </w:rPr>
+        <w:t xml:space="preserve">CNN significantly outperformed the SVM in terms of accuracy and </w:t>
+      </w:r>
+      <w:r>
+        <w:rPr>
+          <w:rFonts w:ascii="Times New Roman" w:hAnsi="Times New Roman" w:cs="Times New Roman"/>
+        </w:rPr>
+        <w:t>efficiency but</w:t>
+      </w:r>
+      <w:r>
+        <w:rPr>
+          <w:rFonts w:ascii="Times New Roman" w:hAnsi="Times New Roman" w:cs="Times New Roman"/>
+        </w:rPr>
+        <w:t xml:space="preserve"> was more complicated to configure to get good results. The CNN was extremely sensitive to changes in layers and hyperparameters</w:t>
+      </w:r>
+      <w:r>
+        <w:rPr>
+          <w:rFonts w:ascii="Times New Roman" w:hAnsi="Times New Roman" w:cs="Times New Roman"/>
+        </w:rPr>
+        <w:t xml:space="preserve"> [16]</w:t>
+      </w:r>
+      <w:r>
+        <w:rPr>
+          <w:rFonts w:ascii="Times New Roman" w:hAnsi="Times New Roman" w:cs="Times New Roman"/>
+        </w:rPr>
+        <w:t xml:space="preserve">. For example, there were a few times where adding additional blocks of layers actually decreased the accuracy of the model instead of increasing it even though the model is theoretically more complex. The same sensitivity occurred with learning rate, where if </w:t>
+      </w:r>
+      <w:r>
+        <w:rPr>
+          <w:rFonts w:ascii="Times New Roman" w:hAnsi="Times New Roman" w:cs="Times New Roman"/>
+        </w:rPr>
+        <w:t>it</w:t>
+      </w:r>
+      <w:r>
+        <w:rPr>
+          <w:rFonts w:ascii="Times New Roman" w:hAnsi="Times New Roman" w:cs="Times New Roman"/>
+        </w:rPr>
+        <w:t xml:space="preserve"> was too large, </w:t>
+      </w:r>
+      <w:r>
+        <w:rPr>
+          <w:rFonts w:ascii="Times New Roman" w:hAnsi="Times New Roman" w:cs="Times New Roman"/>
+        </w:rPr>
+        <w:t>a global or local minimum value of the loss function would be skipped</w:t>
+      </w:r>
+      <w:r>
+        <w:rPr>
+          <w:rFonts w:ascii="Times New Roman" w:hAnsi="Times New Roman" w:cs="Times New Roman"/>
+        </w:rPr>
+        <w:t xml:space="preserve"> meaning the accuracy would </w:t>
+      </w:r>
+      <w:r>
+        <w:rPr>
+          <w:rFonts w:ascii="Times New Roman" w:hAnsi="Times New Roman" w:cs="Times New Roman"/>
+        </w:rPr>
+        <w:t>not increase</w:t>
+      </w:r>
+      <w:r>
+        <w:rPr>
+          <w:rFonts w:ascii="Times New Roman" w:hAnsi="Times New Roman" w:cs="Times New Roman"/>
+        </w:rPr>
+        <w:t xml:space="preserve">. </w:t>
+      </w:r>
+      <w:r>
+        <w:rPr>
+          <w:rFonts w:ascii="Times New Roman" w:hAnsi="Times New Roman" w:cs="Times New Roman"/>
+        </w:rPr>
+        <w:t xml:space="preserve">Also </w:t>
+      </w:r>
+      <w:r>
+        <w:rPr>
+          <w:rFonts w:ascii="Times New Roman" w:hAnsi="Times New Roman" w:cs="Times New Roman"/>
+        </w:rPr>
+        <w:t>setting the dropout rate too high could deactivate too many neurons, leading to under-representation of features</w:t>
+      </w:r>
+      <w:r>
+        <w:rPr>
+          <w:rFonts w:ascii="Times New Roman" w:hAnsi="Times New Roman" w:cs="Times New Roman"/>
+        </w:rPr>
+        <w:t>.</w:t>
+      </w:r>
+    </w:p>
+    <w:p>
+      <w:pPr>
+        <w:rPr>
+          <w:rFonts w:ascii="Times New Roman" w:hAnsi="Times New Roman" w:cs="Times New Roman"/>
+        </w:rPr>
+      </w:pPr>
+      <w:r>
+        <w:rPr>
+          <w:rFonts w:ascii="Times New Roman" w:hAnsi="Times New Roman" w:cs="Times New Roman"/>
+        </w:rPr>
+        <w:t xml:space="preserve">In contrast the SVM was much easier to configure as there are a lot less variables, however getting it to actually work proved difficult due to the lack of logging and long processing times. Balancing the classes was an important step to improving the accuracy of both models, </w:t>
+      </w:r>
+      <w:r>
+        <w:rPr>
+          <w:rFonts w:ascii="Times New Roman" w:hAnsi="Times New Roman" w:cs="Times New Roman"/>
+        </w:rPr>
+        <w:t xml:space="preserve">before I balanced the classes, the accuracy was far lower. </w:t>
+      </w:r>
+    </w:p>
+    <w:p>
+      <w:pPr>
+        <w:rPr>
+          <w:rFonts w:ascii="Times New Roman" w:hAnsi="Times New Roman" w:cs="Times New Roman"/>
+        </w:rPr>
+      </w:pPr>
+    </w:p>
+    <w:p>
+      <w:pPr>
+        <w:rPr>
+          <w:rFonts w:ascii="Times New Roman" w:hAnsi="Times New Roman" w:cs="Times New Roman"/>
+          <w:sz w:val="22"/>
+          <w:szCs w:val="22"/>
+        </w:rPr>
+      </w:pPr>
+      <w:r>
+        <w:rPr>
+          <w:rFonts w:ascii="Times New Roman" w:hAnsi="Times New Roman" w:cs="Times New Roman"/>
+          <w:b/>
+          <w:bCs/>
+          <w:sz w:val="28"/>
+          <w:szCs w:val="28"/>
+        </w:rPr>
+        <w:t>Recommendations</w:t>
+      </w:r>
+      <w:r>
+        <w:rPr>
+          <w:rFonts w:ascii="Times New Roman" w:hAnsi="Times New Roman" w:cs="Times New Roman"/>
+          <w:b/>
+          <w:bCs/>
+          <w:sz w:val="28"/>
+          <w:szCs w:val="28"/>
+        </w:rPr>
+        <w:t xml:space="preserve"> and </w:t>
+      </w:r>
+      <w:r>
+        <w:rPr>
+          <w:rFonts w:ascii="Times New Roman" w:hAnsi="Times New Roman" w:cs="Times New Roman"/>
+          <w:b/>
+          <w:bCs/>
+          <w:sz w:val="28"/>
+          <w:szCs w:val="28"/>
+        </w:rPr>
+        <w:t>Future Work</w:t>
+      </w:r>
+    </w:p>
+    <w:p>
+      <w:pPr>
+        <w:rPr>
+          <w:rFonts w:ascii="Times New Roman" w:hAnsi="Times New Roman" w:cs="Times New Roman"/>
+        </w:rPr>
+      </w:pPr>
+      <w:r>
+        <w:rPr>
+          <w:rFonts w:ascii="Times New Roman" w:hAnsi="Times New Roman" w:cs="Times New Roman"/>
+        </w:rPr>
+        <w:t>Principal Component Analysis</w:t>
+      </w:r>
+      <w:r>
+        <w:rPr>
+          <w:rFonts w:ascii="Times New Roman" w:hAnsi="Times New Roman" w:cs="Times New Roman"/>
+        </w:rPr>
+        <w:t xml:space="preserve"> (PCA)</w:t>
+      </w:r>
+      <w:r>
+        <w:rPr>
+          <w:rFonts w:ascii="Times New Roman" w:hAnsi="Times New Roman" w:cs="Times New Roman"/>
+        </w:rPr>
+        <w:t xml:space="preserve"> </w:t>
+      </w:r>
+      <w:r>
+        <w:rPr>
+          <w:rFonts w:ascii="Times New Roman" w:hAnsi="Times New Roman" w:cs="Times New Roman"/>
+        </w:rPr>
+        <w:t xml:space="preserve">[17] </w:t>
+      </w:r>
+      <w:r>
+        <w:rPr>
+          <w:rFonts w:ascii="Times New Roman" w:hAnsi="Times New Roman" w:cs="Times New Roman"/>
+        </w:rPr>
+        <w:t>is something I would have liked to explore further to see if using it to reduce my data’s dimensions would have increased the accuracy</w:t>
+      </w:r>
+      <w:r>
+        <w:rPr>
+          <w:rFonts w:ascii="Times New Roman" w:hAnsi="Times New Roman" w:cs="Times New Roman"/>
+        </w:rPr>
+        <w:t xml:space="preserve"> or decrease training times</w:t>
+      </w:r>
+      <w:r>
+        <w:rPr>
+          <w:rFonts w:ascii="Times New Roman" w:hAnsi="Times New Roman" w:cs="Times New Roman"/>
+        </w:rPr>
+        <w:t>. I did attempt to add this into my data preprocessor; however, I did not have enough RAM. When running the transformations I kept getting memory errors. I tried to get around this by running the transformation in batches but got the same problem.</w:t>
+      </w:r>
+    </w:p>
+    <w:p>
+      <w:pPr>
+        <w:rPr>
+          <w:rFonts w:ascii="Times New Roman" w:hAnsi="Times New Roman" w:cs="Times New Roman"/>
+        </w:rPr>
+      </w:pPr>
+      <w:r>
+        <w:rPr>
+          <w:rFonts w:ascii="Times New Roman" w:hAnsi="Times New Roman" w:cs="Times New Roman"/>
+        </w:rPr>
+        <w:t>t-Distributed Stochastic Neighbour Embedding</w:t>
+      </w:r>
+      <w:r>
+        <w:rPr>
+          <w:rFonts w:ascii="Times New Roman" w:hAnsi="Times New Roman" w:cs="Times New Roman"/>
+        </w:rPr>
+        <w:t xml:space="preserve"> (t-SNE)</w:t>
+      </w:r>
+      <w:r>
+        <w:rPr>
+          <w:rFonts w:ascii="Times New Roman" w:hAnsi="Times New Roman" w:cs="Times New Roman"/>
+        </w:rPr>
+        <w:t xml:space="preserve"> [18]</w:t>
+      </w:r>
+      <w:r>
+        <w:rPr>
+          <w:rFonts w:ascii="Times New Roman" w:hAnsi="Times New Roman" w:cs="Times New Roman"/>
+        </w:rPr>
+        <w:t xml:space="preserve"> is another technique that could prove useful for visualising my dataset</w:t>
+      </w:r>
+      <w:r>
+        <w:rPr>
+          <w:rFonts w:ascii="Times New Roman" w:hAnsi="Times New Roman" w:cs="Times New Roman"/>
+        </w:rPr>
+        <w:t>. It could possibly link to deciding which kernel to use for my SVM. For example, a t-SNE visualisation could show features in simplified dimensions, which have easy to spot separability</w:t>
+      </w:r>
+      <w:r>
+        <w:rPr>
+          <w:rFonts w:ascii="Times New Roman" w:hAnsi="Times New Roman" w:cs="Times New Roman"/>
+        </w:rPr>
+        <w:t xml:space="preserve"> like the image in my SVM section</w:t>
+      </w:r>
+      <w:r>
+        <w:rPr>
+          <w:rFonts w:ascii="Times New Roman" w:hAnsi="Times New Roman" w:cs="Times New Roman"/>
+        </w:rPr>
+        <w:t>.</w:t>
+      </w:r>
+    </w:p>
+    <w:p>
+      <w:pPr>
+        <w:rPr>
+          <w:rFonts w:ascii="Times New Roman" w:hAnsi="Times New Roman" w:cs="Times New Roman"/>
+        </w:rPr>
+      </w:pPr>
+      <w:r>
+        <w:rPr>
+          <w:rFonts w:ascii="Times New Roman" w:hAnsi="Times New Roman" w:cs="Times New Roman"/>
+        </w:rPr>
+        <w:t>There are other more complex pretrained models</w:t>
+      </w:r>
+      <w:r>
+        <w:rPr>
+          <w:rFonts w:ascii="Times New Roman" w:hAnsi="Times New Roman" w:cs="Times New Roman"/>
+        </w:rPr>
+        <w:t xml:space="preserve"> [19]</w:t>
+      </w:r>
+      <w:r>
+        <w:rPr>
+          <w:rFonts w:ascii="Times New Roman" w:hAnsi="Times New Roman" w:cs="Times New Roman"/>
+        </w:rPr>
+        <w:t xml:space="preserve"> that I tried but couldn’t get as high accuracy on such as ResNet50 and EfficientNet, probably due to the sensitivity of hyperparameters and freezing of certain layers. Future investigation could be done on other pretrained models to compare their accuracies.</w:t>
+      </w:r>
+    </w:p>
+    <w:p>
+      <w:pPr>
+        <w:rPr>
+          <w:rFonts w:ascii="Times New Roman" w:hAnsi="Times New Roman" w:cs="Times New Roman"/>
+        </w:rPr>
+      </w:pPr>
+      <w:r>
+        <w:rPr>
+          <w:rFonts w:ascii="Times New Roman" w:hAnsi="Times New Roman" w:cs="Times New Roman"/>
+        </w:rPr>
+        <w:br w:type="page"/>
+      </w:r>
+    </w:p>
+    <w:p>
+      <w:pPr>
+        <w:rPr>
+          <w:rFonts w:ascii="Times New Roman" w:hAnsi="Times New Roman" w:cs="Times New Roman"/>
+          <w:b/>
+          <w:bCs/>
+          <w:sz w:val="32"/>
+          <w:szCs w:val="32"/>
+          <w:u w:val="single"/>
+        </w:rPr>
+      </w:pPr>
+      <w:r>
+        <w:rPr>
+          <w:rFonts w:ascii="Times New Roman" w:hAnsi="Times New Roman" w:cs="Times New Roman"/>
+          <w:b/>
+          <w:bCs/>
+          <w:sz w:val="32"/>
+          <w:szCs w:val="32"/>
+          <w:u w:val="single"/>
+        </w:rPr>
+        <w:lastRenderedPageBreak/>
         <w:t>References</w:t>
       </w:r>
     </w:p>
@@ -1502,13 +3954,828 @@
         <w:rPr>
           <w:rFonts w:ascii="Times New Roman" w:hAnsi="Times New Roman" w:cs="Times New Roman"/>
         </w:rPr>
-        <w:t>d</w:t>
+        <w:t>[1]</w:t>
       </w:r>
       <w:r>
         <w:rPr>
           <w:rFonts w:ascii="Times New Roman" w:hAnsi="Times New Roman" w:cs="Times New Roman"/>
         </w:rPr>
         <w:t xml:space="preserve"> </w:t>
+      </w:r>
+      <w:r>
+        <w:rPr>
+          <w:rFonts w:ascii="Times New Roman" w:hAnsi="Times New Roman" w:cs="Times New Roman"/>
+        </w:rPr>
+        <w:t>Bansal, M., Kumar, M., Sachdeva, M. and Mittal, A., 2023. Transfer learning for image classification using VGG19: Caltech-101 image data set. Journal of ambient intelligence and humanized computing, pp.1-12.</w:t>
+      </w:r>
+      <w:r>
+        <w:rPr>
+          <w:rFonts w:ascii="Times New Roman" w:hAnsi="Times New Roman" w:cs="Times New Roman"/>
+        </w:rPr>
+        <w:t xml:space="preserve"> </w:t>
+      </w:r>
+    </w:p>
+    <w:p>
+      <w:pPr>
+        <w:rPr>
+          <w:rFonts w:ascii="Times New Roman" w:hAnsi="Times New Roman" w:cs="Times New Roman"/>
+        </w:rPr>
+      </w:pPr>
+      <w:r>
+        <w:rPr>
+          <w:rFonts w:ascii="Times New Roman" w:hAnsi="Times New Roman" w:cs="Times New Roman"/>
+        </w:rPr>
+        <w:t xml:space="preserve">[2] </w:t>
+      </w:r>
+      <w:proofErr w:type="spellStart"/>
+      <w:r>
+        <w:rPr>
+          <w:rFonts w:ascii="Times New Roman" w:hAnsi="Times New Roman" w:cs="Times New Roman"/>
+        </w:rPr>
+        <w:t>Taqi</w:t>
+      </w:r>
+      <w:proofErr w:type="spellEnd"/>
+      <w:r>
+        <w:rPr>
+          <w:rFonts w:ascii="Times New Roman" w:hAnsi="Times New Roman" w:cs="Times New Roman"/>
+        </w:rPr>
+        <w:t>, A.M., Awad, A., Al-</w:t>
+      </w:r>
+      <w:proofErr w:type="spellStart"/>
+      <w:r>
+        <w:rPr>
+          <w:rFonts w:ascii="Times New Roman" w:hAnsi="Times New Roman" w:cs="Times New Roman"/>
+        </w:rPr>
+        <w:t>Azzo</w:t>
+      </w:r>
+      <w:proofErr w:type="spellEnd"/>
+      <w:r>
+        <w:rPr>
+          <w:rFonts w:ascii="Times New Roman" w:hAnsi="Times New Roman" w:cs="Times New Roman"/>
+        </w:rPr>
+        <w:t xml:space="preserve">, F. and </w:t>
+      </w:r>
+      <w:proofErr w:type="spellStart"/>
+      <w:r>
+        <w:rPr>
+          <w:rFonts w:ascii="Times New Roman" w:hAnsi="Times New Roman" w:cs="Times New Roman"/>
+        </w:rPr>
+        <w:t>Milanova</w:t>
+      </w:r>
+      <w:proofErr w:type="spellEnd"/>
+      <w:r>
+        <w:rPr>
+          <w:rFonts w:ascii="Times New Roman" w:hAnsi="Times New Roman" w:cs="Times New Roman"/>
+        </w:rPr>
+        <w:t>, M., 2018, April. The impact of multi-optimizers and data augmentation on TensorFlow convolutional neural network performance. In </w:t>
+      </w:r>
+      <w:r>
+        <w:rPr>
+          <w:rFonts w:ascii="Times New Roman" w:hAnsi="Times New Roman" w:cs="Times New Roman"/>
+          <w:i/>
+          <w:iCs/>
+        </w:rPr>
+        <w:t>2018 IEEE Conference on Multimedia Information Processing and Retrieval (MIPR)</w:t>
+      </w:r>
+      <w:r>
+        <w:rPr>
+          <w:rFonts w:ascii="Times New Roman" w:hAnsi="Times New Roman" w:cs="Times New Roman"/>
+        </w:rPr>
+        <w:t> (pp. 140-145). IEEE.</w:t>
+      </w:r>
+    </w:p>
+    <w:p>
+      <w:pPr>
+        <w:rPr>
+          <w:rFonts w:ascii="Times New Roman" w:hAnsi="Times New Roman" w:cs="Times New Roman"/>
+        </w:rPr>
+      </w:pPr>
+      <w:r>
+        <w:rPr>
+          <w:rFonts w:ascii="Times New Roman" w:hAnsi="Times New Roman" w:cs="Times New Roman"/>
+        </w:rPr>
+        <w:t xml:space="preserve">[3] </w:t>
+      </w:r>
+      <w:proofErr w:type="spellStart"/>
+      <w:r>
+        <w:rPr>
+          <w:rFonts w:ascii="Times New Roman" w:hAnsi="Times New Roman" w:cs="Times New Roman"/>
+        </w:rPr>
+        <w:t>Mooijman</w:t>
+      </w:r>
+      <w:proofErr w:type="spellEnd"/>
+      <w:r>
+        <w:rPr>
+          <w:rFonts w:ascii="Times New Roman" w:hAnsi="Times New Roman" w:cs="Times New Roman"/>
+        </w:rPr>
+        <w:t xml:space="preserve">, P., </w:t>
+      </w:r>
+      <w:proofErr w:type="spellStart"/>
+      <w:r>
+        <w:rPr>
+          <w:rFonts w:ascii="Times New Roman" w:hAnsi="Times New Roman" w:cs="Times New Roman"/>
+        </w:rPr>
+        <w:t>Catal</w:t>
+      </w:r>
+      <w:proofErr w:type="spellEnd"/>
+      <w:r>
+        <w:rPr>
+          <w:rFonts w:ascii="Times New Roman" w:hAnsi="Times New Roman" w:cs="Times New Roman"/>
+        </w:rPr>
+        <w:t xml:space="preserve">, C., </w:t>
+      </w:r>
+      <w:proofErr w:type="spellStart"/>
+      <w:r>
+        <w:rPr>
+          <w:rFonts w:ascii="Times New Roman" w:hAnsi="Times New Roman" w:cs="Times New Roman"/>
+        </w:rPr>
+        <w:t>Tekinerdogan</w:t>
+      </w:r>
+      <w:proofErr w:type="spellEnd"/>
+      <w:r>
+        <w:rPr>
+          <w:rFonts w:ascii="Times New Roman" w:hAnsi="Times New Roman" w:cs="Times New Roman"/>
+        </w:rPr>
+        <w:t xml:space="preserve">, B., </w:t>
+      </w:r>
+      <w:proofErr w:type="spellStart"/>
+      <w:r>
+        <w:rPr>
+          <w:rFonts w:ascii="Times New Roman" w:hAnsi="Times New Roman" w:cs="Times New Roman"/>
+        </w:rPr>
+        <w:t>Lommen</w:t>
+      </w:r>
+      <w:proofErr w:type="spellEnd"/>
+      <w:r>
+        <w:rPr>
+          <w:rFonts w:ascii="Times New Roman" w:hAnsi="Times New Roman" w:cs="Times New Roman"/>
+        </w:rPr>
+        <w:t xml:space="preserve">, A. and Blokland, M. (2023). The effects of data balancing approaches: A case study. Applied Soft Computing, 132, p.109853. </w:t>
+      </w:r>
+      <w:proofErr w:type="spellStart"/>
+      <w:r>
+        <w:rPr>
+          <w:rFonts w:ascii="Times New Roman" w:hAnsi="Times New Roman" w:cs="Times New Roman"/>
+        </w:rPr>
+        <w:t>doi:https</w:t>
+      </w:r>
+      <w:proofErr w:type="spellEnd"/>
+      <w:r>
+        <w:rPr>
+          <w:rFonts w:ascii="Times New Roman" w:hAnsi="Times New Roman" w:cs="Times New Roman"/>
+        </w:rPr>
+        <w:t>://doi.org/10.1016/j.asoc.2022.109853.</w:t>
+      </w:r>
+    </w:p>
+    <w:p>
+      <w:pPr>
+        <w:rPr>
+          <w:rFonts w:ascii="Times New Roman" w:hAnsi="Times New Roman" w:cs="Times New Roman"/>
+        </w:rPr>
+      </w:pPr>
+      <w:r>
+        <w:rPr>
+          <w:rFonts w:ascii="Times New Roman" w:hAnsi="Times New Roman" w:cs="Times New Roman" w:hint="cs"/>
+        </w:rPr>
+        <w:t>‌</w:t>
+      </w:r>
+      <w:r>
+        <w:rPr>
+          <w:rFonts w:ascii="Times New Roman" w:hAnsi="Times New Roman" w:cs="Times New Roman" w:hint="cs"/>
+        </w:rPr>
+        <w:t>‌</w:t>
+      </w:r>
+      <w:r>
+        <w:rPr>
+          <w:rFonts w:ascii="Times New Roman" w:hAnsi="Times New Roman" w:cs="Times New Roman"/>
+        </w:rPr>
+        <w:t xml:space="preserve">[4] </w:t>
+      </w:r>
+      <w:r>
+        <w:rPr>
+          <w:rFonts w:ascii="Times New Roman" w:hAnsi="Times New Roman" w:cs="Times New Roman"/>
+        </w:rPr>
+        <w:t xml:space="preserve">Hasan, M.M., </w:t>
+      </w:r>
+      <w:proofErr w:type="spellStart"/>
+      <w:r>
+        <w:rPr>
+          <w:rFonts w:ascii="Times New Roman" w:hAnsi="Times New Roman" w:cs="Times New Roman"/>
+        </w:rPr>
+        <w:t>Azmain</w:t>
+      </w:r>
+      <w:proofErr w:type="spellEnd"/>
+      <w:r>
+        <w:rPr>
+          <w:rFonts w:ascii="Times New Roman" w:hAnsi="Times New Roman" w:cs="Times New Roman"/>
+        </w:rPr>
+        <w:t xml:space="preserve"> Yakin </w:t>
+      </w:r>
+      <w:proofErr w:type="spellStart"/>
+      <w:r>
+        <w:rPr>
+          <w:rFonts w:ascii="Times New Roman" w:hAnsi="Times New Roman" w:cs="Times New Roman"/>
+        </w:rPr>
+        <w:t>Srizon</w:t>
+      </w:r>
+      <w:proofErr w:type="spellEnd"/>
+      <w:r>
+        <w:rPr>
+          <w:rFonts w:ascii="Times New Roman" w:hAnsi="Times New Roman" w:cs="Times New Roman"/>
+        </w:rPr>
+        <w:t xml:space="preserve">, Sayeed, A. and Mehedi, A. (2021). High Performance Classification of Caltech-101 with a Transfer Learned Deep Convolutional Neural Network. [online] pp.35–39. </w:t>
+      </w:r>
+      <w:proofErr w:type="spellStart"/>
+      <w:r>
+        <w:rPr>
+          <w:rFonts w:ascii="Times New Roman" w:hAnsi="Times New Roman" w:cs="Times New Roman"/>
+        </w:rPr>
+        <w:t>doi:https</w:t>
+      </w:r>
+      <w:proofErr w:type="spellEnd"/>
+      <w:r>
+        <w:rPr>
+          <w:rFonts w:ascii="Times New Roman" w:hAnsi="Times New Roman" w:cs="Times New Roman"/>
+        </w:rPr>
+        <w:t>://doi.org/10.1109/icict4sd50815.2021.9396917.</w:t>
+      </w:r>
+    </w:p>
+    <w:p>
+      <w:pPr>
+        <w:rPr>
+          <w:rFonts w:ascii="Times New Roman" w:hAnsi="Times New Roman" w:cs="Times New Roman"/>
+        </w:rPr>
+      </w:pPr>
+      <w:r>
+        <w:rPr>
+          <w:rFonts w:ascii="Times New Roman" w:hAnsi="Times New Roman" w:cs="Times New Roman"/>
+        </w:rPr>
+        <w:t xml:space="preserve">[5] </w:t>
+      </w:r>
+      <w:r>
+        <w:rPr>
+          <w:rFonts w:ascii="Times New Roman" w:hAnsi="Times New Roman" w:cs="Times New Roman"/>
+        </w:rPr>
+        <w:t>Ying, X., 2019, February. An overview of overfitting and its solutions. In </w:t>
+      </w:r>
+      <w:r>
+        <w:rPr>
+          <w:rFonts w:ascii="Times New Roman" w:hAnsi="Times New Roman" w:cs="Times New Roman"/>
+          <w:i/>
+          <w:iCs/>
+        </w:rPr>
+        <w:t>Journal of physics: Conference series</w:t>
+      </w:r>
+      <w:r>
+        <w:rPr>
+          <w:rFonts w:ascii="Times New Roman" w:hAnsi="Times New Roman" w:cs="Times New Roman"/>
+        </w:rPr>
+        <w:t> (Vol. 1168, p. 022022). IOP Publishing.</w:t>
+      </w:r>
+    </w:p>
+    <w:p>
+      <w:pPr>
+        <w:rPr>
+          <w:rFonts w:ascii="Times New Roman" w:hAnsi="Times New Roman" w:cs="Times New Roman"/>
+        </w:rPr>
+      </w:pPr>
+      <w:r>
+        <w:rPr>
+          <w:rFonts w:ascii="Times New Roman" w:hAnsi="Times New Roman" w:cs="Times New Roman"/>
+        </w:rPr>
+        <w:t xml:space="preserve">[6] </w:t>
+      </w:r>
+      <w:r>
+        <w:rPr>
+          <w:rFonts w:ascii="Times New Roman" w:hAnsi="Times New Roman" w:cs="Times New Roman"/>
+        </w:rPr>
+        <w:t>Simonyan, K. and Zisserman, A. (2015). VERY DEEP CONVOLUTIONAL NETWORKS FOR LARGE-SCALE IMAGE RECOGNITION. [online] Available at: https://arxiv.org/pdf/1409.1556.</w:t>
+      </w:r>
+    </w:p>
+    <w:p>
+      <w:pPr>
+        <w:rPr>
+          <w:rFonts w:ascii="Times New Roman" w:hAnsi="Times New Roman" w:cs="Times New Roman"/>
+        </w:rPr>
+      </w:pPr>
+      <w:r>
+        <w:rPr>
+          <w:rFonts w:ascii="Times New Roman" w:hAnsi="Times New Roman" w:cs="Times New Roman"/>
+        </w:rPr>
+        <w:t xml:space="preserve">[7] </w:t>
+      </w:r>
+      <w:r>
+        <w:rPr>
+          <w:rFonts w:ascii="Times New Roman" w:hAnsi="Times New Roman" w:cs="Times New Roman"/>
+        </w:rPr>
+        <w:t xml:space="preserve">Deng, J., Dong, W., </w:t>
+      </w:r>
+      <w:proofErr w:type="spellStart"/>
+      <w:r>
+        <w:rPr>
+          <w:rFonts w:ascii="Times New Roman" w:hAnsi="Times New Roman" w:cs="Times New Roman"/>
+        </w:rPr>
+        <w:t>Socher</w:t>
+      </w:r>
+      <w:proofErr w:type="spellEnd"/>
+      <w:r>
+        <w:rPr>
+          <w:rFonts w:ascii="Times New Roman" w:hAnsi="Times New Roman" w:cs="Times New Roman"/>
+        </w:rPr>
+        <w:t xml:space="preserve">, R., Li, L.J., Li, K. and Fei-Fei, L., 2009, June. </w:t>
+      </w:r>
+      <w:proofErr w:type="spellStart"/>
+      <w:r>
+        <w:rPr>
+          <w:rFonts w:ascii="Times New Roman" w:hAnsi="Times New Roman" w:cs="Times New Roman"/>
+        </w:rPr>
+        <w:t>Imagenet</w:t>
+      </w:r>
+      <w:proofErr w:type="spellEnd"/>
+      <w:r>
+        <w:rPr>
+          <w:rFonts w:ascii="Times New Roman" w:hAnsi="Times New Roman" w:cs="Times New Roman"/>
+        </w:rPr>
+        <w:t xml:space="preserve">: A large-scale hierarchical image database. In 2009 IEEE conference on computer vision and pattern recognition (pp. 248-255). </w:t>
+      </w:r>
+      <w:proofErr w:type="spellStart"/>
+      <w:r>
+        <w:rPr>
+          <w:rFonts w:ascii="Times New Roman" w:hAnsi="Times New Roman" w:cs="Times New Roman"/>
+        </w:rPr>
+        <w:t>Ieee</w:t>
+      </w:r>
+      <w:proofErr w:type="spellEnd"/>
+      <w:r>
+        <w:rPr>
+          <w:rFonts w:ascii="Times New Roman" w:hAnsi="Times New Roman" w:cs="Times New Roman"/>
+        </w:rPr>
+        <w:t>.</w:t>
+      </w:r>
+    </w:p>
+    <w:p>
+      <w:pPr>
+        <w:rPr>
+          <w:rFonts w:ascii="Times New Roman" w:hAnsi="Times New Roman" w:cs="Times New Roman"/>
+        </w:rPr>
+      </w:pPr>
+      <w:r>
+        <w:rPr>
+          <w:rFonts w:ascii="Times New Roman" w:hAnsi="Times New Roman" w:cs="Times New Roman"/>
+        </w:rPr>
+        <w:t xml:space="preserve">[8] </w:t>
+      </w:r>
+      <w:r>
+        <w:rPr>
+          <w:rFonts w:ascii="Times New Roman" w:hAnsi="Times New Roman" w:cs="Times New Roman"/>
+        </w:rPr>
+        <w:t>Park, S. and Kwak, N., 2017. Analysis on the dropout effect in convolutional neural networks. In </w:t>
+      </w:r>
+      <w:r>
+        <w:rPr>
+          <w:rFonts w:ascii="Times New Roman" w:hAnsi="Times New Roman" w:cs="Times New Roman"/>
+          <w:i/>
+          <w:iCs/>
+        </w:rPr>
+        <w:t>Computer Vision–ACCV 2016: 13th Asian Conference on Computer Vision, Taipei, Taiwan, November 20-24, 2016, Revised Selected Papers, Part II 13</w:t>
+      </w:r>
+      <w:r>
+        <w:rPr>
+          <w:rFonts w:ascii="Times New Roman" w:hAnsi="Times New Roman" w:cs="Times New Roman"/>
+        </w:rPr>
+        <w:t> (pp. 189-204). Springer International Publishing.</w:t>
+      </w:r>
+    </w:p>
+    <w:p>
+      <w:pPr>
+        <w:rPr>
+          <w:rFonts w:ascii="Times New Roman" w:hAnsi="Times New Roman" w:cs="Times New Roman"/>
+        </w:rPr>
+      </w:pPr>
+      <w:r>
+        <w:rPr>
+          <w:rFonts w:ascii="Times New Roman" w:hAnsi="Times New Roman" w:cs="Times New Roman"/>
+        </w:rPr>
+        <w:t xml:space="preserve">[9] </w:t>
+      </w:r>
+      <w:proofErr w:type="spellStart"/>
+      <w:r>
+        <w:rPr>
+          <w:rFonts w:ascii="Times New Roman" w:hAnsi="Times New Roman" w:cs="Times New Roman"/>
+        </w:rPr>
+        <w:t>Yedida</w:t>
+      </w:r>
+      <w:proofErr w:type="spellEnd"/>
+      <w:r>
+        <w:rPr>
+          <w:rFonts w:ascii="Times New Roman" w:hAnsi="Times New Roman" w:cs="Times New Roman"/>
+        </w:rPr>
+        <w:t>, R. and Saha, S., 2019. A novel adaptive learning rate scheduler for deep neural networks. </w:t>
+      </w:r>
+      <w:proofErr w:type="spellStart"/>
+      <w:r>
+        <w:rPr>
+          <w:rFonts w:ascii="Times New Roman" w:hAnsi="Times New Roman" w:cs="Times New Roman"/>
+          <w:i/>
+          <w:iCs/>
+        </w:rPr>
+        <w:t>arXiv</w:t>
+      </w:r>
+      <w:proofErr w:type="spellEnd"/>
+      <w:r>
+        <w:rPr>
+          <w:rFonts w:ascii="Times New Roman" w:hAnsi="Times New Roman" w:cs="Times New Roman"/>
+          <w:i/>
+          <w:iCs/>
+        </w:rPr>
+        <w:t xml:space="preserve"> preprint arXiv:1902.07399</w:t>
+      </w:r>
+      <w:r>
+        <w:rPr>
+          <w:rFonts w:ascii="Times New Roman" w:hAnsi="Times New Roman" w:cs="Times New Roman"/>
+        </w:rPr>
+        <w:t>.</w:t>
+      </w:r>
+    </w:p>
+    <w:p>
+      <w:pPr>
+        <w:rPr>
+          <w:rFonts w:ascii="Times New Roman" w:hAnsi="Times New Roman" w:cs="Times New Roman"/>
+        </w:rPr>
+      </w:pPr>
+      <w:r>
+        <w:rPr>
+          <w:rFonts w:ascii="Times New Roman" w:hAnsi="Times New Roman" w:cs="Times New Roman"/>
+        </w:rPr>
+        <w:t xml:space="preserve">[10] </w:t>
+      </w:r>
+      <w:r>
+        <w:rPr>
+          <w:rFonts w:ascii="Times New Roman" w:hAnsi="Times New Roman" w:cs="Times New Roman"/>
+        </w:rPr>
+        <w:t xml:space="preserve">Hearst, M.A., Dumais, S.T., Osuna, E., Platt, J. and </w:t>
+      </w:r>
+      <w:proofErr w:type="spellStart"/>
+      <w:r>
+        <w:rPr>
+          <w:rFonts w:ascii="Times New Roman" w:hAnsi="Times New Roman" w:cs="Times New Roman"/>
+        </w:rPr>
+        <w:t>Scholkopf</w:t>
+      </w:r>
+      <w:proofErr w:type="spellEnd"/>
+      <w:r>
+        <w:rPr>
+          <w:rFonts w:ascii="Times New Roman" w:hAnsi="Times New Roman" w:cs="Times New Roman"/>
+        </w:rPr>
+        <w:t>, B., 1998. Support vector machines. </w:t>
+      </w:r>
+      <w:r>
+        <w:rPr>
+          <w:rFonts w:ascii="Times New Roman" w:hAnsi="Times New Roman" w:cs="Times New Roman"/>
+          <w:i/>
+          <w:iCs/>
+        </w:rPr>
+        <w:t>IEEE Intelligent Systems and their applications</w:t>
+      </w:r>
+      <w:r>
+        <w:rPr>
+          <w:rFonts w:ascii="Times New Roman" w:hAnsi="Times New Roman" w:cs="Times New Roman"/>
+        </w:rPr>
+        <w:t>, </w:t>
+      </w:r>
+      <w:r>
+        <w:rPr>
+          <w:rFonts w:ascii="Times New Roman" w:hAnsi="Times New Roman" w:cs="Times New Roman"/>
+          <w:i/>
+          <w:iCs/>
+        </w:rPr>
+        <w:t>13</w:t>
+      </w:r>
+      <w:r>
+        <w:rPr>
+          <w:rFonts w:ascii="Times New Roman" w:hAnsi="Times New Roman" w:cs="Times New Roman"/>
+        </w:rPr>
+        <w:t>(4), pp.18-28.</w:t>
+      </w:r>
+    </w:p>
+    <w:p>
+      <w:pPr>
+        <w:rPr>
+          <w:rFonts w:ascii="Times New Roman" w:hAnsi="Times New Roman" w:cs="Times New Roman"/>
+        </w:rPr>
+      </w:pPr>
+      <w:r>
+        <w:rPr>
+          <w:rFonts w:ascii="Times New Roman" w:hAnsi="Times New Roman" w:cs="Times New Roman"/>
+        </w:rPr>
+        <w:t xml:space="preserve">[11] </w:t>
+      </w:r>
+      <w:proofErr w:type="spellStart"/>
+      <w:r>
+        <w:rPr>
+          <w:rFonts w:ascii="Times New Roman" w:hAnsi="Times New Roman" w:cs="Times New Roman"/>
+        </w:rPr>
+        <w:t>Suthaharan</w:t>
+      </w:r>
+      <w:proofErr w:type="spellEnd"/>
+      <w:r>
+        <w:rPr>
+          <w:rFonts w:ascii="Times New Roman" w:hAnsi="Times New Roman" w:cs="Times New Roman"/>
+        </w:rPr>
+        <w:t xml:space="preserve">, S. and </w:t>
+      </w:r>
+      <w:proofErr w:type="spellStart"/>
+      <w:r>
+        <w:rPr>
+          <w:rFonts w:ascii="Times New Roman" w:hAnsi="Times New Roman" w:cs="Times New Roman"/>
+        </w:rPr>
+        <w:t>Suthaharan</w:t>
+      </w:r>
+      <w:proofErr w:type="spellEnd"/>
+      <w:r>
+        <w:rPr>
+          <w:rFonts w:ascii="Times New Roman" w:hAnsi="Times New Roman" w:cs="Times New Roman"/>
+        </w:rPr>
+        <w:t>, S., 2016. Support vector machine. </w:t>
+      </w:r>
+      <w:r>
+        <w:rPr>
+          <w:rFonts w:ascii="Times New Roman" w:hAnsi="Times New Roman" w:cs="Times New Roman"/>
+          <w:i/>
+          <w:iCs/>
+        </w:rPr>
+        <w:t>Machine learning models and algorithms for big data classification: thinking with examples for effective learning</w:t>
+      </w:r>
+      <w:r>
+        <w:rPr>
+          <w:rFonts w:ascii="Times New Roman" w:hAnsi="Times New Roman" w:cs="Times New Roman"/>
+        </w:rPr>
+        <w:t>, pp.207-235.</w:t>
+      </w:r>
+    </w:p>
+    <w:p>
+      <w:pPr>
+        <w:rPr>
+          <w:rFonts w:ascii="Times New Roman" w:hAnsi="Times New Roman" w:cs="Times New Roman"/>
+        </w:rPr>
+      </w:pPr>
+      <w:r>
+        <w:rPr>
+          <w:rFonts w:ascii="Times New Roman" w:hAnsi="Times New Roman" w:cs="Times New Roman"/>
+        </w:rPr>
+        <w:t>[</w:t>
+      </w:r>
+      <w:r>
+        <w:rPr>
+          <w:rFonts w:ascii="Times New Roman" w:hAnsi="Times New Roman" w:cs="Times New Roman"/>
+        </w:rPr>
+        <w:t>12</w:t>
+      </w:r>
+      <w:r>
+        <w:rPr>
+          <w:rFonts w:ascii="Times New Roman" w:hAnsi="Times New Roman" w:cs="Times New Roman"/>
+        </w:rPr>
+        <w:t xml:space="preserve">] </w:t>
+      </w:r>
+      <w:r>
+        <w:rPr>
+          <w:rFonts w:ascii="Times New Roman" w:hAnsi="Times New Roman" w:cs="Times New Roman"/>
+        </w:rPr>
+        <w:t>www.eric-kim.net. (n.d.). The Kernel Trick. [online] Available at: http://www.eric-kim.net/eric-kim-net/posts/1/kernel_trick.html.</w:t>
+      </w:r>
+    </w:p>
+    <w:p>
+      <w:pPr>
+        <w:rPr>
+          <w:rFonts w:ascii="Times New Roman" w:hAnsi="Times New Roman" w:cs="Times New Roman"/>
+        </w:rPr>
+      </w:pPr>
+      <w:r>
+        <w:rPr>
+          <w:rFonts w:ascii="Times New Roman" w:hAnsi="Times New Roman" w:cs="Times New Roman" w:hint="cs"/>
+        </w:rPr>
+        <w:t>‌</w:t>
+      </w:r>
+      <w:r>
+        <w:rPr>
+          <w:rFonts w:ascii="Times New Roman" w:hAnsi="Times New Roman" w:cs="Times New Roman"/>
+        </w:rPr>
+        <w:t xml:space="preserve">[13] </w:t>
+      </w:r>
+      <w:r>
+        <w:rPr>
+          <w:rFonts w:ascii="Times New Roman" w:hAnsi="Times New Roman" w:cs="Times New Roman"/>
+        </w:rPr>
+        <w:t xml:space="preserve">Wolpe, Z. (2022). Domain Generalisation - Zach Wolpe - Medium. [online] Medium. Available at: https://zachcolinwolpe.medium.com/domain-generalisation-500f6bbc0977 [Accessed </w:t>
+      </w:r>
+      <w:r>
+        <w:rPr>
+          <w:rFonts w:ascii="Times New Roman" w:hAnsi="Times New Roman" w:cs="Times New Roman"/>
+        </w:rPr>
+        <w:t>3</w:t>
+      </w:r>
+      <w:r>
+        <w:rPr>
+          <w:rFonts w:ascii="Times New Roman" w:hAnsi="Times New Roman" w:cs="Times New Roman"/>
+        </w:rPr>
+        <w:t xml:space="preserve"> Dec. 2024].</w:t>
+      </w:r>
+    </w:p>
+    <w:p>
+      <w:pPr>
+        <w:rPr>
+          <w:rFonts w:ascii="Times New Roman" w:hAnsi="Times New Roman" w:cs="Times New Roman"/>
+        </w:rPr>
+      </w:pPr>
+      <w:r>
+        <w:rPr>
+          <w:rFonts w:ascii="Times New Roman" w:hAnsi="Times New Roman" w:cs="Times New Roman"/>
+        </w:rPr>
+        <w:t xml:space="preserve">[14] </w:t>
+      </w:r>
+      <w:r>
+        <w:rPr>
+          <w:rFonts w:ascii="Times New Roman" w:hAnsi="Times New Roman" w:cs="Times New Roman"/>
+        </w:rPr>
+        <w:t>scikit-learn. (2024). Pipeline. [online] Available at: https://scikit-learn.org/1.5/modules/generated/sklearn.pipeline.Pipeline.html.</w:t>
+      </w:r>
+    </w:p>
+    <w:p>
+      <w:pPr>
+        <w:rPr>
+          <w:rFonts w:ascii="Times New Roman" w:hAnsi="Times New Roman" w:cs="Times New Roman"/>
+        </w:rPr>
+      </w:pPr>
+      <w:r>
+        <w:rPr>
+          <w:rFonts w:ascii="Times New Roman" w:hAnsi="Times New Roman" w:cs="Times New Roman" w:hint="cs"/>
+        </w:rPr>
+        <w:t>‌</w:t>
+      </w:r>
+      <w:r>
+        <w:rPr>
+          <w:rFonts w:ascii="Times New Roman" w:hAnsi="Times New Roman" w:cs="Times New Roman"/>
+        </w:rPr>
+        <w:t xml:space="preserve">[15] </w:t>
+      </w:r>
+      <w:r>
+        <w:rPr>
+          <w:rFonts w:ascii="Times New Roman" w:hAnsi="Times New Roman" w:cs="Times New Roman"/>
+        </w:rPr>
+        <w:t>scikit-learn. (2024). SVC. [online] Available at: https://scikit-learn.org/1.5/modules/generated/sklearn.svm.SVC.html#sklearn.svm.SVC.</w:t>
+      </w:r>
+    </w:p>
+    <w:p>
+      <w:pPr>
+        <w:rPr>
+          <w:rFonts w:ascii="Times New Roman" w:hAnsi="Times New Roman" w:cs="Times New Roman"/>
+        </w:rPr>
+      </w:pPr>
+      <w:r>
+        <w:rPr>
+          <w:rFonts w:ascii="Times New Roman" w:hAnsi="Times New Roman" w:cs="Times New Roman" w:hint="cs"/>
+        </w:rPr>
+        <w:t>‌</w:t>
+      </w:r>
+      <w:r>
+        <w:rPr>
+          <w:rFonts w:ascii="Times New Roman" w:hAnsi="Times New Roman" w:cs="Times New Roman"/>
+        </w:rPr>
+        <w:t xml:space="preserve">[16] </w:t>
+      </w:r>
+      <w:r>
+        <w:rPr>
+          <w:rFonts w:ascii="Times New Roman" w:hAnsi="Times New Roman" w:cs="Times New Roman"/>
+        </w:rPr>
+        <w:t xml:space="preserve">Tuba, E., </w:t>
+      </w:r>
+      <w:proofErr w:type="spellStart"/>
+      <w:r>
+        <w:rPr>
+          <w:rFonts w:ascii="Times New Roman" w:hAnsi="Times New Roman" w:cs="Times New Roman"/>
+        </w:rPr>
+        <w:t>Bačanin</w:t>
+      </w:r>
+      <w:proofErr w:type="spellEnd"/>
+      <w:r>
+        <w:rPr>
+          <w:rFonts w:ascii="Times New Roman" w:hAnsi="Times New Roman" w:cs="Times New Roman"/>
+        </w:rPr>
+        <w:t xml:space="preserve">, N., </w:t>
+      </w:r>
+      <w:proofErr w:type="spellStart"/>
+      <w:r>
+        <w:rPr>
+          <w:rFonts w:ascii="Times New Roman" w:hAnsi="Times New Roman" w:cs="Times New Roman"/>
+        </w:rPr>
+        <w:t>Strumberger</w:t>
+      </w:r>
+      <w:proofErr w:type="spellEnd"/>
+      <w:r>
+        <w:rPr>
+          <w:rFonts w:ascii="Times New Roman" w:hAnsi="Times New Roman" w:cs="Times New Roman"/>
+        </w:rPr>
+        <w:t>, I. and Tuba, M., 2021. Convolutional neural networks hyperparameters tuning. In </w:t>
+      </w:r>
+      <w:r>
+        <w:rPr>
+          <w:rFonts w:ascii="Times New Roman" w:hAnsi="Times New Roman" w:cs="Times New Roman"/>
+          <w:i/>
+          <w:iCs/>
+        </w:rPr>
+        <w:t>Artificial intelligence: theory and applications</w:t>
+      </w:r>
+      <w:r>
+        <w:rPr>
+          <w:rFonts w:ascii="Times New Roman" w:hAnsi="Times New Roman" w:cs="Times New Roman"/>
+        </w:rPr>
+        <w:t> (pp. 65-84). Cham: Springer International Publishing.</w:t>
+      </w:r>
+    </w:p>
+    <w:p>
+      <w:pPr>
+        <w:rPr>
+          <w:rFonts w:ascii="Times New Roman" w:hAnsi="Times New Roman" w:cs="Times New Roman"/>
+        </w:rPr>
+      </w:pPr>
+      <w:r>
+        <w:rPr>
+          <w:rFonts w:ascii="Times New Roman" w:hAnsi="Times New Roman" w:cs="Times New Roman"/>
+        </w:rPr>
+        <w:t xml:space="preserve">[17] </w:t>
+      </w:r>
+      <w:r>
+        <w:rPr>
+          <w:rFonts w:ascii="Times New Roman" w:hAnsi="Times New Roman" w:cs="Times New Roman"/>
+        </w:rPr>
+        <w:t>Abdi, H. and Williams, L.J., 2010. Principal component analysis. Wiley interdisciplinary reviews: computational statistics, 2(4), pp.433-459.</w:t>
+      </w:r>
+    </w:p>
+    <w:p>
+      <w:pPr>
+        <w:rPr>
+          <w:rFonts w:ascii="Times New Roman" w:hAnsi="Times New Roman" w:cs="Times New Roman"/>
+        </w:rPr>
+      </w:pPr>
+      <w:r>
+        <w:rPr>
+          <w:rFonts w:ascii="Times New Roman" w:hAnsi="Times New Roman" w:cs="Times New Roman"/>
+        </w:rPr>
+        <w:t xml:space="preserve">[18] </w:t>
+      </w:r>
+      <w:r>
+        <w:rPr>
+          <w:rFonts w:ascii="Times New Roman" w:hAnsi="Times New Roman" w:cs="Times New Roman"/>
+        </w:rPr>
+        <w:t xml:space="preserve">Van der </w:t>
+      </w:r>
+      <w:proofErr w:type="spellStart"/>
+      <w:r>
+        <w:rPr>
+          <w:rFonts w:ascii="Times New Roman" w:hAnsi="Times New Roman" w:cs="Times New Roman"/>
+        </w:rPr>
+        <w:t>Maaten</w:t>
+      </w:r>
+      <w:proofErr w:type="spellEnd"/>
+      <w:r>
+        <w:rPr>
+          <w:rFonts w:ascii="Times New Roman" w:hAnsi="Times New Roman" w:cs="Times New Roman"/>
+        </w:rPr>
+        <w:t>, L. and Hinton, G., 2008. Visualizing data using t-SNE. Journal of machine learning research, 9(11).</w:t>
+      </w:r>
+    </w:p>
+    <w:p>
+      <w:pPr>
+        <w:rPr>
+          <w:rFonts w:ascii="Times New Roman" w:hAnsi="Times New Roman" w:cs="Times New Roman"/>
+        </w:rPr>
+      </w:pPr>
+      <w:r>
+        <w:rPr>
+          <w:rFonts w:ascii="Times New Roman" w:hAnsi="Times New Roman" w:cs="Times New Roman"/>
+        </w:rPr>
+        <w:lastRenderedPageBreak/>
+        <w:t xml:space="preserve">[19] </w:t>
+      </w:r>
+      <w:r>
+        <w:rPr>
+          <w:rFonts w:ascii="Times New Roman" w:hAnsi="Times New Roman" w:cs="Times New Roman"/>
+        </w:rPr>
+        <w:t xml:space="preserve">Hasan, M.M., </w:t>
+      </w:r>
+      <w:proofErr w:type="spellStart"/>
+      <w:r>
+        <w:rPr>
+          <w:rFonts w:ascii="Times New Roman" w:hAnsi="Times New Roman" w:cs="Times New Roman"/>
+        </w:rPr>
+        <w:t>Srizon</w:t>
+      </w:r>
+      <w:proofErr w:type="spellEnd"/>
+      <w:r>
+        <w:rPr>
+          <w:rFonts w:ascii="Times New Roman" w:hAnsi="Times New Roman" w:cs="Times New Roman"/>
+        </w:rPr>
+        <w:t>, A.Y., Sayeed, A. and Hasan, M.A.M., 2021, February. High performance classification of caltech-101 with a transfer learned deep convolutional neural network. In 2021 International Conference on Information and Communication Technology for Sustainable Development (ICICT4SD) (pp. 35-39). IEEE.</w:t>
       </w:r>
     </w:p>
     <w:sectPr>
@@ -2433,6 +5700,22 @@
       <w:spacing w:val="5"/>
     </w:rPr>
   </w:style>
+  <w:style w:type="table" w:styleId="TableGrid">
+    <w:name w:val="Table Grid"/>
+    <w:basedOn w:val="TableNormal"/>
+    <w:uiPriority w:val="39"/>
+    <w:rsid w:val="00775582"/>
+    <w:tblPr>
+      <w:tblBorders>
+        <w:top w:val="single" w:sz="4" w:space="0" w:color="auto"/>
+        <w:left w:val="single" w:sz="4" w:space="0" w:color="auto"/>
+        <w:bottom w:val="single" w:sz="4" w:space="0" w:color="auto"/>
+        <w:right w:val="single" w:sz="4" w:space="0" w:color="auto"/>
+        <w:insideH w:val="single" w:sz="4" w:space="0" w:color="auto"/>
+        <w:insideV w:val="single" w:sz="4" w:space="0" w:color="auto"/>
+      </w:tblBorders>
+    </w:tblPr>
+  </w:style>
 </w:styles>
 </file>
 

</xml_diff>

<commit_message>
changed estimated hours from 80 to 60
</commit_message>
<xml_diff>
--- a/report.docx
+++ b/report.docx
@@ -105,13 +105,19 @@
         <w:rPr>
           <w:rFonts w:ascii="Times New Roman" w:hAnsi="Times New Roman" w:cs="Times New Roman"/>
         </w:rPr>
-        <w:t>around 8</w:t>
-      </w:r>
-      <w:r>
-        <w:rPr>
-          <w:rFonts w:ascii="Times New Roman" w:hAnsi="Times New Roman" w:cs="Times New Roman"/>
-        </w:rPr>
-        <w:t xml:space="preserve">0 </w:t>
+        <w:t xml:space="preserve">around </w:t>
+      </w:r>
+      <w:r>
+        <w:rPr>
+          <w:rFonts w:ascii="Times New Roman" w:hAnsi="Times New Roman" w:cs="Times New Roman"/>
+        </w:rPr>
+        <w:t>60</w:t>
+      </w:r>
+      <w:r>
+        <w:rPr>
+          <w:rFonts w:ascii="Times New Roman" w:hAnsi="Times New Roman" w:cs="Times New Roman"/>
+        </w:rPr>
+        <w:t xml:space="preserve"> </w:t>
       </w:r>
     </w:p>
     <w:p>

</xml_diff>